<commit_message>
Add stages of work to the documentation
</commit_message>
<xml_diff>
--- a/Documentation/Documentation - CrazyCow.docx
+++ b/Documentation/Documentation - CrazyCow.docx
@@ -24,10 +24,52 @@
         <w:p>
           <w:pPr>
             <w:pStyle w:val="a4"/>
+            <w:pBdr>
+              <w:top w:val="single" w:sz="6" w:space="6" w:color="4472C4" w:themeColor="accent1"/>
+              <w:bottom w:val="single" w:sz="6" w:space="6" w:color="4472C4" w:themeColor="accent1"/>
+            </w:pBdr>
+            <w:spacing w:after="240"/>
+            <w:jc w:val="center"/>
+            <w:rPr>
+              <w:rFonts w:asciiTheme="majorHAnsi" w:eastAsiaTheme="majorEastAsia" w:hAnsiTheme="majorHAnsi" w:cstheme="majorBidi"/>
+              <w:caps/>
+              <w:color w:val="4472C4" w:themeColor="accent1"/>
+              <w:sz w:val="80"/>
+              <w:szCs w:val="80"/>
+              <w:lang w:eastAsia="en-US"/>
+            </w:rPr>
+          </w:pPr>
+          <w:r>
+            <w:rPr>
+              <w:rFonts w:asciiTheme="majorHAnsi" w:eastAsiaTheme="majorEastAsia" w:hAnsiTheme="majorHAnsi" w:cstheme="majorBidi"/>
+              <w:caps/>
+              <w:color w:val="4472C4" w:themeColor="accent1"/>
+              <w:sz w:val="72"/>
+              <w:szCs w:val="72"/>
+              <w:lang w:val="en-US"/>
+            </w:rPr>
+            <w:t>Educational traveling project</w:t>
+          </w:r>
+        </w:p>
+        <w:p>
+          <w:pPr>
+            <w:pStyle w:val="a4"/>
             <w:spacing w:before="1540" w:after="240"/>
             <w:jc w:val="center"/>
             <w:rPr>
               <w:color w:val="4472C4" w:themeColor="accent1"/>
+              <w:lang w:val="en-US"/>
+            </w:rPr>
+          </w:pPr>
+        </w:p>
+        <w:p>
+          <w:pPr>
+            <w:pStyle w:val="a4"/>
+            <w:jc w:val="center"/>
+            <w:rPr>
+              <w:color w:val="4472C4" w:themeColor="accent1"/>
+              <w:sz w:val="28"/>
+              <w:szCs w:val="28"/>
             </w:rPr>
           </w:pPr>
           <w:r>
@@ -36,10 +78,10 @@
               <w:color w:val="4472C4" w:themeColor="accent1"/>
             </w:rPr>
             <w:drawing>
-              <wp:inline distT="0" distB="0" distL="0" distR="0" wp14:anchorId="12637A4E" wp14:editId="0D57CBD8">
-                <wp:extent cx="1417320" cy="750898"/>
+              <wp:inline distT="0" distB="0" distL="0" distR="0" wp14:anchorId="1D26B5B6" wp14:editId="390A7B2D">
+                <wp:extent cx="2611698" cy="3395207"/>
                 <wp:effectExtent l="0" t="0" r="0" b="0"/>
-                <wp:docPr id="143" name="Картина 143"/>
+                <wp:docPr id="1" name="Картина 1"/>
                 <wp:cNvGraphicFramePr>
                   <a:graphicFrameLocks xmlns:a="http://schemas.openxmlformats.org/drawingml/2006/main" noChangeAspect="1"/>
                 </wp:cNvGraphicFramePr>
@@ -47,18 +89,11 @@
                   <a:graphicData uri="http://schemas.openxmlformats.org/drawingml/2006/picture">
                     <pic:pic xmlns:pic="http://schemas.openxmlformats.org/drawingml/2006/picture">
                       <pic:nvPicPr>
-                        <pic:cNvPr id="3" name="t55.png"/>
+                        <pic:cNvPr id="1" name="Картина 1"/>
                         <pic:cNvPicPr/>
                       </pic:nvPicPr>
                       <pic:blipFill>
-                        <a:blip r:embed="rId10" cstate="print">
-                          <a:duotone>
-                            <a:schemeClr val="accent1">
-                              <a:shade val="45000"/>
-                              <a:satMod val="135000"/>
-                            </a:schemeClr>
-                            <a:prstClr val="white"/>
-                          </a:duotone>
+                        <a:blip r:embed="rId12">
                           <a:extLst>
                             <a:ext uri="{28A0092B-C50C-407E-A947-70E740481C1C}">
                               <a14:useLocalDpi xmlns:a14="http://schemas.microsoft.com/office/drawing/2010/main" val="0"/>
@@ -72,15 +107,11 @@
                       <pic:spPr>
                         <a:xfrm>
                           <a:off x="0" y="0"/>
-                          <a:ext cx="1417320" cy="750898"/>
+                          <a:ext cx="2613560" cy="3397628"/>
                         </a:xfrm>
                         <a:prstGeom prst="rect">
                           <a:avLst/>
                         </a:prstGeom>
-                        <a:noFill/>
-                        <a:ln>
-                          <a:noFill/>
-                        </a:ln>
                       </pic:spPr>
                     </pic:pic>
                   </a:graphicData>
@@ -88,73 +119,6 @@
               </wp:inline>
             </w:drawing>
           </w:r>
-        </w:p>
-        <w:sdt>
-          <w:sdtPr>
-            <w:rPr>
-              <w:rFonts w:asciiTheme="majorHAnsi" w:eastAsiaTheme="majorEastAsia" w:hAnsiTheme="majorHAnsi" w:cstheme="majorBidi"/>
-              <w:caps/>
-              <w:color w:val="4472C4" w:themeColor="accent1"/>
-              <w:sz w:val="72"/>
-              <w:szCs w:val="72"/>
-            </w:rPr>
-            <w:alias w:val="Заглавие"/>
-            <w:tag w:val=""/>
-            <w:id w:val="1735040861"/>
-            <w:placeholder>
-              <w:docPart w:val="C464324EFEDD429ABD155FE8F5733D28"/>
-            </w:placeholder>
-            <w:dataBinding w:prefixMappings="xmlns:ns0='http://purl.org/dc/elements/1.1/' xmlns:ns1='http://schemas.openxmlformats.org/package/2006/metadata/core-properties' " w:xpath="/ns1:coreProperties[1]/ns0:title[1]" w:storeItemID="{6C3C8BC8-F283-45AE-878A-BAB7291924A1}"/>
-            <w:text/>
-          </w:sdtPr>
-          <w:sdtEndPr>
-            <w:rPr>
-              <w:sz w:val="80"/>
-              <w:szCs w:val="80"/>
-            </w:rPr>
-          </w:sdtEndPr>
-          <w:sdtContent>
-            <w:p>
-              <w:pPr>
-                <w:pStyle w:val="a4"/>
-                <w:pBdr>
-                  <w:top w:val="single" w:sz="6" w:space="6" w:color="4472C4" w:themeColor="accent1"/>
-                  <w:bottom w:val="single" w:sz="6" w:space="6" w:color="4472C4" w:themeColor="accent1"/>
-                </w:pBdr>
-                <w:spacing w:after="240"/>
-                <w:jc w:val="center"/>
-                <w:rPr>
-                  <w:rFonts w:asciiTheme="majorHAnsi" w:eastAsiaTheme="majorEastAsia" w:hAnsiTheme="majorHAnsi" w:cstheme="majorBidi"/>
-                  <w:caps/>
-                  <w:color w:val="4472C4" w:themeColor="accent1"/>
-                  <w:sz w:val="80"/>
-                  <w:szCs w:val="80"/>
-                </w:rPr>
-              </w:pPr>
-              <w:r>
-                <w:rPr>
-                  <w:rFonts w:asciiTheme="majorHAnsi" w:eastAsiaTheme="majorEastAsia" w:hAnsiTheme="majorHAnsi" w:cstheme="majorBidi"/>
-                  <w:caps/>
-                  <w:color w:val="4472C4" w:themeColor="accent1"/>
-                  <w:sz w:val="72"/>
-                  <w:szCs w:val="72"/>
-                  <w:lang w:val="en-US"/>
-                </w:rPr>
-                <w:t>Educational traveling project</w:t>
-              </w:r>
-            </w:p>
-          </w:sdtContent>
-        </w:sdt>
-        <w:p>
-          <w:pPr>
-            <w:pStyle w:val="a4"/>
-            <w:jc w:val="center"/>
-            <w:rPr>
-              <w:color w:val="4472C4" w:themeColor="accent1"/>
-              <w:sz w:val="28"/>
-              <w:szCs w:val="28"/>
-            </w:rPr>
-          </w:pPr>
         </w:p>
         <w:p>
           <w:pPr>
@@ -480,60 +444,6 @@
               </mc:Fallback>
             </mc:AlternateContent>
           </w:r>
-          <w:r>
-            <w:rPr>
-              <w:noProof/>
-              <w:color w:val="4472C4" w:themeColor="accent1"/>
-            </w:rPr>
-            <w:drawing>
-              <wp:inline distT="0" distB="0" distL="0" distR="0" wp14:anchorId="0302645B" wp14:editId="0DD0A3F2">
-                <wp:extent cx="758952" cy="478932"/>
-                <wp:effectExtent l="0" t="0" r="3175" b="0"/>
-                <wp:docPr id="144" name="Картина 144"/>
-                <wp:cNvGraphicFramePr>
-                  <a:graphicFrameLocks xmlns:a="http://schemas.openxmlformats.org/drawingml/2006/main" noChangeAspect="1"/>
-                </wp:cNvGraphicFramePr>
-                <a:graphic xmlns:a="http://schemas.openxmlformats.org/drawingml/2006/main">
-                  <a:graphicData uri="http://schemas.openxmlformats.org/drawingml/2006/picture">
-                    <pic:pic xmlns:pic="http://schemas.openxmlformats.org/drawingml/2006/picture">
-                      <pic:nvPicPr>
-                        <pic:cNvPr id="9" name="roco bottom.png"/>
-                        <pic:cNvPicPr/>
-                      </pic:nvPicPr>
-                      <pic:blipFill>
-                        <a:blip r:embed="rId11" cstate="print">
-                          <a:duotone>
-                            <a:schemeClr val="accent1">
-                              <a:shade val="45000"/>
-                              <a:satMod val="135000"/>
-                            </a:schemeClr>
-                            <a:prstClr val="white"/>
-                          </a:duotone>
-                          <a:extLst>
-                            <a:ext uri="{28A0092B-C50C-407E-A947-70E740481C1C}">
-                              <a14:useLocalDpi xmlns:a14="http://schemas.microsoft.com/office/drawing/2010/main" val="0"/>
-                            </a:ext>
-                          </a:extLst>
-                        </a:blip>
-                        <a:stretch>
-                          <a:fillRect/>
-                        </a:stretch>
-                      </pic:blipFill>
-                      <pic:spPr>
-                        <a:xfrm>
-                          <a:off x="0" y="0"/>
-                          <a:ext cx="758952" cy="478932"/>
-                        </a:xfrm>
-                        <a:prstGeom prst="rect">
-                          <a:avLst/>
-                        </a:prstGeom>
-                      </pic:spPr>
-                    </pic:pic>
-                  </a:graphicData>
-                </a:graphic>
-              </wp:inline>
-            </w:drawing>
-          </w:r>
         </w:p>
         <w:p>
           <w:r>
@@ -544,14 +454,7 @@
     </w:sdt>
     <w:sdt>
       <w:sdtPr>
-        <w:rPr>
-          <w:rFonts w:asciiTheme="minorHAnsi" w:eastAsiaTheme="minorHAnsi" w:hAnsiTheme="minorHAnsi" w:cstheme="minorBidi"/>
-          <w:color w:val="auto"/>
-          <w:sz w:val="22"/>
-          <w:szCs w:val="22"/>
-          <w:lang w:eastAsia="en-US"/>
-        </w:rPr>
-        <w:id w:val="827480817"/>
+        <w:id w:val="-2011438868"/>
         <w:docPartObj>
           <w:docPartGallery w:val="Table of Contents"/>
           <w:docPartUnique/>
@@ -559,8 +462,13 @@
       </w:sdtPr>
       <w:sdtEndPr>
         <w:rPr>
+          <w:rFonts w:asciiTheme="minorHAnsi" w:eastAsiaTheme="minorHAnsi" w:hAnsiTheme="minorHAnsi" w:cstheme="minorBidi"/>
           <w:b/>
           <w:bCs/>
+          <w:color w:val="auto"/>
+          <w:sz w:val="22"/>
+          <w:szCs w:val="22"/>
+          <w:lang w:eastAsia="en-US"/>
         </w:rPr>
       </w:sdtEndPr>
       <w:sdtContent>
@@ -568,14 +476,14 @@
           <w:pPr>
             <w:pStyle w:val="a8"/>
             <w:rPr>
-              <w:rStyle w:val="10"/>
+              <w:lang w:val="en-US"/>
             </w:rPr>
           </w:pPr>
           <w:r>
             <w:rPr>
-              <w:rStyle w:val="10"/>
+              <w:lang w:val="en-US"/>
             </w:rPr>
-            <w:t>Съдържание</w:t>
+            <w:t>Table of contents</w:t>
           </w:r>
         </w:p>
         <w:p>
@@ -591,27 +499,15 @@
             </w:rPr>
           </w:pPr>
           <w:r>
-            <w:rPr>
-              <w:sz w:val="24"/>
-              <w:szCs w:val="24"/>
-            </w:rPr>
             <w:fldChar w:fldCharType="begin"/>
           </w:r>
           <w:r>
-            <w:rPr>
-              <w:sz w:val="24"/>
-              <w:szCs w:val="24"/>
-            </w:rPr>
             <w:instrText xml:space="preserve"> TOC \o "1-3" \h \z \u </w:instrText>
           </w:r>
           <w:r>
-            <w:rPr>
-              <w:sz w:val="24"/>
-              <w:szCs w:val="24"/>
-            </w:rPr>
             <w:fldChar w:fldCharType="separate"/>
           </w:r>
-          <w:hyperlink w:anchor="_Toc119766983" w:history="1">
+          <w:hyperlink w:anchor="_Toc119782843" w:history="1">
             <w:r>
               <w:rPr>
                 <w:rStyle w:val="a9"/>
@@ -639,7 +535,7 @@
                 <w:noProof/>
                 <w:webHidden/>
               </w:rPr>
-              <w:instrText xml:space="preserve"> PAGEREF _Toc119766983 \h </w:instrText>
+              <w:instrText xml:space="preserve"> PAGEREF _Toc119782843 \h </w:instrText>
             </w:r>
             <w:r>
               <w:rPr>
@@ -682,7 +578,7 @@
               <w:lang w:eastAsia="bg-BG"/>
             </w:rPr>
           </w:pPr>
-          <w:hyperlink w:anchor="_Toc119766984" w:history="1">
+          <w:hyperlink w:anchor="_Toc119782844" w:history="1">
             <w:r>
               <w:rPr>
                 <w:rStyle w:val="a9"/>
@@ -710,7 +606,7 @@
                 <w:noProof/>
                 <w:webHidden/>
               </w:rPr>
-              <w:instrText xml:space="preserve"> PAGEREF _Toc119766984 \h </w:instrText>
+              <w:instrText xml:space="preserve"> PAGEREF _Toc119782844 \h </w:instrText>
             </w:r>
             <w:r>
               <w:rPr>
@@ -731,6 +627,218 @@
                 <w:webHidden/>
               </w:rPr>
               <w:t>2</w:t>
+            </w:r>
+            <w:r>
+              <w:rPr>
+                <w:noProof/>
+                <w:webHidden/>
+              </w:rPr>
+              <w:fldChar w:fldCharType="end"/>
+            </w:r>
+          </w:hyperlink>
+        </w:p>
+        <w:p>
+          <w:pPr>
+            <w:pStyle w:val="11"/>
+            <w:tabs>
+              <w:tab w:val="right" w:leader="dot" w:pos="9062"/>
+            </w:tabs>
+            <w:rPr>
+              <w:rFonts w:eastAsiaTheme="minorEastAsia"/>
+              <w:noProof/>
+              <w:lang w:eastAsia="bg-BG"/>
+            </w:rPr>
+          </w:pPr>
+          <w:hyperlink w:anchor="_Toc119782845" w:history="1">
+            <w:r>
+              <w:rPr>
+                <w:rStyle w:val="a9"/>
+                <w:noProof/>
+                <w:lang w:val="en-US"/>
+              </w:rPr>
+              <w:t>STAGES OF WORK</w:t>
+            </w:r>
+            <w:r>
+              <w:rPr>
+                <w:noProof/>
+                <w:webHidden/>
+              </w:rPr>
+              <w:tab/>
+            </w:r>
+            <w:r>
+              <w:rPr>
+                <w:noProof/>
+                <w:webHidden/>
+              </w:rPr>
+              <w:fldChar w:fldCharType="begin"/>
+            </w:r>
+            <w:r>
+              <w:rPr>
+                <w:noProof/>
+                <w:webHidden/>
+              </w:rPr>
+              <w:instrText xml:space="preserve"> PAGEREF _Toc119782845 \h </w:instrText>
+            </w:r>
+            <w:r>
+              <w:rPr>
+                <w:noProof/>
+                <w:webHidden/>
+              </w:rPr>
+            </w:r>
+            <w:r>
+              <w:rPr>
+                <w:noProof/>
+                <w:webHidden/>
+              </w:rPr>
+              <w:fldChar w:fldCharType="separate"/>
+            </w:r>
+            <w:r>
+              <w:rPr>
+                <w:noProof/>
+                <w:webHidden/>
+              </w:rPr>
+              <w:t>3</w:t>
+            </w:r>
+            <w:r>
+              <w:rPr>
+                <w:noProof/>
+                <w:webHidden/>
+              </w:rPr>
+              <w:fldChar w:fldCharType="end"/>
+            </w:r>
+          </w:hyperlink>
+        </w:p>
+        <w:p>
+          <w:pPr>
+            <w:pStyle w:val="11"/>
+            <w:tabs>
+              <w:tab w:val="right" w:leader="dot" w:pos="9062"/>
+            </w:tabs>
+            <w:rPr>
+              <w:rFonts w:eastAsiaTheme="minorEastAsia"/>
+              <w:noProof/>
+              <w:lang w:eastAsia="bg-BG"/>
+            </w:rPr>
+          </w:pPr>
+          <w:hyperlink w:anchor="_Toc119782846" w:history="1">
+            <w:r>
+              <w:rPr>
+                <w:rStyle w:val="a9"/>
+                <w:noProof/>
+                <w:lang w:val="en-US"/>
+              </w:rPr>
+              <w:t>PROJECT DESCRIBTION</w:t>
+            </w:r>
+            <w:r>
+              <w:rPr>
+                <w:noProof/>
+                <w:webHidden/>
+              </w:rPr>
+              <w:tab/>
+            </w:r>
+            <w:r>
+              <w:rPr>
+                <w:noProof/>
+                <w:webHidden/>
+              </w:rPr>
+              <w:fldChar w:fldCharType="begin"/>
+            </w:r>
+            <w:r>
+              <w:rPr>
+                <w:noProof/>
+                <w:webHidden/>
+              </w:rPr>
+              <w:instrText xml:space="preserve"> PAGEREF _Toc119782846 \h </w:instrText>
+            </w:r>
+            <w:r>
+              <w:rPr>
+                <w:noProof/>
+                <w:webHidden/>
+              </w:rPr>
+            </w:r>
+            <w:r>
+              <w:rPr>
+                <w:noProof/>
+                <w:webHidden/>
+              </w:rPr>
+              <w:fldChar w:fldCharType="separate"/>
+            </w:r>
+            <w:r>
+              <w:rPr>
+                <w:noProof/>
+                <w:webHidden/>
+              </w:rPr>
+              <w:t>4</w:t>
+            </w:r>
+            <w:r>
+              <w:rPr>
+                <w:noProof/>
+                <w:webHidden/>
+              </w:rPr>
+              <w:fldChar w:fldCharType="end"/>
+            </w:r>
+          </w:hyperlink>
+        </w:p>
+        <w:p>
+          <w:pPr>
+            <w:pStyle w:val="11"/>
+            <w:tabs>
+              <w:tab w:val="right" w:leader="dot" w:pos="9062"/>
+            </w:tabs>
+            <w:rPr>
+              <w:rFonts w:eastAsiaTheme="minorEastAsia"/>
+              <w:noProof/>
+              <w:lang w:eastAsia="bg-BG"/>
+            </w:rPr>
+          </w:pPr>
+          <w:hyperlink w:anchor="_Toc119782847" w:history="1">
+            <w:r>
+              <w:rPr>
+                <w:rStyle w:val="a9"/>
+                <w:noProof/>
+              </w:rPr>
+              <w:t>BLOCK DIAGRAM</w:t>
+            </w:r>
+            <w:r>
+              <w:rPr>
+                <w:noProof/>
+                <w:webHidden/>
+              </w:rPr>
+              <w:tab/>
+            </w:r>
+            <w:r>
+              <w:rPr>
+                <w:noProof/>
+                <w:webHidden/>
+              </w:rPr>
+              <w:fldChar w:fldCharType="begin"/>
+            </w:r>
+            <w:r>
+              <w:rPr>
+                <w:noProof/>
+                <w:webHidden/>
+              </w:rPr>
+              <w:instrText xml:space="preserve"> PAGEREF _Toc119782847 \h </w:instrText>
+            </w:r>
+            <w:r>
+              <w:rPr>
+                <w:noProof/>
+                <w:webHidden/>
+              </w:rPr>
+            </w:r>
+            <w:r>
+              <w:rPr>
+                <w:noProof/>
+                <w:webHidden/>
+              </w:rPr>
+              <w:fldChar w:fldCharType="separate"/>
+            </w:r>
+            <w:r>
+              <w:rPr>
+                <w:noProof/>
+                <w:webHidden/>
+              </w:rPr>
+              <w:t>5</w:t>
             </w:r>
             <w:r>
               <w:rPr>
@@ -746,8 +854,6 @@
             <w:rPr>
               <w:b/>
               <w:bCs/>
-              <w:sz w:val="24"/>
-              <w:szCs w:val="24"/>
             </w:rPr>
             <w:fldChar w:fldCharType="end"/>
           </w:r>
@@ -766,7 +872,14 @@
         </w:rPr>
         <w:br w:type="page"/>
       </w:r>
-      <w:bookmarkStart w:id="0" w:name="_Toc119766983"/>
+    </w:p>
+    <w:p>
+      <w:pPr>
+        <w:spacing w:line="360" w:lineRule="auto"/>
+        <w:rPr>
+          <w:lang w:val="en-US"/>
+        </w:rPr>
+      </w:pPr>
     </w:p>
     <w:p>
       <w:pPr>
@@ -792,6 +905,7 @@
           <w:lang w:val="en-US"/>
         </w:rPr>
       </w:pPr>
+      <w:bookmarkStart w:id="0" w:name="_Toc119782843"/>
       <w:r>
         <w:rPr>
           <w:lang w:val="en-US"/>
@@ -833,8 +947,34 @@
           <w:szCs w:val="24"/>
           <w:lang w:val="en-US"/>
         </w:rPr>
-        <w:t xml:space="preserve"> which is related to travelling.</w:t>
+        <w:t xml:space="preserve"> which is </w:t>
       </w:r>
+      <w:r>
+        <w:rPr>
+          <w:sz w:val="24"/>
+          <w:szCs w:val="24"/>
+          <w:lang w:val="en-US"/>
+        </w:rPr>
+        <w:t xml:space="preserve">closely </w:t>
+      </w:r>
+      <w:r>
+        <w:rPr>
+          <w:sz w:val="24"/>
+          <w:szCs w:val="24"/>
+          <w:lang w:val="en-US"/>
+        </w:rPr>
+        <w:t>related to travelling.</w:t>
+      </w:r>
+    </w:p>
+    <w:p>
+      <w:pPr>
+        <w:spacing w:line="360" w:lineRule="auto"/>
+        <w:rPr>
+          <w:sz w:val="24"/>
+          <w:szCs w:val="24"/>
+          <w:lang w:val="en-US"/>
+        </w:rPr>
+      </w:pPr>
     </w:p>
     <w:p>
       <w:pPr>
@@ -864,7 +1004,7 @@
           <w:lang w:val="en-US"/>
         </w:rPr>
       </w:pPr>
-      <w:bookmarkStart w:id="1" w:name="_Toc119766984"/>
+      <w:bookmarkStart w:id="1" w:name="_Toc119782844"/>
       <w:r>
         <w:rPr>
           <w:lang w:val="en-US"/>
@@ -1397,10 +1537,46 @@
     </w:p>
     <w:p>
       <w:pPr>
-        <w:spacing w:line="360" w:lineRule="auto"/>
         <w:rPr>
           <w:sz w:val="24"/>
           <w:szCs w:val="24"/>
+          <w:lang w:val="en-US"/>
+        </w:rPr>
+      </w:pPr>
+    </w:p>
+    <w:p>
+      <w:pPr>
+        <w:rPr>
+          <w:sz w:val="24"/>
+          <w:szCs w:val="24"/>
+          <w:lang w:val="en-US"/>
+        </w:rPr>
+      </w:pPr>
+    </w:p>
+    <w:p>
+      <w:pPr>
+        <w:rPr>
+          <w:sz w:val="24"/>
+          <w:szCs w:val="24"/>
+          <w:lang w:val="en-US"/>
+        </w:rPr>
+      </w:pPr>
+    </w:p>
+    <w:p>
+      <w:pPr>
+        <w:rPr>
+          <w:sz w:val="24"/>
+          <w:szCs w:val="24"/>
+          <w:lang w:val="en-US"/>
+        </w:rPr>
+      </w:pPr>
+    </w:p>
+    <w:p>
+      <w:pPr>
+        <w:rPr>
+          <w:sz w:val="24"/>
+          <w:szCs w:val="24"/>
+          <w:lang w:val="en-US"/>
         </w:rPr>
       </w:pPr>
     </w:p>
@@ -1412,12 +1588,14 @@
           <w:lang w:val="en-US"/>
         </w:rPr>
       </w:pPr>
+      <w:bookmarkStart w:id="2" w:name="_Toc119782845"/>
       <w:r>
         <w:rPr>
           <w:lang w:val="en-US"/>
         </w:rPr>
-        <w:t>PROJECT DESCRIBTION</w:t>
+        <w:t>STAGES OF WORK</w:t>
       </w:r>
+      <w:bookmarkEnd w:id="2"/>
     </w:p>
     <w:tbl>
       <w:tblPr>
@@ -1464,7 +1642,684 @@
             <w:sdt>
               <w:sdtPr>
                 <w:rPr>
-                  <w:rFonts w:asciiTheme="minorHAnsi" w:hAnsiTheme="minorHAnsi" w:cstheme="minorHAnsi"/>
+                  <w:rFonts w:cstheme="minorHAnsi"/>
+                </w:rPr>
+                <w:alias w:val="№:"/>
+                <w:tag w:val="№:"/>
+                <w:id w:val="905582681"/>
+                <w:placeholder>
+                  <w:docPart w:val="705BCC3797E44410AFB2EB8E0F72482C"/>
+                </w:placeholder>
+                <w:temporary/>
+                <w:showingPlcHdr/>
+                <w15:appearance w15:val="hidden"/>
+              </w:sdtPr>
+              <w:sdtContent>
+                <w:r>
+                  <w:rPr>
+                    <w:rFonts w:asciiTheme="minorHAnsi" w:hAnsiTheme="minorHAnsi" w:cstheme="minorHAnsi"/>
+                    <w:lang w:val="en-US" w:bidi="bg-BG"/>
+                  </w:rPr>
+                  <w:t>№</w:t>
+                </w:r>
+              </w:sdtContent>
+            </w:sdt>
+          </w:p>
+        </w:tc>
+        <w:tc>
+          <w:tcPr>
+            <w:tcW w:w="8545" w:type="dxa"/>
+            <w:tcBorders>
+              <w:top w:val="none" w:sz="0" w:space="0" w:color="auto"/>
+              <w:left w:val="none" w:sz="0" w:space="0" w:color="auto"/>
+              <w:bottom w:val="none" w:sz="0" w:space="0" w:color="auto"/>
+              <w:right w:val="none" w:sz="0" w:space="0" w:color="auto"/>
+              <w:tl2br w:val="none" w:sz="0" w:space="0" w:color="auto"/>
+              <w:tr2bl w:val="none" w:sz="0" w:space="0" w:color="auto"/>
+            </w:tcBorders>
+          </w:tcPr>
+          <w:p>
+            <w:pPr>
+              <w:spacing w:line="360" w:lineRule="auto"/>
+              <w:cnfStyle w:val="100000000000" w:firstRow="1" w:lastRow="0" w:firstColumn="0" w:lastColumn="0" w:oddVBand="0" w:evenVBand="0" w:oddHBand="0" w:evenHBand="0" w:firstRowFirstColumn="0" w:firstRowLastColumn="0" w:lastRowFirstColumn="0" w:lastRowLastColumn="0"/>
+              <w:rPr>
+                <w:rFonts w:asciiTheme="minorHAnsi" w:hAnsiTheme="minorHAnsi" w:cstheme="minorHAnsi"/>
+                <w:sz w:val="26"/>
+                <w:szCs w:val="26"/>
+                <w:lang w:val="en-US"/>
+              </w:rPr>
+            </w:pPr>
+            <w:r>
+              <w:rPr>
+                <w:rFonts w:asciiTheme="minorHAnsi" w:hAnsiTheme="minorHAnsi" w:cstheme="minorHAnsi"/>
+                <w:lang w:val="en-US"/>
+              </w:rPr>
+              <w:t> </w:t>
+            </w:r>
+            <w:r>
+              <w:rPr>
+                <w:rFonts w:asciiTheme="minorHAnsi" w:hAnsiTheme="minorHAnsi" w:cstheme="minorHAnsi"/>
+                <w:sz w:val="26"/>
+                <w:szCs w:val="26"/>
+                <w:lang w:val="en-US"/>
+              </w:rPr>
+              <w:t>Description</w:t>
+            </w:r>
+          </w:p>
+        </w:tc>
+      </w:tr>
+      <w:tr>
+        <w:tc>
+          <w:tcPr>
+            <w:cnfStyle w:val="001000000000" w:firstRow="0" w:lastRow="0" w:firstColumn="1" w:lastColumn="0" w:oddVBand="0" w:evenVBand="0" w:oddHBand="0" w:evenHBand="0" w:firstRowFirstColumn="0" w:firstRowLastColumn="0" w:lastRowFirstColumn="0" w:lastRowLastColumn="0"/>
+            <w:tcW w:w="526" w:type="dxa"/>
+          </w:tcPr>
+          <w:p>
+            <w:pPr>
+              <w:pStyle w:val="a"/>
+              <w:numPr>
+                <w:ilvl w:val="0"/>
+                <w:numId w:val="3"/>
+              </w:numPr>
+              <w:spacing w:after="120" w:line="360" w:lineRule="auto"/>
+              <w:rPr>
+                <w:rFonts w:cstheme="minorHAnsi"/>
+                <w:sz w:val="24"/>
+                <w:szCs w:val="24"/>
+                <w:lang w:val="en-US"/>
+              </w:rPr>
+            </w:pPr>
+          </w:p>
+        </w:tc>
+        <w:tc>
+          <w:tcPr>
+            <w:tcW w:w="8545" w:type="dxa"/>
+          </w:tcPr>
+          <w:p>
+            <w:pPr>
+              <w:spacing w:line="360" w:lineRule="auto"/>
+              <w:cnfStyle w:val="000000000000" w:firstRow="0" w:lastRow="0" w:firstColumn="0" w:lastColumn="0" w:oddVBand="0" w:evenVBand="0" w:oddHBand="0" w:evenHBand="0" w:firstRowFirstColumn="0" w:firstRowLastColumn="0" w:lastRowFirstColumn="0" w:lastRowLastColumn="0"/>
+              <w:rPr>
+                <w:b/>
+                <w:bCs/>
+                <w:sz w:val="24"/>
+                <w:szCs w:val="24"/>
+                <w:lang w:val="en-US"/>
+              </w:rPr>
+            </w:pPr>
+            <w:r>
+              <w:rPr>
+                <w:b/>
+                <w:bCs/>
+                <w:sz w:val="24"/>
+                <w:szCs w:val="24"/>
+                <w:lang w:val="en-US"/>
+              </w:rPr>
+              <w:t>Assembling the team</w:t>
+            </w:r>
+          </w:p>
+          <w:p>
+            <w:pPr>
+              <w:spacing w:line="360" w:lineRule="auto"/>
+              <w:cnfStyle w:val="000000000000" w:firstRow="0" w:lastRow="0" w:firstColumn="0" w:lastColumn="0" w:oddVBand="0" w:evenVBand="0" w:oddHBand="0" w:evenHBand="0" w:firstRowFirstColumn="0" w:firstRowLastColumn="0" w:lastRowFirstColumn="0" w:lastRowLastColumn="0"/>
+              <w:rPr>
+                <w:rStyle w:val="ab"/>
+                <w:lang w:val="en-US"/>
+              </w:rPr>
+            </w:pPr>
+            <w:r>
+              <w:rPr>
+                <w:rFonts w:cstheme="minorHAnsi"/>
+                <w:smallCaps/>
+                <w:color w:val="808080" w:themeColor="background1" w:themeShade="80"/>
+                <w:sz w:val="24"/>
+                <w:szCs w:val="24"/>
+                <w:lang w:val="en-US"/>
+              </w:rPr>
+              <w:t>We gather</w:t>
+            </w:r>
+            <w:r>
+              <w:rPr>
+                <w:rFonts w:cstheme="minorHAnsi"/>
+                <w:smallCaps/>
+                <w:color w:val="808080" w:themeColor="background1" w:themeShade="80"/>
+                <w:sz w:val="24"/>
+                <w:szCs w:val="24"/>
+                <w:lang w:val="en-US"/>
+              </w:rPr>
+              <w:t>ed</w:t>
+            </w:r>
+            <w:r>
+              <w:rPr>
+                <w:rFonts w:cstheme="minorHAnsi"/>
+                <w:smallCaps/>
+                <w:color w:val="808080" w:themeColor="background1" w:themeShade="80"/>
+                <w:sz w:val="24"/>
+                <w:szCs w:val="24"/>
+                <w:lang w:val="en-US"/>
+              </w:rPr>
+              <w:t xml:space="preserve"> and distribute</w:t>
+            </w:r>
+            <w:r>
+              <w:rPr>
+                <w:rFonts w:cstheme="minorHAnsi"/>
+                <w:smallCaps/>
+                <w:color w:val="808080" w:themeColor="background1" w:themeShade="80"/>
+                <w:sz w:val="24"/>
+                <w:szCs w:val="24"/>
+                <w:lang w:val="en-US"/>
+              </w:rPr>
+              <w:t>d</w:t>
+            </w:r>
+            <w:r>
+              <w:rPr>
+                <w:rFonts w:cstheme="minorHAnsi"/>
+                <w:smallCaps/>
+                <w:color w:val="808080" w:themeColor="background1" w:themeShade="80"/>
+                <w:sz w:val="24"/>
+                <w:szCs w:val="24"/>
+                <w:lang w:val="en-US"/>
+              </w:rPr>
+              <w:t xml:space="preserve"> the roles, so each person can work on the field that he is most competent with. After that we start</w:t>
+            </w:r>
+            <w:r>
+              <w:rPr>
+                <w:rFonts w:cstheme="minorHAnsi"/>
+                <w:smallCaps/>
+                <w:color w:val="808080" w:themeColor="background1" w:themeShade="80"/>
+                <w:sz w:val="24"/>
+                <w:szCs w:val="24"/>
+                <w:lang w:val="en-US"/>
+              </w:rPr>
+              <w:t>ed</w:t>
+            </w:r>
+            <w:r>
+              <w:rPr>
+                <w:rFonts w:cstheme="minorHAnsi"/>
+                <w:smallCaps/>
+                <w:color w:val="808080" w:themeColor="background1" w:themeShade="80"/>
+                <w:sz w:val="24"/>
+                <w:szCs w:val="24"/>
+                <w:lang w:val="en-US"/>
+              </w:rPr>
+              <w:t xml:space="preserve"> thinking of an idea for the game.</w:t>
+            </w:r>
+          </w:p>
+        </w:tc>
+      </w:tr>
+      <w:tr>
+        <w:tc>
+          <w:tcPr>
+            <w:cnfStyle w:val="001000000000" w:firstRow="0" w:lastRow="0" w:firstColumn="1" w:lastColumn="0" w:oddVBand="0" w:evenVBand="0" w:oddHBand="0" w:evenHBand="0" w:firstRowFirstColumn="0" w:firstRowLastColumn="0" w:lastRowFirstColumn="0" w:lastRowLastColumn="0"/>
+            <w:tcW w:w="526" w:type="dxa"/>
+          </w:tcPr>
+          <w:p>
+            <w:pPr>
+              <w:pStyle w:val="a"/>
+              <w:numPr>
+                <w:ilvl w:val="0"/>
+                <w:numId w:val="1"/>
+              </w:numPr>
+              <w:spacing w:after="120" w:line="360" w:lineRule="auto"/>
+              <w:ind w:left="360"/>
+              <w:rPr>
+                <w:rFonts w:cstheme="minorHAnsi"/>
+                <w:sz w:val="24"/>
+                <w:szCs w:val="24"/>
+                <w:lang w:val="en-US"/>
+              </w:rPr>
+            </w:pPr>
+          </w:p>
+        </w:tc>
+        <w:tc>
+          <w:tcPr>
+            <w:tcW w:w="8545" w:type="dxa"/>
+          </w:tcPr>
+          <w:p>
+            <w:pPr>
+              <w:spacing w:before="0" w:after="120" w:line="360" w:lineRule="auto"/>
+              <w:cnfStyle w:val="000000000000" w:firstRow="0" w:lastRow="0" w:firstColumn="0" w:lastColumn="0" w:oddVBand="0" w:evenVBand="0" w:oddHBand="0" w:evenHBand="0" w:firstRowFirstColumn="0" w:firstRowLastColumn="0" w:lastRowFirstColumn="0" w:lastRowLastColumn="0"/>
+              <w:rPr>
+                <w:rFonts w:cstheme="minorHAnsi"/>
+                <w:b/>
+                <w:bCs/>
+                <w:sz w:val="26"/>
+                <w:szCs w:val="26"/>
+                <w:lang w:val="en-US"/>
+              </w:rPr>
+            </w:pPr>
+            <w:r>
+              <w:rPr>
+                <w:rFonts w:cstheme="minorHAnsi"/>
+                <w:b/>
+                <w:bCs/>
+                <w:sz w:val="26"/>
+                <w:szCs w:val="26"/>
+                <w:lang w:val="en-US"/>
+              </w:rPr>
+              <w:t>The process of creating the product</w:t>
+            </w:r>
+          </w:p>
+          <w:p>
+            <w:pPr>
+              <w:spacing w:before="0" w:after="120" w:line="360" w:lineRule="auto"/>
+              <w:cnfStyle w:val="000000000000" w:firstRow="0" w:lastRow="0" w:firstColumn="0" w:lastColumn="0" w:oddVBand="0" w:evenVBand="0" w:oddHBand="0" w:evenHBand="0" w:firstRowFirstColumn="0" w:firstRowLastColumn="0" w:lastRowFirstColumn="0" w:lastRowLastColumn="0"/>
+              <w:rPr>
+                <w:rFonts w:cstheme="minorHAnsi"/>
+                <w:sz w:val="24"/>
+                <w:szCs w:val="24"/>
+              </w:rPr>
+            </w:pPr>
+            <w:r>
+              <w:rPr>
+                <w:rFonts w:cstheme="minorHAnsi"/>
+                <w:color w:val="808080" w:themeColor="background1" w:themeShade="80"/>
+                <w:sz w:val="24"/>
+                <w:szCs w:val="24"/>
+                <w:lang w:val="en-US"/>
+              </w:rPr>
+              <w:t xml:space="preserve">Every week there were meetings to discusses the progress and the tasks that are left. </w:t>
+            </w:r>
+            <w:r>
+              <w:rPr>
+                <w:rFonts w:cstheme="minorHAnsi"/>
+                <w:color w:val="808080" w:themeColor="background1" w:themeShade="80"/>
+                <w:sz w:val="24"/>
+                <w:szCs w:val="24"/>
+                <w:lang w:val="en-US"/>
+              </w:rPr>
+              <w:t>We assign</w:t>
+            </w:r>
+            <w:r>
+              <w:rPr>
+                <w:rFonts w:cstheme="minorHAnsi"/>
+                <w:color w:val="808080" w:themeColor="background1" w:themeShade="80"/>
+                <w:sz w:val="24"/>
+                <w:szCs w:val="24"/>
+                <w:lang w:val="en-US"/>
+              </w:rPr>
+              <w:t>ed</w:t>
+            </w:r>
+            <w:r>
+              <w:rPr>
+                <w:rFonts w:cstheme="minorHAnsi"/>
+                <w:color w:val="808080" w:themeColor="background1" w:themeShade="80"/>
+                <w:sz w:val="24"/>
+                <w:szCs w:val="24"/>
+                <w:lang w:val="en-US"/>
+              </w:rPr>
+              <w:t xml:space="preserve"> each task to the person that we believe</w:t>
+            </w:r>
+            <w:r>
+              <w:rPr>
+                <w:rFonts w:cstheme="minorHAnsi"/>
+                <w:color w:val="808080" w:themeColor="background1" w:themeShade="80"/>
+                <w:sz w:val="24"/>
+                <w:szCs w:val="24"/>
+                <w:lang w:val="en-US"/>
+              </w:rPr>
+              <w:t>d</w:t>
+            </w:r>
+            <w:r>
+              <w:rPr>
+                <w:rFonts w:cstheme="minorHAnsi"/>
+                <w:color w:val="808080" w:themeColor="background1" w:themeShade="80"/>
+                <w:sz w:val="24"/>
+                <w:szCs w:val="24"/>
+                <w:lang w:val="en-US"/>
+              </w:rPr>
+              <w:t xml:space="preserve"> can do it </w:t>
+            </w:r>
+            <w:r>
+              <w:rPr>
+                <w:rFonts w:cstheme="minorHAnsi"/>
+                <w:color w:val="808080" w:themeColor="background1" w:themeShade="80"/>
+                <w:sz w:val="24"/>
+                <w:szCs w:val="24"/>
+                <w:lang w:val="en-US"/>
+              </w:rPr>
+              <w:t>quickly, clearly, and accurately</w:t>
+            </w:r>
+            <w:r>
+              <w:rPr>
+                <w:rFonts w:cstheme="minorHAnsi"/>
+                <w:color w:val="808080" w:themeColor="background1" w:themeShade="80"/>
+                <w:sz w:val="24"/>
+                <w:szCs w:val="24"/>
+                <w:lang w:val="en-US"/>
+              </w:rPr>
+              <w:t>, so the team would be more productive and efficient.</w:t>
+            </w:r>
+          </w:p>
+        </w:tc>
+      </w:tr>
+      <w:tr>
+        <w:tc>
+          <w:tcPr>
+            <w:cnfStyle w:val="001000000000" w:firstRow="0" w:lastRow="0" w:firstColumn="1" w:lastColumn="0" w:oddVBand="0" w:evenVBand="0" w:oddHBand="0" w:evenHBand="0" w:firstRowFirstColumn="0" w:firstRowLastColumn="0" w:lastRowFirstColumn="0" w:lastRowLastColumn="0"/>
+            <w:tcW w:w="526" w:type="dxa"/>
+          </w:tcPr>
+          <w:p>
+            <w:pPr>
+              <w:pStyle w:val="a"/>
+              <w:numPr>
+                <w:ilvl w:val="0"/>
+                <w:numId w:val="1"/>
+              </w:numPr>
+              <w:spacing w:after="120" w:line="360" w:lineRule="auto"/>
+              <w:ind w:left="360"/>
+              <w:rPr>
+                <w:rFonts w:cstheme="minorHAnsi"/>
+                <w:sz w:val="24"/>
+                <w:szCs w:val="24"/>
+                <w:lang w:val="en-US"/>
+              </w:rPr>
+            </w:pPr>
+          </w:p>
+        </w:tc>
+        <w:tc>
+          <w:tcPr>
+            <w:tcW w:w="8545" w:type="dxa"/>
+          </w:tcPr>
+          <w:p>
+            <w:pPr>
+              <w:spacing w:before="0" w:after="120" w:line="360" w:lineRule="auto"/>
+              <w:cnfStyle w:val="000000000000" w:firstRow="0" w:lastRow="0" w:firstColumn="0" w:lastColumn="0" w:oddVBand="0" w:evenVBand="0" w:oddHBand="0" w:evenHBand="0" w:firstRowFirstColumn="0" w:firstRowLastColumn="0" w:lastRowFirstColumn="0" w:lastRowLastColumn="0"/>
+              <w:rPr>
+                <w:rFonts w:cstheme="minorHAnsi"/>
+                <w:b/>
+                <w:bCs/>
+                <w:sz w:val="24"/>
+                <w:szCs w:val="24"/>
+                <w:lang w:val="en-US"/>
+              </w:rPr>
+            </w:pPr>
+            <w:r>
+              <w:rPr>
+                <w:rFonts w:cstheme="minorHAnsi"/>
+                <w:b/>
+                <w:bCs/>
+                <w:sz w:val="24"/>
+                <w:szCs w:val="24"/>
+                <w:lang w:val="en-US"/>
+              </w:rPr>
+              <w:t>P</w:t>
+            </w:r>
+            <w:r>
+              <w:rPr>
+                <w:rFonts w:cstheme="minorHAnsi"/>
+                <w:b/>
+                <w:bCs/>
+                <w:sz w:val="24"/>
+                <w:szCs w:val="24"/>
+                <w:lang w:val="en-US"/>
+              </w:rPr>
+              <w:t>olishing the product</w:t>
+            </w:r>
+          </w:p>
+          <w:p>
+            <w:pPr>
+              <w:spacing w:before="0" w:after="120" w:line="360" w:lineRule="auto"/>
+              <w:cnfStyle w:val="000000000000" w:firstRow="0" w:lastRow="0" w:firstColumn="0" w:lastColumn="0" w:oddVBand="0" w:evenVBand="0" w:oddHBand="0" w:evenHBand="0" w:firstRowFirstColumn="0" w:firstRowLastColumn="0" w:lastRowFirstColumn="0" w:lastRowLastColumn="0"/>
+              <w:rPr>
+                <w:rFonts w:cstheme="minorHAnsi"/>
+                <w:sz w:val="24"/>
+                <w:szCs w:val="24"/>
+                <w:lang w:val="en-US"/>
+              </w:rPr>
+            </w:pPr>
+            <w:r>
+              <w:rPr>
+                <w:rFonts w:cstheme="minorHAnsi"/>
+                <w:color w:val="808080" w:themeColor="background1" w:themeShade="80"/>
+                <w:sz w:val="24"/>
+                <w:szCs w:val="24"/>
+                <w:lang w:val="en-US"/>
+              </w:rPr>
+              <w:t>After we finished with the game and the documentation, we fix</w:t>
+            </w:r>
+            <w:r>
+              <w:rPr>
+                <w:rFonts w:cstheme="minorHAnsi"/>
+                <w:color w:val="808080" w:themeColor="background1" w:themeShade="80"/>
+                <w:sz w:val="24"/>
+                <w:szCs w:val="24"/>
+                <w:lang w:val="en-US"/>
+              </w:rPr>
+              <w:t>ed</w:t>
+            </w:r>
+            <w:r>
+              <w:rPr>
+                <w:rFonts w:cstheme="minorHAnsi"/>
+                <w:color w:val="808080" w:themeColor="background1" w:themeShade="80"/>
+                <w:sz w:val="24"/>
+                <w:szCs w:val="24"/>
+                <w:lang w:val="en-US"/>
+              </w:rPr>
+              <w:t xml:space="preserve"> some bugs and made the </w:t>
+            </w:r>
+            <w:r>
+              <w:rPr>
+                <w:rFonts w:cstheme="minorHAnsi"/>
+                <w:color w:val="808080" w:themeColor="background1" w:themeShade="80"/>
+                <w:sz w:val="24"/>
+                <w:szCs w:val="24"/>
+                <w:lang w:val="en-US"/>
+              </w:rPr>
+              <w:t>overall user experience a bit more pleasant</w:t>
+            </w:r>
+            <w:r>
+              <w:rPr>
+                <w:rFonts w:cstheme="minorHAnsi"/>
+                <w:color w:val="808080" w:themeColor="background1" w:themeShade="80"/>
+                <w:sz w:val="24"/>
+                <w:szCs w:val="24"/>
+                <w:lang w:val="en-US"/>
+              </w:rPr>
+              <w:t>.</w:t>
+            </w:r>
+          </w:p>
+        </w:tc>
+      </w:tr>
+      <w:tr>
+        <w:tc>
+          <w:tcPr>
+            <w:cnfStyle w:val="001000000000" w:firstRow="0" w:lastRow="0" w:firstColumn="1" w:lastColumn="0" w:oddVBand="0" w:evenVBand="0" w:oddHBand="0" w:evenHBand="0" w:firstRowFirstColumn="0" w:firstRowLastColumn="0" w:lastRowFirstColumn="0" w:lastRowLastColumn="0"/>
+            <w:tcW w:w="526" w:type="dxa"/>
+          </w:tcPr>
+          <w:p>
+            <w:pPr>
+              <w:pStyle w:val="a"/>
+              <w:numPr>
+                <w:ilvl w:val="0"/>
+                <w:numId w:val="1"/>
+              </w:numPr>
+              <w:spacing w:after="120" w:line="360" w:lineRule="auto"/>
+              <w:ind w:left="360"/>
+              <w:rPr>
+                <w:rFonts w:cstheme="minorHAnsi"/>
+                <w:sz w:val="24"/>
+                <w:szCs w:val="24"/>
+                <w:lang w:val="en-US"/>
+              </w:rPr>
+            </w:pPr>
+          </w:p>
+        </w:tc>
+        <w:tc>
+          <w:tcPr>
+            <w:tcW w:w="8545" w:type="dxa"/>
+          </w:tcPr>
+          <w:p>
+            <w:pPr>
+              <w:spacing w:before="0" w:after="120" w:line="360" w:lineRule="auto"/>
+              <w:cnfStyle w:val="000000000000" w:firstRow="0" w:lastRow="0" w:firstColumn="0" w:lastColumn="0" w:oddVBand="0" w:evenVBand="0" w:oddHBand="0" w:evenHBand="0" w:firstRowFirstColumn="0" w:firstRowLastColumn="0" w:lastRowFirstColumn="0" w:lastRowLastColumn="0"/>
+              <w:rPr>
+                <w:rFonts w:cstheme="minorHAnsi"/>
+                <w:b/>
+                <w:bCs/>
+                <w:sz w:val="24"/>
+                <w:szCs w:val="24"/>
+                <w:lang w:val="en-US"/>
+              </w:rPr>
+            </w:pPr>
+            <w:r>
+              <w:rPr>
+                <w:rFonts w:cstheme="minorHAnsi"/>
+                <w:b/>
+                <w:bCs/>
+                <w:sz w:val="24"/>
+                <w:szCs w:val="24"/>
+                <w:lang w:val="en-US"/>
+              </w:rPr>
+              <w:t>Presenting the product</w:t>
+            </w:r>
+          </w:p>
+          <w:p>
+            <w:pPr>
+              <w:spacing w:before="0" w:after="120" w:line="360" w:lineRule="auto"/>
+              <w:cnfStyle w:val="000000000000" w:firstRow="0" w:lastRow="0" w:firstColumn="0" w:lastColumn="0" w:oddVBand="0" w:evenVBand="0" w:oddHBand="0" w:evenHBand="0" w:firstRowFirstColumn="0" w:firstRowLastColumn="0" w:lastRowFirstColumn="0" w:lastRowLastColumn="0"/>
+              <w:rPr>
+                <w:rFonts w:cstheme="minorHAnsi"/>
+                <w:sz w:val="24"/>
+                <w:szCs w:val="24"/>
+              </w:rPr>
+            </w:pPr>
+            <w:r>
+              <w:rPr>
+                <w:rFonts w:cstheme="minorHAnsi"/>
+                <w:color w:val="808080" w:themeColor="background1" w:themeShade="80"/>
+                <w:sz w:val="24"/>
+                <w:szCs w:val="24"/>
+                <w:lang w:val="en-US"/>
+              </w:rPr>
+              <w:t>After weeks of hard working and sleepless nights we finished the project and now it is ready to be presented.</w:t>
+            </w:r>
+          </w:p>
+        </w:tc>
+      </w:tr>
+    </w:tbl>
+    <w:p>
+      <w:pPr>
+        <w:rPr>
+          <w:sz w:val="24"/>
+          <w:szCs w:val="24"/>
+        </w:rPr>
+      </w:pPr>
+    </w:p>
+    <w:p>
+      <w:pPr>
+        <w:rPr>
+          <w:sz w:val="24"/>
+          <w:szCs w:val="24"/>
+        </w:rPr>
+      </w:pPr>
+      <w:r>
+        <w:rPr>
+          <w:sz w:val="24"/>
+          <w:szCs w:val="24"/>
+        </w:rPr>
+        <w:br w:type="page"/>
+      </w:r>
+    </w:p>
+    <w:p>
+      <w:pPr>
+        <w:spacing w:line="360" w:lineRule="auto"/>
+        <w:rPr>
+          <w:sz w:val="24"/>
+          <w:szCs w:val="24"/>
+        </w:rPr>
+      </w:pPr>
+    </w:p>
+    <w:p>
+      <w:pPr>
+        <w:spacing w:line="360" w:lineRule="auto"/>
+        <w:rPr>
+          <w:sz w:val="24"/>
+          <w:szCs w:val="24"/>
+        </w:rPr>
+      </w:pPr>
+    </w:p>
+    <w:p>
+      <w:pPr>
+        <w:spacing w:line="360" w:lineRule="auto"/>
+        <w:rPr>
+          <w:sz w:val="24"/>
+          <w:szCs w:val="24"/>
+        </w:rPr>
+      </w:pPr>
+    </w:p>
+    <w:p>
+      <w:pPr>
+        <w:spacing w:line="360" w:lineRule="auto"/>
+        <w:rPr>
+          <w:sz w:val="24"/>
+          <w:szCs w:val="24"/>
+        </w:rPr>
+      </w:pPr>
+    </w:p>
+    <w:p>
+      <w:pPr>
+        <w:pStyle w:val="1"/>
+        <w:spacing w:line="360" w:lineRule="auto"/>
+        <w:rPr>
+          <w:lang w:val="en-US"/>
+        </w:rPr>
+      </w:pPr>
+      <w:bookmarkStart w:id="3" w:name="_Toc119782846"/>
+      <w:r>
+        <w:rPr>
+          <w:lang w:val="en-US"/>
+        </w:rPr>
+        <w:t>PROJECT DESCRIBTION</w:t>
+      </w:r>
+      <w:bookmarkEnd w:id="3"/>
+    </w:p>
+    <w:tbl>
+      <w:tblPr>
+        <w:tblStyle w:val="a7"/>
+        <w:tblW w:w="5025" w:type="pct"/>
+        <w:tblBorders>
+          <w:bottom w:val="single" w:sz="4" w:space="0" w:color="8EAADB" w:themeColor="accent1" w:themeTint="99"/>
+          <w:insideH w:val="single" w:sz="4" w:space="0" w:color="8EAADB" w:themeColor="accent1" w:themeTint="99"/>
+          <w:insideV w:val="single" w:sz="4" w:space="0" w:color="8EAADB" w:themeColor="accent1" w:themeTint="99"/>
+        </w:tblBorders>
+        <w:tblLayout w:type="fixed"/>
+        <w:tblLook w:val="04A0" w:firstRow="1" w:lastRow="0" w:firstColumn="1" w:lastColumn="0" w:noHBand="0" w:noVBand="1"/>
+        <w:tblDescription w:val="Таблица за аудитория и пазар"/>
+      </w:tblPr>
+      <w:tblGrid>
+        <w:gridCol w:w="529"/>
+        <w:gridCol w:w="8588"/>
+      </w:tblGrid>
+      <w:tr>
+        <w:trPr>
+          <w:cnfStyle w:val="100000000000" w:firstRow="1" w:lastRow="0" w:firstColumn="0" w:lastColumn="0" w:oddVBand="0" w:evenVBand="0" w:oddHBand="0" w:evenHBand="0" w:firstRowFirstColumn="0" w:firstRowLastColumn="0" w:lastRowFirstColumn="0" w:lastRowLastColumn="0"/>
+        </w:trPr>
+        <w:tc>
+          <w:tcPr>
+            <w:cnfStyle w:val="001000000000" w:firstRow="0" w:lastRow="0" w:firstColumn="1" w:lastColumn="0" w:oddVBand="0" w:evenVBand="0" w:oddHBand="0" w:evenHBand="0" w:firstRowFirstColumn="0" w:firstRowLastColumn="0" w:lastRowFirstColumn="0" w:lastRowLastColumn="0"/>
+            <w:tcW w:w="526" w:type="dxa"/>
+            <w:tcBorders>
+              <w:top w:val="none" w:sz="0" w:space="0" w:color="auto"/>
+              <w:left w:val="none" w:sz="0" w:space="0" w:color="auto"/>
+              <w:bottom w:val="none" w:sz="0" w:space="0" w:color="auto"/>
+              <w:right w:val="none" w:sz="0" w:space="0" w:color="auto"/>
+              <w:tl2br w:val="none" w:sz="0" w:space="0" w:color="auto"/>
+              <w:tr2bl w:val="none" w:sz="0" w:space="0" w:color="auto"/>
+            </w:tcBorders>
+          </w:tcPr>
+          <w:p>
+            <w:pPr>
+              <w:spacing w:line="360" w:lineRule="auto"/>
+              <w:rPr>
+                <w:rFonts w:asciiTheme="minorHAnsi" w:hAnsiTheme="minorHAnsi" w:cstheme="minorHAnsi"/>
+                <w:lang w:val="en-US"/>
+              </w:rPr>
+            </w:pPr>
+            <w:sdt>
+              <w:sdtPr>
+                <w:rPr>
+                  <w:rFonts w:cstheme="minorHAnsi"/>
                 </w:rPr>
                 <w:alias w:val="№:"/>
                 <w:tag w:val="№:"/>
@@ -1541,13 +2396,9 @@
               <w:pStyle w:val="a"/>
               <w:numPr>
                 <w:ilvl w:val="0"/>
-                <w:numId w:val="3"/>
+                <w:numId w:val="6"/>
               </w:numPr>
-              <w:spacing w:after="120" w:line="360" w:lineRule="auto"/>
-              <w:rPr>
-                <w:rFonts w:cstheme="minorHAnsi"/>
-                <w:sz w:val="24"/>
-                <w:szCs w:val="24"/>
+              <w:rPr>
                 <w:lang w:val="en-US"/>
               </w:rPr>
             </w:pPr>
@@ -1577,7 +2428,7 @@
                 <w:szCs w:val="24"/>
                 <w:lang w:val="en-US"/>
               </w:rPr>
-              <w:t>The idea in general.</w:t>
+              <w:t>A general idea about the game</w:t>
             </w:r>
           </w:p>
           <w:p>
@@ -1589,6 +2440,41 @@
                 <w:lang w:val="en-US"/>
               </w:rPr>
             </w:pPr>
+            <w:r>
+              <w:rPr>
+                <w:rFonts w:cstheme="minorHAnsi"/>
+                <w:smallCaps/>
+                <w:color w:val="808080" w:themeColor="background1" w:themeShade="80"/>
+                <w:sz w:val="24"/>
+                <w:szCs w:val="24"/>
+                <w:lang w:val="en-US"/>
+              </w:rPr>
+              <w:t xml:space="preserve">You play as a cow farmer who no longer wants to live on his farm. He decides to go on a trip around Europe to learn more about the geography and culture of other countries. But there is one problem. He only has his cows, and if he loses </w:t>
+            </w:r>
+            <w:proofErr w:type="gramStart"/>
+            <w:r>
+              <w:rPr>
+                <w:rFonts w:cstheme="minorHAnsi"/>
+                <w:smallCaps/>
+                <w:color w:val="808080" w:themeColor="background1" w:themeShade="80"/>
+                <w:sz w:val="24"/>
+                <w:szCs w:val="24"/>
+                <w:lang w:val="en-US"/>
+              </w:rPr>
+              <w:t>them</w:t>
+            </w:r>
+            <w:proofErr w:type="gramEnd"/>
+            <w:r>
+              <w:rPr>
+                <w:rFonts w:cstheme="minorHAnsi"/>
+                <w:smallCaps/>
+                <w:color w:val="808080" w:themeColor="background1" w:themeShade="80"/>
+                <w:sz w:val="24"/>
+                <w:szCs w:val="24"/>
+                <w:lang w:val="en-US"/>
+              </w:rPr>
+              <w:t xml:space="preserve"> he won't be able to make any money, so he decides to take his cows with him on this exciting trip.</w:t>
+            </w:r>
           </w:p>
         </w:tc>
       </w:tr>
@@ -1601,11 +2487,7 @@
           <w:p>
             <w:pPr>
               <w:pStyle w:val="a"/>
-              <w:spacing w:after="120" w:line="360" w:lineRule="auto"/>
-              <w:rPr>
-                <w:rFonts w:cstheme="minorHAnsi"/>
-                <w:sz w:val="24"/>
-                <w:szCs w:val="24"/>
+              <w:rPr>
                 <w:lang w:val="en-US"/>
               </w:rPr>
             </w:pPr>
@@ -1637,54 +2519,8 @@
                 <w:szCs w:val="26"/>
                 <w:lang w:val="en-US"/>
               </w:rPr>
-              <w:t xml:space="preserve">How </w:t>
-            </w:r>
-            <w:r>
-              <w:rPr>
-                <w:rFonts w:cstheme="minorHAnsi"/>
-                <w:b/>
-                <w:bCs/>
-                <w:sz w:val="26"/>
-                <w:szCs w:val="26"/>
-                <w:lang w:val="en-US"/>
-              </w:rPr>
-              <w:t xml:space="preserve">to </w:t>
-            </w:r>
-            <w:r>
-              <w:rPr>
-                <w:rFonts w:cstheme="minorHAnsi"/>
-                <w:b/>
-                <w:bCs/>
-                <w:sz w:val="26"/>
-                <w:szCs w:val="26"/>
-                <w:lang w:val="en-US"/>
-              </w:rPr>
-              <w:t xml:space="preserve">access the </w:t>
-            </w:r>
-            <w:proofErr w:type="gramStart"/>
-            <w:r>
-              <w:rPr>
-                <w:rFonts w:cstheme="minorHAnsi"/>
-                <w:b/>
-                <w:bCs/>
-                <w:sz w:val="26"/>
-                <w:szCs w:val="26"/>
-                <w:lang w:val="en-US"/>
-              </w:rPr>
-              <w:t xml:space="preserve">project </w:t>
-            </w:r>
-            <w:r>
-              <w:rPr>
-                <w:rFonts w:cstheme="minorHAnsi"/>
-                <w:b/>
-                <w:bCs/>
-                <w:sz w:val="26"/>
-                <w:szCs w:val="26"/>
-                <w:lang w:val="en-US"/>
-              </w:rPr>
-              <w:t>.</w:t>
-            </w:r>
-            <w:proofErr w:type="gramEnd"/>
+              <w:t xml:space="preserve">How to access the project </w:t>
+            </w:r>
           </w:p>
           <w:p>
             <w:pPr>
@@ -1728,11 +2564,7 @@
           <w:p>
             <w:pPr>
               <w:pStyle w:val="a"/>
-              <w:spacing w:after="120" w:line="360" w:lineRule="auto"/>
-              <w:rPr>
-                <w:rFonts w:cstheme="minorHAnsi"/>
-                <w:sz w:val="24"/>
-                <w:szCs w:val="24"/>
+              <w:rPr>
                 <w:lang w:val="en-US"/>
               </w:rPr>
             </w:pPr>
@@ -1768,17 +2600,6 @@
               <w:t>Team work</w:t>
             </w:r>
             <w:proofErr w:type="gramEnd"/>
-            <w:r>
-              <w:rPr>
-                <w:rFonts w:cstheme="minorHAnsi"/>
-                <w:b/>
-                <w:bCs/>
-                <w:sz w:val="24"/>
-                <w:szCs w:val="24"/>
-                <w:lang w:val="en-US"/>
-              </w:rPr>
-              <w:t>.</w:t>
-            </w:r>
           </w:p>
           <w:p>
             <w:pPr>
@@ -1887,11 +2708,7 @@
           <w:p>
             <w:pPr>
               <w:pStyle w:val="a"/>
-              <w:spacing w:after="120" w:line="360" w:lineRule="auto"/>
-              <w:rPr>
-                <w:rFonts w:cstheme="minorHAnsi"/>
-                <w:sz w:val="24"/>
-                <w:szCs w:val="24"/>
+              <w:rPr>
                 <w:lang w:val="en-US"/>
               </w:rPr>
             </w:pPr>
@@ -1957,17 +2774,6 @@
                 <w:lang w:val="en-US"/>
               </w:rPr>
               <w:t>are used</w:t>
-            </w:r>
-            <w:r>
-              <w:rPr>
-                <w:rFonts w:cstheme="minorHAnsi"/>
-                <w:b/>
-                <w:bCs/>
-                <w:sz w:val="24"/>
-                <w:szCs w:val="24"/>
-                <w:lang w:val="en-US"/>
-              </w:rPr>
-              <w:t>.</w:t>
             </w:r>
           </w:p>
           <w:p>
@@ -2238,7 +3044,39 @@
         </w:rPr>
       </w:pPr>
     </w:p>
+    <w:p>
+      <w:pPr>
+        <w:rPr>
+          <w:sz w:val="24"/>
+          <w:szCs w:val="24"/>
+        </w:rPr>
+      </w:pPr>
+      <w:r>
+        <w:rPr>
+          <w:sz w:val="24"/>
+          <w:szCs w:val="24"/>
+        </w:rPr>
+        <w:br w:type="page"/>
+      </w:r>
+    </w:p>
+    <w:p>
+      <w:pPr>
+        <w:pStyle w:val="1"/>
+        <w:rPr>
+          <w:sz w:val="28"/>
+          <w:szCs w:val="28"/>
+          <w:lang w:val="en-US"/>
+        </w:rPr>
+      </w:pPr>
+      <w:bookmarkStart w:id="4" w:name="_Toc119782847"/>
+      <w:r>
+        <w:lastRenderedPageBreak/>
+        <w:t>BLOCK DIAGRAM</w:t>
+      </w:r>
+      <w:bookmarkEnd w:id="4"/>
+    </w:p>
     <w:sectPr>
+      <w:footerReference w:type="default" r:id="rId13"/>
       <w:pgSz w:w="11906" w:h="16838" w:code="9"/>
       <w:pgMar w:top="1417" w:right="1417" w:bottom="1417" w:left="1417" w:header="708" w:footer="708" w:gutter="0"/>
       <w:pgNumType w:start="0"/>
@@ -2250,13 +3088,123 @@
 </w:document>
 </file>
 
+<file path=word/endnotes.xml><?xml version="1.0" encoding="utf-8"?>
+<w:endnotes xmlns:wpc="http://schemas.microsoft.com/office/word/2010/wordprocessingCanvas" xmlns:cx="http://schemas.microsoft.com/office/drawing/2014/chartex" xmlns:cx1="http://schemas.microsoft.com/office/drawing/2015/9/8/chartex" xmlns:cx2="http://schemas.microsoft.com/office/drawing/2015/10/21/chartex" xmlns:cx3="http://schemas.microsoft.com/office/drawing/2016/5/9/chartex" xmlns:cx4="http://schemas.microsoft.com/office/drawing/2016/5/10/chartex" xmlns:cx5="http://schemas.microsoft.com/office/drawing/2016/5/11/chartex" xmlns:cx6="http://schemas.microsoft.com/office/drawing/2016/5/12/chartex" xmlns:cx7="http://schemas.microsoft.com/office/drawing/2016/5/13/chartex" xmlns:cx8="http://schemas.microsoft.com/office/drawing/2016/5/14/chartex" xmlns:mc="http://schemas.openxmlformats.org/markup-compatibility/2006" xmlns:aink="http://schemas.microsoft.com/office/drawing/2016/ink" xmlns:am3d="http://schemas.microsoft.com/office/drawing/2017/model3d" xmlns:o="urn:schemas-microsoft-com:office:office" xmlns:oel="http://schemas.microsoft.com/office/2019/extlst" xmlns:r="http://schemas.openxmlformats.org/officeDocument/2006/relationships" xmlns:m="http://schemas.openxmlformats.org/officeDocument/2006/math" xmlns:v="urn:schemas-microsoft-com:vml" xmlns:wp14="http://schemas.microsoft.com/office/word/2010/wordprocessingDrawing" xmlns:wp="http://schemas.openxmlformats.org/drawingml/2006/wordprocessingDrawing" xmlns:w10="urn:schemas-microsoft-com:office:word" xmlns:w="http://schemas.openxmlformats.org/wordprocessingml/2006/main" xmlns:w14="http://schemas.microsoft.com/office/word/2010/wordml" xmlns:w15="http://schemas.microsoft.com/office/word/2012/wordml" xmlns:w16cex="http://schemas.microsoft.com/office/word/2018/wordml/cex" xmlns:w16cid="http://schemas.microsoft.com/office/word/2016/wordml/cid" xmlns:w16="http://schemas.microsoft.com/office/word/2018/wordml" xmlns:w16sdtdh="http://schemas.microsoft.com/office/word/2020/wordml/sdtdatahash" xmlns:w16se="http://schemas.microsoft.com/office/word/2015/wordml/symex" xmlns:wpg="http://schemas.microsoft.com/office/word/2010/wordprocessingGroup" xmlns:wpi="http://schemas.microsoft.com/office/word/2010/wordprocessingInk" xmlns:wne="http://schemas.microsoft.com/office/word/2006/wordml" xmlns:wps="http://schemas.microsoft.com/office/word/2010/wordprocessingShape" mc:Ignorable="w14 w15 w16se w16cid w16 w16cex w16sdtdh wp14">
+  <w:endnote w:type="separator" w:id="-1">
+    <w:p>
+      <w:pPr>
+        <w:spacing w:after="0" w:line="240" w:lineRule="auto"/>
+      </w:pPr>
+      <w:r>
+        <w:separator/>
+      </w:r>
+    </w:p>
+  </w:endnote>
+  <w:endnote w:type="continuationSeparator" w:id="0">
+    <w:p>
+      <w:pPr>
+        <w:spacing w:after="0" w:line="240" w:lineRule="auto"/>
+      </w:pPr>
+      <w:r>
+        <w:continuationSeparator/>
+      </w:r>
+    </w:p>
+  </w:endnote>
+</w:endnotes>
+</file>
+
+<file path=word/footer1.xml><?xml version="1.0" encoding="utf-8"?>
+<w:ftr xmlns:wpc="http://schemas.microsoft.com/office/word/2010/wordprocessingCanvas" xmlns:cx="http://schemas.microsoft.com/office/drawing/2014/chartex" xmlns:cx1="http://schemas.microsoft.com/office/drawing/2015/9/8/chartex" xmlns:cx2="http://schemas.microsoft.com/office/drawing/2015/10/21/chartex" xmlns:cx3="http://schemas.microsoft.com/office/drawing/2016/5/9/chartex" xmlns:cx4="http://schemas.microsoft.com/office/drawing/2016/5/10/chartex" xmlns:cx5="http://schemas.microsoft.com/office/drawing/2016/5/11/chartex" xmlns:cx6="http://schemas.microsoft.com/office/drawing/2016/5/12/chartex" xmlns:cx7="http://schemas.microsoft.com/office/drawing/2016/5/13/chartex" xmlns:cx8="http://schemas.microsoft.com/office/drawing/2016/5/14/chartex" xmlns:mc="http://schemas.openxmlformats.org/markup-compatibility/2006" xmlns:aink="http://schemas.microsoft.com/office/drawing/2016/ink" xmlns:am3d="http://schemas.microsoft.com/office/drawing/2017/model3d" xmlns:o="urn:schemas-microsoft-com:office:office" xmlns:oel="http://schemas.microsoft.com/office/2019/extlst" xmlns:r="http://schemas.openxmlformats.org/officeDocument/2006/relationships" xmlns:m="http://schemas.openxmlformats.org/officeDocument/2006/math" xmlns:v="urn:schemas-microsoft-com:vml" xmlns:wp14="http://schemas.microsoft.com/office/word/2010/wordprocessingDrawing" xmlns:wp="http://schemas.openxmlformats.org/drawingml/2006/wordprocessingDrawing" xmlns:w10="urn:schemas-microsoft-com:office:word" xmlns:w="http://schemas.openxmlformats.org/wordprocessingml/2006/main" xmlns:w14="http://schemas.microsoft.com/office/word/2010/wordml" xmlns:w15="http://schemas.microsoft.com/office/word/2012/wordml" xmlns:w16cex="http://schemas.microsoft.com/office/word/2018/wordml/cex" xmlns:w16cid="http://schemas.microsoft.com/office/word/2016/wordml/cid" xmlns:w16="http://schemas.microsoft.com/office/word/2018/wordml" xmlns:w16sdtdh="http://schemas.microsoft.com/office/word/2020/wordml/sdtdatahash" xmlns:w16se="http://schemas.microsoft.com/office/word/2015/wordml/symex" xmlns:wpg="http://schemas.microsoft.com/office/word/2010/wordprocessingGroup" xmlns:wpi="http://schemas.microsoft.com/office/word/2010/wordprocessingInk" xmlns:wne="http://schemas.microsoft.com/office/word/2006/wordml" xmlns:wps="http://schemas.microsoft.com/office/word/2010/wordprocessingShape" mc:Ignorable="w14 w15 w16se w16cid w16 w16cex w16sdtdh wp14">
+  <w:sdt>
+    <w:sdtPr>
+      <w:id w:val="-1635718051"/>
+      <w:docPartObj>
+        <w:docPartGallery w:val="Page Numbers (Bottom of Page)"/>
+        <w:docPartUnique/>
+      </w:docPartObj>
+    </w:sdtPr>
+    <w:sdtContent>
+      <w:p>
+        <w:pPr>
+          <w:pStyle w:val="af1"/>
+          <w:jc w:val="right"/>
+        </w:pPr>
+        <w:r>
+          <w:fldChar w:fldCharType="begin"/>
+        </w:r>
+        <w:r>
+          <w:instrText>PAGE   \* MERGEFORMAT</w:instrText>
+        </w:r>
+        <w:r>
+          <w:fldChar w:fldCharType="separate"/>
+        </w:r>
+        <w:r>
+          <w:t>2</w:t>
+        </w:r>
+        <w:r>
+          <w:fldChar w:fldCharType="end"/>
+        </w:r>
+      </w:p>
+    </w:sdtContent>
+  </w:sdt>
+  <w:p>
+    <w:pPr>
+      <w:pStyle w:val="af1"/>
+    </w:pPr>
+  </w:p>
+</w:ftr>
+</file>
+
+<file path=word/footnotes.xml><?xml version="1.0" encoding="utf-8"?>
+<w:footnotes xmlns:wpc="http://schemas.microsoft.com/office/word/2010/wordprocessingCanvas" xmlns:cx="http://schemas.microsoft.com/office/drawing/2014/chartex" xmlns:cx1="http://schemas.microsoft.com/office/drawing/2015/9/8/chartex" xmlns:cx2="http://schemas.microsoft.com/office/drawing/2015/10/21/chartex" xmlns:cx3="http://schemas.microsoft.com/office/drawing/2016/5/9/chartex" xmlns:cx4="http://schemas.microsoft.com/office/drawing/2016/5/10/chartex" xmlns:cx5="http://schemas.microsoft.com/office/drawing/2016/5/11/chartex" xmlns:cx6="http://schemas.microsoft.com/office/drawing/2016/5/12/chartex" xmlns:cx7="http://schemas.microsoft.com/office/drawing/2016/5/13/chartex" xmlns:cx8="http://schemas.microsoft.com/office/drawing/2016/5/14/chartex" xmlns:mc="http://schemas.openxmlformats.org/markup-compatibility/2006" xmlns:aink="http://schemas.microsoft.com/office/drawing/2016/ink" xmlns:am3d="http://schemas.microsoft.com/office/drawing/2017/model3d" xmlns:o="urn:schemas-microsoft-com:office:office" xmlns:oel="http://schemas.microsoft.com/office/2019/extlst" xmlns:r="http://schemas.openxmlformats.org/officeDocument/2006/relationships" xmlns:m="http://schemas.openxmlformats.org/officeDocument/2006/math" xmlns:v="urn:schemas-microsoft-com:vml" xmlns:wp14="http://schemas.microsoft.com/office/word/2010/wordprocessingDrawing" xmlns:wp="http://schemas.openxmlformats.org/drawingml/2006/wordprocessingDrawing" xmlns:w10="urn:schemas-microsoft-com:office:word" xmlns:w="http://schemas.openxmlformats.org/wordprocessingml/2006/main" xmlns:w14="http://schemas.microsoft.com/office/word/2010/wordml" xmlns:w15="http://schemas.microsoft.com/office/word/2012/wordml" xmlns:w16cex="http://schemas.microsoft.com/office/word/2018/wordml/cex" xmlns:w16cid="http://schemas.microsoft.com/office/word/2016/wordml/cid" xmlns:w16="http://schemas.microsoft.com/office/word/2018/wordml" xmlns:w16sdtdh="http://schemas.microsoft.com/office/word/2020/wordml/sdtdatahash" xmlns:w16se="http://schemas.microsoft.com/office/word/2015/wordml/symex" xmlns:wpg="http://schemas.microsoft.com/office/word/2010/wordprocessingGroup" xmlns:wpi="http://schemas.microsoft.com/office/word/2010/wordprocessingInk" xmlns:wne="http://schemas.microsoft.com/office/word/2006/wordml" xmlns:wps="http://schemas.microsoft.com/office/word/2010/wordprocessingShape" mc:Ignorable="w14 w15 w16se w16cid w16 w16cex w16sdtdh wp14">
+  <w:footnote w:type="separator" w:id="-1">
+    <w:p>
+      <w:pPr>
+        <w:spacing w:after="0" w:line="240" w:lineRule="auto"/>
+      </w:pPr>
+      <w:r>
+        <w:separator/>
+      </w:r>
+    </w:p>
+  </w:footnote>
+  <w:footnote w:type="continuationSeparator" w:id="0">
+    <w:p>
+      <w:pPr>
+        <w:spacing w:after="0" w:line="240" w:lineRule="auto"/>
+      </w:pPr>
+      <w:r>
+        <w:continuationSeparator/>
+      </w:r>
+    </w:p>
+  </w:footnote>
+</w:footnotes>
+</file>
+
 <file path=word/numbering.xml><?xml version="1.0" encoding="utf-8"?>
 <w:numbering xmlns:wpc="http://schemas.microsoft.com/office/word/2010/wordprocessingCanvas" xmlns:cx="http://schemas.microsoft.com/office/drawing/2014/chartex" xmlns:cx1="http://schemas.microsoft.com/office/drawing/2015/9/8/chartex" xmlns:cx2="http://schemas.microsoft.com/office/drawing/2015/10/21/chartex" xmlns:cx3="http://schemas.microsoft.com/office/drawing/2016/5/9/chartex" xmlns:cx4="http://schemas.microsoft.com/office/drawing/2016/5/10/chartex" xmlns:cx5="http://schemas.microsoft.com/office/drawing/2016/5/11/chartex" xmlns:cx6="http://schemas.microsoft.com/office/drawing/2016/5/12/chartex" xmlns:cx7="http://schemas.microsoft.com/office/drawing/2016/5/13/chartex" xmlns:cx8="http://schemas.microsoft.com/office/drawing/2016/5/14/chartex" xmlns:mc="http://schemas.openxmlformats.org/markup-compatibility/2006" xmlns:aink="http://schemas.microsoft.com/office/drawing/2016/ink" xmlns:am3d="http://schemas.microsoft.com/office/drawing/2017/model3d" xmlns:o="urn:schemas-microsoft-com:office:office" xmlns:oel="http://schemas.microsoft.com/office/2019/extlst" xmlns:r="http://schemas.openxmlformats.org/officeDocument/2006/relationships" xmlns:m="http://schemas.openxmlformats.org/officeDocument/2006/math" xmlns:v="urn:schemas-microsoft-com:vml" xmlns:wp14="http://schemas.microsoft.com/office/word/2010/wordprocessingDrawing" xmlns:wp="http://schemas.openxmlformats.org/drawingml/2006/wordprocessingDrawing" xmlns:w10="urn:schemas-microsoft-com:office:word" xmlns:w="http://schemas.openxmlformats.org/wordprocessingml/2006/main" xmlns:w14="http://schemas.microsoft.com/office/word/2010/wordml" xmlns:w15="http://schemas.microsoft.com/office/word/2012/wordml" xmlns:w16cex="http://schemas.microsoft.com/office/word/2018/wordml/cex" xmlns:w16cid="http://schemas.microsoft.com/office/word/2016/wordml/cid" xmlns:w16="http://schemas.microsoft.com/office/word/2018/wordml" xmlns:w16sdtdh="http://schemas.microsoft.com/office/word/2020/wordml/sdtdatahash" xmlns:w16se="http://schemas.microsoft.com/office/word/2015/wordml/symex" xmlns:wpg="http://schemas.microsoft.com/office/word/2010/wordprocessingGroup" xmlns:wpi="http://schemas.microsoft.com/office/word/2010/wordprocessingInk" xmlns:wne="http://schemas.microsoft.com/office/word/2006/wordml" xmlns:wps="http://schemas.microsoft.com/office/word/2010/wordprocessingShape" mc:Ignorable="w14 w15 w16se w16cid w16 w16cex w16sdtdh wp14">
   <w:abstractNum w:abstractNumId="0" w15:restartNumberingAfterBreak="0">
     <w:nsid w:val="FFFFFF88"/>
     <w:multiLevelType w:val="singleLevel"/>
-    <w:tmpl w:val="F606DC00"/>
+    <w:tmpl w:val="B48261AE"/>
     <w:lvl w:ilvl="0">
+      <w:start w:val="1"/>
+      <w:numFmt w:val="decimal"/>
+      <w:suff w:val="nothing"/>
+      <w:lvlText w:val="%1"/>
+      <w:lvlJc w:val="left"/>
+      <w:pPr>
+        <w:ind w:left="288" w:hanging="288"/>
+      </w:pPr>
+      <w:rPr>
+        <w:rFonts w:hint="default"/>
+      </w:rPr>
+    </w:lvl>
+  </w:abstractNum>
+  <w:abstractNum w:abstractNumId="1" w15:restartNumberingAfterBreak="0">
+    <w:nsid w:val="4DB136DA"/>
+    <w:multiLevelType w:val="hybridMultilevel"/>
+    <w:tmpl w:val="D9D6856E"/>
+    <w:lvl w:ilvl="0" w:tplc="CB88CEF6">
       <w:start w:val="1"/>
       <w:numFmt w:val="decimal"/>
       <w:pStyle w:val="a"/>
@@ -2270,6 +3218,78 @@
         <w:rFonts w:hint="default"/>
       </w:rPr>
     </w:lvl>
+    <w:lvl w:ilvl="1" w:tplc="04020019" w:tentative="1">
+      <w:start w:val="1"/>
+      <w:numFmt w:val="lowerLetter"/>
+      <w:lvlText w:val="%2."/>
+      <w:lvlJc w:val="left"/>
+      <w:pPr>
+        <w:ind w:left="1440" w:hanging="360"/>
+      </w:pPr>
+    </w:lvl>
+    <w:lvl w:ilvl="2" w:tplc="0402001B" w:tentative="1">
+      <w:start w:val="1"/>
+      <w:numFmt w:val="lowerRoman"/>
+      <w:lvlText w:val="%3."/>
+      <w:lvlJc w:val="right"/>
+      <w:pPr>
+        <w:ind w:left="2160" w:hanging="180"/>
+      </w:pPr>
+    </w:lvl>
+    <w:lvl w:ilvl="3" w:tplc="0402000F" w:tentative="1">
+      <w:start w:val="1"/>
+      <w:numFmt w:val="decimal"/>
+      <w:lvlText w:val="%4."/>
+      <w:lvlJc w:val="left"/>
+      <w:pPr>
+        <w:ind w:left="2880" w:hanging="360"/>
+      </w:pPr>
+    </w:lvl>
+    <w:lvl w:ilvl="4" w:tplc="04020019" w:tentative="1">
+      <w:start w:val="1"/>
+      <w:numFmt w:val="lowerLetter"/>
+      <w:lvlText w:val="%5."/>
+      <w:lvlJc w:val="left"/>
+      <w:pPr>
+        <w:ind w:left="3600" w:hanging="360"/>
+      </w:pPr>
+    </w:lvl>
+    <w:lvl w:ilvl="5" w:tplc="0402001B" w:tentative="1">
+      <w:start w:val="1"/>
+      <w:numFmt w:val="lowerRoman"/>
+      <w:lvlText w:val="%6."/>
+      <w:lvlJc w:val="right"/>
+      <w:pPr>
+        <w:ind w:left="4320" w:hanging="180"/>
+      </w:pPr>
+    </w:lvl>
+    <w:lvl w:ilvl="6" w:tplc="0402000F" w:tentative="1">
+      <w:start w:val="1"/>
+      <w:numFmt w:val="decimal"/>
+      <w:lvlText w:val="%7."/>
+      <w:lvlJc w:val="left"/>
+      <w:pPr>
+        <w:ind w:left="5040" w:hanging="360"/>
+      </w:pPr>
+    </w:lvl>
+    <w:lvl w:ilvl="7" w:tplc="04020019" w:tentative="1">
+      <w:start w:val="1"/>
+      <w:numFmt w:val="lowerLetter"/>
+      <w:lvlText w:val="%8."/>
+      <w:lvlJc w:val="left"/>
+      <w:pPr>
+        <w:ind w:left="5760" w:hanging="360"/>
+      </w:pPr>
+    </w:lvl>
+    <w:lvl w:ilvl="8" w:tplc="0402001B" w:tentative="1">
+      <w:start w:val="1"/>
+      <w:numFmt w:val="lowerRoman"/>
+      <w:lvlText w:val="%9."/>
+      <w:lvlJc w:val="right"/>
+      <w:pPr>
+        <w:ind w:left="6480" w:hanging="180"/>
+      </w:pPr>
+    </w:lvl>
   </w:abstractNum>
   <w:num w:numId="1" w16cid:durableId="717751943">
     <w:abstractNumId w:val="0"/>
@@ -2279,6 +3299,21 @@
   </w:num>
   <w:num w:numId="3" w16cid:durableId="1732148713">
     <w:abstractNumId w:val="0"/>
+    <w:lvlOverride w:ilvl="0">
+      <w:startOverride w:val="1"/>
+    </w:lvlOverride>
+  </w:num>
+  <w:num w:numId="4" w16cid:durableId="791167555">
+    <w:abstractNumId w:val="0"/>
+    <w:lvlOverride w:ilvl="0">
+      <w:startOverride w:val="1"/>
+    </w:lvlOverride>
+  </w:num>
+  <w:num w:numId="5" w16cid:durableId="953946718">
+    <w:abstractNumId w:val="1"/>
+  </w:num>
+  <w:num w:numId="6" w16cid:durableId="1510293632">
+    <w:abstractNumId w:val="1"/>
     <w:lvlOverride w:ilvl="0">
       <w:startOverride w:val="1"/>
     </w:lvlOverride>
@@ -2684,7 +3719,7 @@
   <w:style w:type="paragraph" w:default="1" w:styleId="a0">
     <w:name w:val="Normal"/>
     <w:qFormat/>
-    <w:rsid w:val="00E43636"/>
+    <w:rsid w:val="00544E13"/>
   </w:style>
   <w:style w:type="paragraph" w:styleId="1">
     <w:name w:val="heading 1"/>
@@ -2970,10 +4005,9 @@
     <w:rsid w:val="00897FA7"/>
     <w:pPr>
       <w:numPr>
-        <w:numId w:val="2"/>
+        <w:numId w:val="5"/>
       </w:numPr>
       <w:spacing w:before="120" w:after="0" w:line="240" w:lineRule="auto"/>
-      <w:ind w:left="360"/>
       <w:contextualSpacing/>
     </w:pPr>
     <w:rPr>
@@ -3057,45 +4091,128 @@
       <w:color w:val="5A5A5A" w:themeColor="text1" w:themeTint="A5"/>
     </w:rPr>
   </w:style>
+  <w:style w:type="paragraph" w:customStyle="1" w:styleId="Style1">
+    <w:name w:val="Style1"/>
+    <w:basedOn w:val="a0"/>
+    <w:next w:val="1"/>
+    <w:link w:val="Style1Char"/>
+    <w:rsid w:val="004C00D5"/>
+    <w:rPr>
+      <w:rFonts w:ascii="Comfortaa" w:hAnsi="Comfortaa"/>
+      <w:b/>
+      <w:bCs/>
+      <w:noProof/>
+      <w:color w:val="44546A" w:themeColor="text2"/>
+      <w:sz w:val="28"/>
+      <w:szCs w:val="28"/>
+      <w:lang w:val="en-US"/>
+    </w:rPr>
+  </w:style>
+  <w:style w:type="character" w:customStyle="1" w:styleId="Style1Char">
+    <w:name w:val="Style1 Char"/>
+    <w:basedOn w:val="a1"/>
+    <w:link w:val="Style1"/>
+    <w:rsid w:val="004C00D5"/>
+    <w:rPr>
+      <w:rFonts w:ascii="Comfortaa" w:hAnsi="Comfortaa"/>
+      <w:b/>
+      <w:bCs/>
+      <w:noProof/>
+      <w:color w:val="44546A" w:themeColor="text2"/>
+      <w:sz w:val="28"/>
+      <w:szCs w:val="28"/>
+      <w:lang w:val="en-US"/>
+    </w:rPr>
+  </w:style>
+  <w:style w:type="paragraph" w:styleId="ac">
+    <w:name w:val="endnote text"/>
+    <w:basedOn w:val="a0"/>
+    <w:link w:val="ad"/>
+    <w:uiPriority w:val="99"/>
+    <w:semiHidden/>
+    <w:unhideWhenUsed/>
+    <w:rsid w:val="00D13D97"/>
+    <w:pPr>
+      <w:spacing w:after="0" w:line="240" w:lineRule="auto"/>
+    </w:pPr>
+    <w:rPr>
+      <w:sz w:val="20"/>
+      <w:szCs w:val="20"/>
+    </w:rPr>
+  </w:style>
+  <w:style w:type="character" w:customStyle="1" w:styleId="ad">
+    <w:name w:val="Текст на бележка в края Знак"/>
+    <w:basedOn w:val="a1"/>
+    <w:link w:val="ac"/>
+    <w:uiPriority w:val="99"/>
+    <w:semiHidden/>
+    <w:rsid w:val="00D13D97"/>
+    <w:rPr>
+      <w:sz w:val="20"/>
+      <w:szCs w:val="20"/>
+    </w:rPr>
+  </w:style>
+  <w:style w:type="character" w:styleId="ae">
+    <w:name w:val="endnote reference"/>
+    <w:basedOn w:val="a1"/>
+    <w:uiPriority w:val="99"/>
+    <w:semiHidden/>
+    <w:unhideWhenUsed/>
+    <w:rsid w:val="00D13D97"/>
+    <w:rPr>
+      <w:vertAlign w:val="superscript"/>
+    </w:rPr>
+  </w:style>
+  <w:style w:type="paragraph" w:styleId="af">
+    <w:name w:val="header"/>
+    <w:basedOn w:val="a0"/>
+    <w:link w:val="af0"/>
+    <w:uiPriority w:val="99"/>
+    <w:unhideWhenUsed/>
+    <w:rsid w:val="00D13D97"/>
+    <w:pPr>
+      <w:tabs>
+        <w:tab w:val="center" w:pos="4536"/>
+        <w:tab w:val="right" w:pos="9072"/>
+      </w:tabs>
+      <w:spacing w:after="0" w:line="240" w:lineRule="auto"/>
+    </w:pPr>
+  </w:style>
+  <w:style w:type="character" w:customStyle="1" w:styleId="af0">
+    <w:name w:val="Горен колонтитул Знак"/>
+    <w:basedOn w:val="a1"/>
+    <w:link w:val="af"/>
+    <w:uiPriority w:val="99"/>
+    <w:rsid w:val="00D13D97"/>
+  </w:style>
+  <w:style w:type="paragraph" w:styleId="af1">
+    <w:name w:val="footer"/>
+    <w:basedOn w:val="a0"/>
+    <w:link w:val="af2"/>
+    <w:uiPriority w:val="99"/>
+    <w:unhideWhenUsed/>
+    <w:rsid w:val="00D13D97"/>
+    <w:pPr>
+      <w:tabs>
+        <w:tab w:val="center" w:pos="4536"/>
+        <w:tab w:val="right" w:pos="9072"/>
+      </w:tabs>
+      <w:spacing w:after="0" w:line="240" w:lineRule="auto"/>
+    </w:pPr>
+  </w:style>
+  <w:style w:type="character" w:customStyle="1" w:styleId="af2">
+    <w:name w:val="Долен колонтитул Знак"/>
+    <w:basedOn w:val="a1"/>
+    <w:link w:val="af1"/>
+    <w:uiPriority w:val="99"/>
+    <w:rsid w:val="00D13D97"/>
+  </w:style>
 </w:styles>
 </file>
 
 <file path=word/glossary/document.xml><?xml version="1.0" encoding="utf-8"?>
 <w:glossaryDocument xmlns:wpc="http://schemas.microsoft.com/office/word/2010/wordprocessingCanvas" xmlns:cx="http://schemas.microsoft.com/office/drawing/2014/chartex" xmlns:cx1="http://schemas.microsoft.com/office/drawing/2015/9/8/chartex" xmlns:cx2="http://schemas.microsoft.com/office/drawing/2015/10/21/chartex" xmlns:cx3="http://schemas.microsoft.com/office/drawing/2016/5/9/chartex" xmlns:cx4="http://schemas.microsoft.com/office/drawing/2016/5/10/chartex" xmlns:cx5="http://schemas.microsoft.com/office/drawing/2016/5/11/chartex" xmlns:cx6="http://schemas.microsoft.com/office/drawing/2016/5/12/chartex" xmlns:cx7="http://schemas.microsoft.com/office/drawing/2016/5/13/chartex" xmlns:cx8="http://schemas.microsoft.com/office/drawing/2016/5/14/chartex" xmlns:mc="http://schemas.openxmlformats.org/markup-compatibility/2006" xmlns:aink="http://schemas.microsoft.com/office/drawing/2016/ink" xmlns:am3d="http://schemas.microsoft.com/office/drawing/2017/model3d" xmlns:o="urn:schemas-microsoft-com:office:office" xmlns:oel="http://schemas.microsoft.com/office/2019/extlst" xmlns:r="http://schemas.openxmlformats.org/officeDocument/2006/relationships" xmlns:m="http://schemas.openxmlformats.org/officeDocument/2006/math" xmlns:v="urn:schemas-microsoft-com:vml" xmlns:wp14="http://schemas.microsoft.com/office/word/2010/wordprocessingDrawing" xmlns:wp="http://schemas.openxmlformats.org/drawingml/2006/wordprocessingDrawing" xmlns:w10="urn:schemas-microsoft-com:office:word" xmlns:w="http://schemas.openxmlformats.org/wordprocessingml/2006/main" xmlns:w14="http://schemas.microsoft.com/office/word/2010/wordml" xmlns:w15="http://schemas.microsoft.com/office/word/2012/wordml" xmlns:w16cex="http://schemas.microsoft.com/office/word/2018/wordml/cex" xmlns:w16cid="http://schemas.microsoft.com/office/word/2016/wordml/cid" xmlns:w16="http://schemas.microsoft.com/office/word/2018/wordml" xmlns:w16sdtdh="http://schemas.microsoft.com/office/word/2020/wordml/sdtdatahash" xmlns:w16se="http://schemas.microsoft.com/office/word/2015/wordml/symex" xmlns:wpg="http://schemas.microsoft.com/office/word/2010/wordprocessingGroup" xmlns:wpi="http://schemas.microsoft.com/office/word/2010/wordprocessingInk" xmlns:wne="http://schemas.microsoft.com/office/word/2006/wordml" xmlns:wps="http://schemas.microsoft.com/office/word/2010/wordprocessingShape" mc:Ignorable="w14 w15 w16se w16cid w16 w16cex w16sdtdh wp14">
   <w:docParts>
-    <w:docPart>
-      <w:docPartPr>
-        <w:name w:val="C464324EFEDD429ABD155FE8F5733D28"/>
-        <w:category>
-          <w:name w:val="Общи"/>
-          <w:gallery w:val="placeholder"/>
-        </w:category>
-        <w:types>
-          <w:type w:val="bbPlcHdr"/>
-        </w:types>
-        <w:behaviors>
-          <w:behavior w:val="content"/>
-        </w:behaviors>
-        <w:guid w:val="{FF8597BA-C2A8-4BD2-98BC-4BEE6B17B43F}"/>
-      </w:docPartPr>
-      <w:docPartBody>
-        <w:p>
-          <w:pPr>
-            <w:pStyle w:val="C464324EFEDD429ABD155FE8F5733D28"/>
-          </w:pPr>
-          <w:r>
-            <w:rPr>
-              <w:rFonts w:asciiTheme="majorHAnsi" w:eastAsiaTheme="majorEastAsia" w:hAnsiTheme="majorHAnsi" w:cstheme="majorBidi"/>
-              <w:caps/>
-              <w:color w:val="4472C4" w:themeColor="accent1"/>
-              <w:sz w:val="80"/>
-              <w:szCs w:val="80"/>
-            </w:rPr>
-            <w:t>[Заглавие на документа]</w:t>
-          </w:r>
-        </w:p>
-      </w:docPartBody>
-    </w:docPart>
     <w:docPart>
       <w:docPartPr>
         <w:name w:val="E3DAD11161C142FB839FEF358B64B294"/>
@@ -3154,6 +4271,35 @@
         </w:p>
       </w:docPartBody>
     </w:docPart>
+    <w:docPart>
+      <w:docPartPr>
+        <w:name w:val="705BCC3797E44410AFB2EB8E0F72482C"/>
+        <w:category>
+          <w:name w:val="Общи"/>
+          <w:gallery w:val="placeholder"/>
+        </w:category>
+        <w:types>
+          <w:type w:val="bbPlcHdr"/>
+        </w:types>
+        <w:behaviors>
+          <w:behavior w:val="content"/>
+        </w:behaviors>
+        <w:guid w:val="{A70B621D-B04D-4AF2-885B-3C0E11E71295}"/>
+      </w:docPartPr>
+      <w:docPartBody>
+        <w:p>
+          <w:pPr>
+            <w:pStyle w:val="705BCC3797E44410AFB2EB8E0F72482C"/>
+          </w:pPr>
+          <w:r>
+            <w:rPr>
+              <w:lang w:bidi="bg-BG"/>
+            </w:rPr>
+            <w:t>№</w:t>
+          </w:r>
+        </w:p>
+      </w:docPartBody>
+    </w:docPart>
   </w:docParts>
 </w:glossaryDocument>
 </file>
@@ -3181,6 +4327,13 @@
     <w:pitch w:val="variable"/>
     <w:sig w:usb0="E4002EFF" w:usb1="C000247B" w:usb2="00000009" w:usb3="00000000" w:csb0="000001FF" w:csb1="00000000"/>
   </w:font>
+  <w:font w:name="Comfortaa">
+    <w:altName w:val="Times New Roman"/>
+    <w:charset w:val="CC"/>
+    <w:family w:val="auto"/>
+    <w:pitch w:val="variable"/>
+    <w:sig w:usb0="00000001" w:usb1="4000007B" w:usb2="00000000" w:usb3="00000000" w:csb0="0000019F" w:csb1="00000000"/>
+  </w:font>
 </w:fonts>
 </file>
 
@@ -3201,10 +4354,12 @@
   </w:compat>
   <w:rsids>
     <w:rsidRoot w:val="005C6159"/>
+    <w:rsid w:val="00196EF8"/>
     <w:rsid w:val="001B22B1"/>
     <w:rsid w:val="005C6159"/>
     <w:rsid w:val="00851AB5"/>
     <w:rsid w:val="00AE6249"/>
+    <w:rsid w:val="00AE68CE"/>
   </w:rsids>
   <m:mathPr>
     <m:mathFont m:val="Cambria Math"/>
@@ -3657,25 +4812,21 @@
     <w:name w:val="C464324EFEDD429ABD155FE8F5733D28"/>
     <w:rsid w:val="005C6159"/>
   </w:style>
-  <w:style w:type="paragraph" w:customStyle="1" w:styleId="A1B5FA99F37F41C6A8127C3EC3DC7A38">
-    <w:name w:val="A1B5FA99F37F41C6A8127C3EC3DC7A38"/>
-    <w:rsid w:val="005C6159"/>
+  <w:style w:type="paragraph" w:customStyle="1" w:styleId="FC0ABB0EF03941CDB1880C6B83490E18">
+    <w:name w:val="FC0ABB0EF03941CDB1880C6B83490E18"/>
+    <w:rsid w:val="00AE68CE"/>
   </w:style>
   <w:style w:type="paragraph" w:customStyle="1" w:styleId="E3DAD11161C142FB839FEF358B64B294">
     <w:name w:val="E3DAD11161C142FB839FEF358B64B294"/>
     <w:rsid w:val="005C6159"/>
   </w:style>
-  <w:style w:type="paragraph" w:customStyle="1" w:styleId="E946A807633744F6B28E5D3F31DF608C">
-    <w:name w:val="E946A807633744F6B28E5D3F31DF608C"/>
-    <w:rsid w:val="00AE6249"/>
+  <w:style w:type="paragraph" w:customStyle="1" w:styleId="29DB88B8AAB14A8A9891591F57DDF0FC">
+    <w:name w:val="29DB88B8AAB14A8A9891591F57DDF0FC"/>
+    <w:rsid w:val="00AE68CE"/>
   </w:style>
-  <w:style w:type="paragraph" w:customStyle="1" w:styleId="2CC26BF6ACFD493BA282CD865127B6B1">
-    <w:name w:val="2CC26BF6ACFD493BA282CD865127B6B1"/>
-    <w:rsid w:val="00AE6249"/>
-  </w:style>
-  <w:style w:type="paragraph" w:customStyle="1" w:styleId="71D0B0E0BC9B448F8EF74A17919CBF54">
-    <w:name w:val="71D0B0E0BC9B448F8EF74A17919CBF54"/>
-    <w:rsid w:val="00AE6249"/>
+  <w:style w:type="paragraph" w:customStyle="1" w:styleId="705BCC3797E44410AFB2EB8E0F72482C">
+    <w:name w:val="705BCC3797E44410AFB2EB8E0F72482C"/>
+    <w:rsid w:val="00AE68CE"/>
   </w:style>
   <w:style w:type="paragraph" w:customStyle="1" w:styleId="02F5D0E75B8D428CA43B575140962781">
     <w:name w:val="02F5D0E75B8D428CA43B575140962781"/>
@@ -4004,7 +5155,12 @@
 </file>
 
 <file path=customXml/item3.xml><?xml version="1.0" encoding="utf-8"?>
-<b:Sources xmlns:b="http://schemas.openxmlformats.org/officeDocument/2006/bibliography" xmlns="http://schemas.openxmlformats.org/officeDocument/2006/bibliography" SelectedStyle="\APASixthEditionOfficeOnline.xsl" StyleName="APA" Version="6"/>
+<?mso-contentType ?>
+<FormTemplates xmlns="http://schemas.microsoft.com/sharepoint/v3/contenttype/forms">
+  <Display>DocumentLibraryForm</Display>
+  <Edit>DocumentLibraryForm</Edit>
+  <New>DocumentLibraryForm</New>
+</FormTemplates>
 </file>
 
 <file path=customXml/item4.xml><?xml version="1.0" encoding="utf-8"?>
@@ -4231,12 +5387,7 @@
 </file>
 
 <file path=customXml/item5.xml><?xml version="1.0" encoding="utf-8"?>
-<?mso-contentType ?>
-<FormTemplates xmlns="http://schemas.microsoft.com/sharepoint/v3/contenttype/forms">
-  <Display>DocumentLibraryForm</Display>
-  <Edit>DocumentLibraryForm</Edit>
-  <New>DocumentLibraryForm</New>
-</FormTemplates>
+<b:Sources xmlns:b="http://schemas.openxmlformats.org/officeDocument/2006/bibliography" xmlns="http://schemas.openxmlformats.org/officeDocument/2006/bibliography" SelectedStyle="\APASixthEditionOfficeOnline.xsl" StyleName="APA" Version="6"/>
 </file>
 
 <file path=customXml/itemProps1.xml><?xml version="1.0" encoding="utf-8"?>
@@ -4257,9 +5408,9 @@
 </file>
 
 <file path=customXml/itemProps3.xml><?xml version="1.0" encoding="utf-8"?>
-<ds:datastoreItem xmlns:ds="http://schemas.openxmlformats.org/officeDocument/2006/customXml" ds:itemID="{5C3F2336-5D0D-4651-A0AD-D0222FC23C37}">
+<ds:datastoreItem xmlns:ds="http://schemas.openxmlformats.org/officeDocument/2006/customXml" ds:itemID="{E70F4157-E45B-4940-AA6A-CEAD57B8CAC7}">
   <ds:schemaRefs>
-    <ds:schemaRef ds:uri="http://schemas.openxmlformats.org/officeDocument/2006/bibliography"/>
+    <ds:schemaRef ds:uri="http://schemas.microsoft.com/sharepoint/v3/contenttype/forms"/>
   </ds:schemaRefs>
 </ds:datastoreItem>
 </file>
@@ -4284,9 +5435,9 @@
 </file>
 
 <file path=customXml/itemProps5.xml><?xml version="1.0" encoding="utf-8"?>
-<ds:datastoreItem xmlns:ds="http://schemas.openxmlformats.org/officeDocument/2006/customXml" ds:itemID="{E70F4157-E45B-4940-AA6A-CEAD57B8CAC7}">
+<ds:datastoreItem xmlns:ds="http://schemas.openxmlformats.org/officeDocument/2006/customXml" ds:itemID="{5C3F2336-5D0D-4651-A0AD-D0222FC23C37}">
   <ds:schemaRefs>
-    <ds:schemaRef ds:uri="http://schemas.microsoft.com/sharepoint/v3/contenttype/forms"/>
+    <ds:schemaRef ds:uri="http://schemas.openxmlformats.org/officeDocument/2006/bibliography"/>
   </ds:schemaRefs>
 </ds:datastoreItem>
 </file>
</xml_diff>

<commit_message>
Add block diagram in the documentation
Co-Authored-By: Yoan Todorov <85336778+YYTodorov20@users.noreply.github.com>
</commit_message>
<xml_diff>
--- a/Documentation/Documentation - CrazyCow.docx
+++ b/Documentation/Documentation - CrazyCow.docx
@@ -452,6 +452,9 @@
         </w:p>
       </w:sdtContent>
     </w:sdt>
+    <w:p/>
+    <w:p/>
+    <w:p/>
     <w:sdt>
       <w:sdtPr>
         <w:rPr>
@@ -506,7 +509,7 @@
           <w:r>
             <w:fldChar w:fldCharType="separate"/>
           </w:r>
-          <w:hyperlink w:anchor="_Toc119782843" w:history="1">
+          <w:hyperlink w:anchor="_Toc119836991" w:history="1">
             <w:r>
               <w:rPr>
                 <w:rStyle w:val="a9"/>
@@ -534,7 +537,7 @@
                 <w:noProof/>
                 <w:webHidden/>
               </w:rPr>
-              <w:instrText xml:space="preserve"> PAGEREF _Toc119782843 \h </w:instrText>
+              <w:instrText xml:space="preserve"> PAGEREF _Toc119836991 \h </w:instrText>
             </w:r>
             <w:r>
               <w:rPr>
@@ -577,7 +580,7 @@
               <w:lang w:eastAsia="bg-BG"/>
             </w:rPr>
           </w:pPr>
-          <w:hyperlink w:anchor="_Toc119782844" w:history="1">
+          <w:hyperlink w:anchor="_Toc119836992" w:history="1">
             <w:r>
               <w:rPr>
                 <w:rStyle w:val="a9"/>
@@ -605,7 +608,7 @@
                 <w:noProof/>
                 <w:webHidden/>
               </w:rPr>
-              <w:instrText xml:space="preserve"> PAGEREF _Toc119782844 \h </w:instrText>
+              <w:instrText xml:space="preserve"> PAGEREF _Toc119836992 \h </w:instrText>
             </w:r>
             <w:r>
               <w:rPr>
@@ -648,7 +651,7 @@
               <w:lang w:eastAsia="bg-BG"/>
             </w:rPr>
           </w:pPr>
-          <w:hyperlink w:anchor="_Toc119782845" w:history="1">
+          <w:hyperlink w:anchor="_Toc119836993" w:history="1">
             <w:r>
               <w:rPr>
                 <w:rStyle w:val="a9"/>
@@ -676,7 +679,7 @@
                 <w:noProof/>
                 <w:webHidden/>
               </w:rPr>
-              <w:instrText xml:space="preserve"> PAGEREF _Toc119782845 \h </w:instrText>
+              <w:instrText xml:space="preserve"> PAGEREF _Toc119836993 \h </w:instrText>
             </w:r>
             <w:r>
               <w:rPr>
@@ -719,7 +722,7 @@
               <w:lang w:eastAsia="bg-BG"/>
             </w:rPr>
           </w:pPr>
-          <w:hyperlink w:anchor="_Toc119782846" w:history="1">
+          <w:hyperlink w:anchor="_Toc119836994" w:history="1">
             <w:r>
               <w:rPr>
                 <w:rStyle w:val="a9"/>
@@ -747,7 +750,7 @@
                 <w:noProof/>
                 <w:webHidden/>
               </w:rPr>
-              <w:instrText xml:space="preserve"> PAGEREF _Toc119782846 \h </w:instrText>
+              <w:instrText xml:space="preserve"> PAGEREF _Toc119836994 \h </w:instrText>
             </w:r>
             <w:r>
               <w:rPr>
@@ -790,7 +793,7 @@
               <w:lang w:eastAsia="bg-BG"/>
             </w:rPr>
           </w:pPr>
-          <w:hyperlink w:anchor="_Toc119782847" w:history="1">
+          <w:hyperlink w:anchor="_Toc119836995" w:history="1">
             <w:r>
               <w:rPr>
                 <w:rStyle w:val="a9"/>
@@ -817,7 +820,7 @@
                 <w:noProof/>
                 <w:webHidden/>
               </w:rPr>
-              <w:instrText xml:space="preserve"> PAGEREF _Toc119782847 \h </w:instrText>
+              <w:instrText xml:space="preserve"> PAGEREF _Toc119836995 \h </w:instrText>
             </w:r>
             <w:r>
               <w:rPr>
@@ -849,6 +852,12 @@
           </w:hyperlink>
         </w:p>
         <w:p>
+          <w:pPr>
+            <w:rPr>
+              <w:b/>
+              <w:bCs/>
+            </w:rPr>
+          </w:pPr>
           <w:r>
             <w:rPr>
               <w:b/>
@@ -859,6 +868,13 @@
         </w:p>
       </w:sdtContent>
     </w:sdt>
+    <w:p>
+      <w:pPr>
+        <w:rPr>
+          <w:lang w:val="en-US"/>
+        </w:rPr>
+      </w:pPr>
+    </w:p>
     <w:p>
       <w:pPr>
         <w:rPr>
@@ -904,7 +920,7 @@
           <w:lang w:val="en-US"/>
         </w:rPr>
       </w:pPr>
-      <w:bookmarkStart w:id="0" w:name="_Toc119782843"/>
+      <w:bookmarkStart w:id="0" w:name="_Toc119836991"/>
       <w:r>
         <w:rPr>
           <w:lang w:val="en-US"/>
@@ -1003,7 +1019,7 @@
           <w:lang w:val="en-US"/>
         </w:rPr>
       </w:pPr>
-      <w:bookmarkStart w:id="1" w:name="_Toc119782844"/>
+      <w:bookmarkStart w:id="1" w:name="_Toc119836992"/>
       <w:r>
         <w:rPr>
           <w:lang w:val="en-US"/>
@@ -1109,8 +1125,8 @@
               <w:rPr>
                 <w:rFonts w:asciiTheme="minorHAnsi" w:hAnsiTheme="minorHAnsi" w:cstheme="minorHAnsi"/>
                 <w:bCs/>
-                <w:sz w:val="24"/>
-                <w:szCs w:val="24"/>
+                <w:sz w:val="26"/>
+                <w:szCs w:val="26"/>
                 <w:lang w:val="en-US"/>
               </w:rPr>
             </w:pPr>
@@ -1118,8 +1134,8 @@
               <w:rPr>
                 <w:rFonts w:asciiTheme="minorHAnsi" w:hAnsiTheme="minorHAnsi" w:cstheme="minorHAnsi"/>
                 <w:bCs/>
-                <w:sz w:val="24"/>
-                <w:szCs w:val="24"/>
+                <w:sz w:val="26"/>
+                <w:szCs w:val="26"/>
                 <w:lang w:val="en-US"/>
               </w:rPr>
               <w:t>Roles in the team</w:t>
@@ -1563,31 +1579,13 @@
     </w:p>
     <w:p>
       <w:pPr>
-        <w:rPr>
-          <w:sz w:val="24"/>
-          <w:szCs w:val="24"/>
-          <w:lang w:val="en-US"/>
-        </w:rPr>
-      </w:pPr>
-    </w:p>
-    <w:p>
-      <w:pPr>
-        <w:rPr>
-          <w:sz w:val="24"/>
-          <w:szCs w:val="24"/>
-          <w:lang w:val="en-US"/>
-        </w:rPr>
-      </w:pPr>
-    </w:p>
-    <w:p>
-      <w:pPr>
         <w:pStyle w:val="1"/>
         <w:spacing w:line="360" w:lineRule="auto"/>
         <w:rPr>
           <w:lang w:val="en-US"/>
         </w:rPr>
       </w:pPr>
-      <w:bookmarkStart w:id="2" w:name="_Toc119782845"/>
+      <w:bookmarkStart w:id="2" w:name="_Toc119836993"/>
       <w:r>
         <w:rPr>
           <w:lang w:val="en-US"/>
@@ -2236,22 +2234,13 @@
     </w:p>
     <w:p>
       <w:pPr>
-        <w:spacing w:line="360" w:lineRule="auto"/>
-        <w:rPr>
-          <w:sz w:val="24"/>
-          <w:szCs w:val="24"/>
-        </w:rPr>
-      </w:pPr>
-    </w:p>
-    <w:p>
-      <w:pPr>
         <w:pStyle w:val="1"/>
         <w:spacing w:line="360" w:lineRule="auto"/>
         <w:rPr>
           <w:lang w:val="en-US"/>
         </w:rPr>
       </w:pPr>
-      <w:bookmarkStart w:id="3" w:name="_Toc119782846"/>
+      <w:bookmarkStart w:id="3" w:name="_Toc119836994"/>
       <w:r>
         <w:rPr>
           <w:lang w:val="en-US"/>
@@ -3047,22 +3036,86 @@
     </w:p>
     <w:p>
       <w:pPr>
-        <w:pStyle w:val="1"/>
         <w:rPr>
-          <w:sz w:val="28"/>
-          <w:szCs w:val="28"/>
           <w:lang w:val="en-US"/>
         </w:rPr>
       </w:pPr>
-      <w:bookmarkStart w:id="4" w:name="_Toc119782847"/>
+    </w:p>
+    <w:p>
+      <w:pPr>
+        <w:rPr>
+          <w:lang w:val="en-US"/>
+        </w:rPr>
+      </w:pPr>
+    </w:p>
+    <w:p>
+      <w:pPr>
+        <w:rPr>
+          <w:lang w:val="en-US"/>
+        </w:rPr>
+      </w:pPr>
+    </w:p>
+    <w:p>
+      <w:pPr>
+        <w:pStyle w:val="1"/>
+      </w:pPr>
+      <w:bookmarkStart w:id="4" w:name="_Toc119836995"/>
       <w:r>
-        <w:lastRenderedPageBreak/>
         <w:t>BLOCK DIAGRAM</w:t>
       </w:r>
       <w:bookmarkEnd w:id="4"/>
     </w:p>
+    <w:p>
+      <w:r>
+        <w:rPr>
+          <w:noProof/>
+        </w:rPr>
+        <w:drawing>
+          <wp:inline distT="0" distB="0" distL="0" distR="0" wp14:anchorId="4A520F64" wp14:editId="0BF4ACD7">
+            <wp:extent cx="5760720" cy="6567777"/>
+            <wp:effectExtent l="0" t="0" r="0" b="5080"/>
+            <wp:docPr id="3" name="Картина 3"/>
+            <wp:cNvGraphicFramePr>
+              <a:graphicFrameLocks xmlns:a="http://schemas.openxmlformats.org/drawingml/2006/main" noChangeAspect="1"/>
+            </wp:cNvGraphicFramePr>
+            <a:graphic xmlns:a="http://schemas.openxmlformats.org/drawingml/2006/main">
+              <a:graphicData uri="http://schemas.openxmlformats.org/drawingml/2006/picture">
+                <pic:pic xmlns:pic="http://schemas.openxmlformats.org/drawingml/2006/picture">
+                  <pic:nvPicPr>
+                    <pic:cNvPr id="3" name="Картина 3"/>
+                    <pic:cNvPicPr/>
+                  </pic:nvPicPr>
+                  <pic:blipFill>
+                    <a:blip r:embed="rId13">
+                      <a:extLst>
+                        <a:ext uri="{28A0092B-C50C-407E-A947-70E740481C1C}">
+                          <a14:useLocalDpi xmlns:a14="http://schemas.microsoft.com/office/drawing/2010/main" val="0"/>
+                        </a:ext>
+                      </a:extLst>
+                    </a:blip>
+                    <a:stretch>
+                      <a:fillRect/>
+                    </a:stretch>
+                  </pic:blipFill>
+                  <pic:spPr>
+                    <a:xfrm>
+                      <a:off x="0" y="0"/>
+                      <a:ext cx="5763789" cy="6571276"/>
+                    </a:xfrm>
+                    <a:prstGeom prst="rect">
+                      <a:avLst/>
+                    </a:prstGeom>
+                  </pic:spPr>
+                </pic:pic>
+              </a:graphicData>
+            </a:graphic>
+          </wp:inline>
+        </w:drawing>
+      </w:r>
+    </w:p>
     <w:sectPr>
-      <w:footerReference w:type="default" r:id="rId13"/>
+      <w:headerReference w:type="default" r:id="rId14"/>
+      <w:footerReference w:type="default" r:id="rId15"/>
       <w:pgSz w:w="11906" w:h="16838" w:code="9"/>
       <w:pgMar w:top="1417" w:right="1417" w:bottom="1417" w:left="1417" w:header="708" w:footer="708" w:gutter="0"/>
       <w:pgNumType w:start="0"/>
@@ -3164,6 +3217,40 @@
     </w:p>
   </w:footnote>
 </w:footnotes>
+</file>
+
+<file path=word/header1.xml><?xml version="1.0" encoding="utf-8"?>
+<w:hdr xmlns:wpc="http://schemas.microsoft.com/office/word/2010/wordprocessingCanvas" xmlns:cx="http://schemas.microsoft.com/office/drawing/2014/chartex" xmlns:cx1="http://schemas.microsoft.com/office/drawing/2015/9/8/chartex" xmlns:cx2="http://schemas.microsoft.com/office/drawing/2015/10/21/chartex" xmlns:cx3="http://schemas.microsoft.com/office/drawing/2016/5/9/chartex" xmlns:cx4="http://schemas.microsoft.com/office/drawing/2016/5/10/chartex" xmlns:cx5="http://schemas.microsoft.com/office/drawing/2016/5/11/chartex" xmlns:cx6="http://schemas.microsoft.com/office/drawing/2016/5/12/chartex" xmlns:cx7="http://schemas.microsoft.com/office/drawing/2016/5/13/chartex" xmlns:cx8="http://schemas.microsoft.com/office/drawing/2016/5/14/chartex" xmlns:mc="http://schemas.openxmlformats.org/markup-compatibility/2006" xmlns:aink="http://schemas.microsoft.com/office/drawing/2016/ink" xmlns:am3d="http://schemas.microsoft.com/office/drawing/2017/model3d" xmlns:o="urn:schemas-microsoft-com:office:office" xmlns:oel="http://schemas.microsoft.com/office/2019/extlst" xmlns:r="http://schemas.openxmlformats.org/officeDocument/2006/relationships" xmlns:m="http://schemas.openxmlformats.org/officeDocument/2006/math" xmlns:v="urn:schemas-microsoft-com:vml" xmlns:wp14="http://schemas.microsoft.com/office/word/2010/wordprocessingDrawing" xmlns:wp="http://schemas.openxmlformats.org/drawingml/2006/wordprocessingDrawing" xmlns:w10="urn:schemas-microsoft-com:office:word" xmlns:w="http://schemas.openxmlformats.org/wordprocessingml/2006/main" xmlns:w14="http://schemas.microsoft.com/office/word/2010/wordml" xmlns:w15="http://schemas.microsoft.com/office/word/2012/wordml" xmlns:w16cex="http://schemas.microsoft.com/office/word/2018/wordml/cex" xmlns:w16cid="http://schemas.microsoft.com/office/word/2016/wordml/cid" xmlns:w16="http://schemas.microsoft.com/office/word/2018/wordml" xmlns:w16sdtdh="http://schemas.microsoft.com/office/word/2020/wordml/sdtdatahash" xmlns:w16se="http://schemas.microsoft.com/office/word/2015/wordml/symex" xmlns:wpg="http://schemas.microsoft.com/office/word/2010/wordprocessingGroup" xmlns:wpi="http://schemas.microsoft.com/office/word/2010/wordprocessingInk" xmlns:wne="http://schemas.microsoft.com/office/word/2006/wordml" xmlns:wps="http://schemas.microsoft.com/office/word/2010/wordprocessingShape" mc:Ignorable="w14 w15 w16se w16cid w16 w16cex w16sdtdh wp14">
+  <w:p>
+    <w:pPr>
+      <w:pStyle w:val="af3"/>
+      <w:jc w:val="center"/>
+      <w:rPr>
+        <w:rStyle w:val="ab"/>
+        <w:sz w:val="48"/>
+        <w:szCs w:val="48"/>
+        <w:lang w:val="en-US"/>
+      </w:rPr>
+    </w:pPr>
+    <w:r>
+      <w:rPr>
+        <w:rStyle w:val="ab"/>
+        <w:sz w:val="48"/>
+        <w:szCs w:val="48"/>
+      </w:rPr>
+      <w:t>EDUCATIONAL TRAVELING PROJECT</w:t>
+    </w:r>
+    <w:r>
+      <w:rPr>
+        <w:rStyle w:val="ab"/>
+        <w:sz w:val="48"/>
+        <w:szCs w:val="48"/>
+        <w:lang w:val="en-US"/>
+      </w:rPr>
+      <w:t xml:space="preserve"> 2022</w:t>
+    </w:r>
+  </w:p>
+</w:hdr>
 </file>
 
 <file path=word/numbering.xml><?xml version="1.0" encoding="utf-8"?>
@@ -4193,6 +4280,40 @@
     <w:uiPriority w:val="99"/>
     <w:rsid w:val="00D13D97"/>
   </w:style>
+  <w:style w:type="paragraph" w:styleId="af3">
+    <w:name w:val="Title"/>
+    <w:basedOn w:val="a0"/>
+    <w:next w:val="a0"/>
+    <w:link w:val="af4"/>
+    <w:uiPriority w:val="10"/>
+    <w:qFormat/>
+    <w:rsid w:val="005510CE"/>
+    <w:pPr>
+      <w:spacing w:after="0" w:line="240" w:lineRule="auto"/>
+      <w:contextualSpacing/>
+    </w:pPr>
+    <w:rPr>
+      <w:rFonts w:asciiTheme="majorHAnsi" w:eastAsiaTheme="majorEastAsia" w:hAnsiTheme="majorHAnsi" w:cstheme="majorBidi"/>
+      <w:spacing w:val="-10"/>
+      <w:kern w:val="28"/>
+      <w:sz w:val="56"/>
+      <w:szCs w:val="56"/>
+    </w:rPr>
+  </w:style>
+  <w:style w:type="character" w:customStyle="1" w:styleId="af4">
+    <w:name w:val="Заглавие Знак"/>
+    <w:basedOn w:val="a1"/>
+    <w:link w:val="af3"/>
+    <w:uiPriority w:val="10"/>
+    <w:rsid w:val="005510CE"/>
+    <w:rPr>
+      <w:rFonts w:asciiTheme="majorHAnsi" w:eastAsiaTheme="majorEastAsia" w:hAnsiTheme="majorHAnsi" w:cstheme="majorBidi"/>
+      <w:spacing w:val="-10"/>
+      <w:kern w:val="28"/>
+      <w:sz w:val="56"/>
+      <w:szCs w:val="56"/>
+    </w:rPr>
+  </w:style>
 </w:styles>
 </file>
 
@@ -4345,9 +4466,11 @@
     <w:rsid w:val="005C6159"/>
     <w:rsid w:val="0073383F"/>
     <w:rsid w:val="00851AB5"/>
+    <w:rsid w:val="00A949DC"/>
     <w:rsid w:val="00AE6249"/>
     <w:rsid w:val="00AE68CE"/>
     <w:rsid w:val="00C07D21"/>
+    <w:rsid w:val="00D63F90"/>
   </w:rsids>
   <m:mathPr>
     <m:mathFont m:val="Cambria Math"/>
@@ -4808,6 +4931,10 @@
     <w:name w:val="02F5D0E75B8D428CA43B575140962781"/>
     <w:rsid w:val="00AE6249"/>
   </w:style>
+  <w:style w:type="paragraph" w:customStyle="1" w:styleId="601C855A06604227BFE6C2037F0DFE16">
+    <w:name w:val="601C855A06604227BFE6C2037F0DFE16"/>
+    <w:rsid w:val="00A949DC"/>
+  </w:style>
 </w:styles>
 </file>
 
@@ -5125,6 +5252,21 @@
 </file>
 
 <file path=customXml/item2.xml><?xml version="1.0" encoding="utf-8"?>
+<p:properties xmlns:p="http://schemas.microsoft.com/office/2006/metadata/properties" xmlns:xsi="http://www.w3.org/2001/XMLSchema-instance" xmlns:pc="http://schemas.microsoft.com/office/infopath/2007/PartnerControls">
+  <documentManagement/>
+</p:properties>
+</file>
+
+<file path=customXml/item3.xml><?xml version="1.0" encoding="utf-8"?>
+<?mso-contentType ?>
+<FormTemplates xmlns="http://schemas.microsoft.com/sharepoint/v3/contenttype/forms">
+  <Display>DocumentLibraryForm</Display>
+  <Edit>DocumentLibraryForm</Edit>
+  <New>DocumentLibraryForm</New>
+</FormTemplates>
+</file>
+
+<file path=customXml/item4.xml><?xml version="1.0" encoding="utf-8"?>
 <ct:contentTypeSchema xmlns:ct="http://schemas.microsoft.com/office/2006/metadata/contentType" xmlns:ma="http://schemas.microsoft.com/office/2006/metadata/properties/metaAttributes" ct:_="" ma:_="" ma:contentTypeName="Документ" ma:contentTypeID="0x010100488A9A9EA7749A4D899B843B60C34D15" ma:contentTypeVersion="13" ma:contentTypeDescription="Създаване на нов документ" ma:contentTypeScope="" ma:versionID="bef621b451d7d84b899609fac755949a">
   <xsd:schema xmlns:xsd="http://www.w3.org/2001/XMLSchema" xmlns:xs="http://www.w3.org/2001/XMLSchema" xmlns:p="http://schemas.microsoft.com/office/2006/metadata/properties" xmlns:ns3="c2eb7742-cf85-4f13-b326-99e6b2b66dd9" xmlns:ns4="846cb94f-94e2-47b5-b89f-9eb9d690e4d4" targetNamespace="http://schemas.microsoft.com/office/2006/metadata/properties" ma:root="true" ma:fieldsID="48484161e1bbfe5f836147c41cd9185a" ns3:_="" ns4:_="">
     <xsd:import namespace="c2eb7742-cf85-4f13-b326-99e6b2b66dd9"/>
@@ -5347,21 +5489,6 @@
 </ct:contentTypeSchema>
 </file>
 
-<file path=customXml/item3.xml><?xml version="1.0" encoding="utf-8"?>
-<?mso-contentType ?>
-<FormTemplates xmlns="http://schemas.microsoft.com/sharepoint/v3/contenttype/forms">
-  <Display>DocumentLibraryForm</Display>
-  <Edit>DocumentLibraryForm</Edit>
-  <New>DocumentLibraryForm</New>
-</FormTemplates>
-</file>
-
-<file path=customXml/item4.xml><?xml version="1.0" encoding="utf-8"?>
-<p:properties xmlns:p="http://schemas.microsoft.com/office/2006/metadata/properties" xmlns:xsi="http://www.w3.org/2001/XMLSchema-instance" xmlns:pc="http://schemas.microsoft.com/office/infopath/2007/PartnerControls">
-  <documentManagement/>
-</p:properties>
-</file>
-
 <file path=customXml/item5.xml><?xml version="1.0" encoding="utf-8"?>
 <b:Sources xmlns:b="http://schemas.openxmlformats.org/officeDocument/2006/bibliography" xmlns="http://schemas.openxmlformats.org/officeDocument/2006/bibliography" SelectedStyle="\APASixthEditionOfficeOnline.xsl" StyleName="APA" Version="6"/>
 </file>
@@ -5375,6 +5502,23 @@
 </file>
 
 <file path=customXml/itemProps2.xml><?xml version="1.0" encoding="utf-8"?>
+<ds:datastoreItem xmlns:ds="http://schemas.openxmlformats.org/officeDocument/2006/customXml" ds:itemID="{94577726-BFE4-4F21-B1A7-643DD6B436DA}">
+  <ds:schemaRefs>
+    <ds:schemaRef ds:uri="http://schemas.microsoft.com/office/2006/metadata/properties"/>
+    <ds:schemaRef ds:uri="http://schemas.microsoft.com/office/infopath/2007/PartnerControls"/>
+  </ds:schemaRefs>
+</ds:datastoreItem>
+</file>
+
+<file path=customXml/itemProps3.xml><?xml version="1.0" encoding="utf-8"?>
+<ds:datastoreItem xmlns:ds="http://schemas.openxmlformats.org/officeDocument/2006/customXml" ds:itemID="{E70F4157-E45B-4940-AA6A-CEAD57B8CAC7}">
+  <ds:schemaRefs>
+    <ds:schemaRef ds:uri="http://schemas.microsoft.com/sharepoint/v3/contenttype/forms"/>
+  </ds:schemaRefs>
+</ds:datastoreItem>
+</file>
+
+<file path=customXml/itemProps4.xml><?xml version="1.0" encoding="utf-8"?>
 <ds:datastoreItem xmlns:ds="http://schemas.openxmlformats.org/officeDocument/2006/customXml" ds:itemID="{35325262-413C-46AD-8574-8A9718D7424E}">
   <ds:schemaRefs>
     <ds:schemaRef ds:uri="http://schemas.microsoft.com/office/2006/metadata/contentType"/>
@@ -5393,23 +5537,6 @@
 </ds:datastoreItem>
 </file>
 
-<file path=customXml/itemProps3.xml><?xml version="1.0" encoding="utf-8"?>
-<ds:datastoreItem xmlns:ds="http://schemas.openxmlformats.org/officeDocument/2006/customXml" ds:itemID="{E70F4157-E45B-4940-AA6A-CEAD57B8CAC7}">
-  <ds:schemaRefs>
-    <ds:schemaRef ds:uri="http://schemas.microsoft.com/sharepoint/v3/contenttype/forms"/>
-  </ds:schemaRefs>
-</ds:datastoreItem>
-</file>
-
-<file path=customXml/itemProps4.xml><?xml version="1.0" encoding="utf-8"?>
-<ds:datastoreItem xmlns:ds="http://schemas.openxmlformats.org/officeDocument/2006/customXml" ds:itemID="{94577726-BFE4-4F21-B1A7-643DD6B436DA}">
-  <ds:schemaRefs>
-    <ds:schemaRef ds:uri="http://schemas.microsoft.com/office/2006/metadata/properties"/>
-    <ds:schemaRef ds:uri="http://schemas.microsoft.com/office/infopath/2007/PartnerControls"/>
-  </ds:schemaRefs>
-</ds:datastoreItem>
-</file>
-
 <file path=customXml/itemProps5.xml><?xml version="1.0" encoding="utf-8"?>
 <ds:datastoreItem xmlns:ds="http://schemas.openxmlformats.org/officeDocument/2006/customXml" ds:itemID="{5C3F2336-5D0D-4651-A0AD-D0222FC23C37}">
   <ds:schemaRefs>

</xml_diff>

<commit_message>
Add functions to the documentation
</commit_message>
<xml_diff>
--- a/Documentation/Documentation - CrazyCow.docx
+++ b/Documentation/Documentation - CrazyCow.docx
@@ -479,7 +479,7 @@
       <w:sdtContent>
         <w:p>
           <w:pPr>
-            <w:pStyle w:val="a8"/>
+            <w:pStyle w:val="a7"/>
           </w:pPr>
           <w:r>
             <w:rPr>
@@ -509,10 +509,10 @@
           <w:r>
             <w:fldChar w:fldCharType="separate"/>
           </w:r>
-          <w:hyperlink w:anchor="_Toc119836991" w:history="1">
-            <w:r>
-              <w:rPr>
-                <w:rStyle w:val="a9"/>
+          <w:hyperlink w:anchor="_Toc119864720" w:history="1">
+            <w:r>
+              <w:rPr>
+                <w:rStyle w:val="a8"/>
                 <w:noProof/>
                 <w:lang w:val="en-US"/>
               </w:rPr>
@@ -537,7 +537,7 @@
                 <w:noProof/>
                 <w:webHidden/>
               </w:rPr>
-              <w:instrText xml:space="preserve"> PAGEREF _Toc119836991 \h </w:instrText>
+              <w:instrText xml:space="preserve"> PAGEREF _Toc119864720 \h </w:instrText>
             </w:r>
             <w:r>
               <w:rPr>
@@ -580,10 +580,10 @@
               <w:lang w:eastAsia="bg-BG"/>
             </w:rPr>
           </w:pPr>
-          <w:hyperlink w:anchor="_Toc119836992" w:history="1">
-            <w:r>
-              <w:rPr>
-                <w:rStyle w:val="a9"/>
+          <w:hyperlink w:anchor="_Toc119864721" w:history="1">
+            <w:r>
+              <w:rPr>
+                <w:rStyle w:val="a8"/>
                 <w:noProof/>
                 <w:lang w:val="en-US"/>
               </w:rPr>
@@ -608,7 +608,7 @@
                 <w:noProof/>
                 <w:webHidden/>
               </w:rPr>
-              <w:instrText xml:space="preserve"> PAGEREF _Toc119836992 \h </w:instrText>
+              <w:instrText xml:space="preserve"> PAGEREF _Toc119864721 \h </w:instrText>
             </w:r>
             <w:r>
               <w:rPr>
@@ -651,10 +651,10 @@
               <w:lang w:eastAsia="bg-BG"/>
             </w:rPr>
           </w:pPr>
-          <w:hyperlink w:anchor="_Toc119836993" w:history="1">
-            <w:r>
-              <w:rPr>
-                <w:rStyle w:val="a9"/>
+          <w:hyperlink w:anchor="_Toc119864722" w:history="1">
+            <w:r>
+              <w:rPr>
+                <w:rStyle w:val="a8"/>
                 <w:noProof/>
                 <w:lang w:val="en-US"/>
               </w:rPr>
@@ -679,7 +679,7 @@
                 <w:noProof/>
                 <w:webHidden/>
               </w:rPr>
-              <w:instrText xml:space="preserve"> PAGEREF _Toc119836993 \h </w:instrText>
+              <w:instrText xml:space="preserve"> PAGEREF _Toc119864722 \h </w:instrText>
             </w:r>
             <w:r>
               <w:rPr>
@@ -722,10 +722,10 @@
               <w:lang w:eastAsia="bg-BG"/>
             </w:rPr>
           </w:pPr>
-          <w:hyperlink w:anchor="_Toc119836994" w:history="1">
-            <w:r>
-              <w:rPr>
-                <w:rStyle w:val="a9"/>
+          <w:hyperlink w:anchor="_Toc119864723" w:history="1">
+            <w:r>
+              <w:rPr>
+                <w:rStyle w:val="a8"/>
                 <w:noProof/>
                 <w:lang w:val="en-US"/>
               </w:rPr>
@@ -750,7 +750,7 @@
                 <w:noProof/>
                 <w:webHidden/>
               </w:rPr>
-              <w:instrText xml:space="preserve"> PAGEREF _Toc119836994 \h </w:instrText>
+              <w:instrText xml:space="preserve"> PAGEREF _Toc119864723 \h </w:instrText>
             </w:r>
             <w:r>
               <w:rPr>
@@ -793,10 +793,10 @@
               <w:lang w:eastAsia="bg-BG"/>
             </w:rPr>
           </w:pPr>
-          <w:hyperlink w:anchor="_Toc119836995" w:history="1">
-            <w:r>
-              <w:rPr>
-                <w:rStyle w:val="a9"/>
+          <w:hyperlink w:anchor="_Toc119864724" w:history="1">
+            <w:r>
+              <w:rPr>
+                <w:rStyle w:val="a8"/>
                 <w:noProof/>
               </w:rPr>
               <w:t>BLOCK DIAGRAM</w:t>
@@ -820,7 +820,7 @@
                 <w:noProof/>
                 <w:webHidden/>
               </w:rPr>
-              <w:instrText xml:space="preserve"> PAGEREF _Toc119836995 \h </w:instrText>
+              <w:instrText xml:space="preserve"> PAGEREF _Toc119864724 \h </w:instrText>
             </w:r>
             <w:r>
               <w:rPr>
@@ -841,6 +841,77 @@
                 <w:webHidden/>
               </w:rPr>
               <w:t>5</w:t>
+            </w:r>
+            <w:r>
+              <w:rPr>
+                <w:noProof/>
+                <w:webHidden/>
+              </w:rPr>
+              <w:fldChar w:fldCharType="end"/>
+            </w:r>
+          </w:hyperlink>
+        </w:p>
+        <w:p>
+          <w:pPr>
+            <w:pStyle w:val="11"/>
+            <w:tabs>
+              <w:tab w:val="right" w:leader="dot" w:pos="9062"/>
+            </w:tabs>
+            <w:rPr>
+              <w:rFonts w:eastAsiaTheme="minorEastAsia"/>
+              <w:noProof/>
+              <w:lang w:eastAsia="bg-BG"/>
+            </w:rPr>
+          </w:pPr>
+          <w:hyperlink w:anchor="_Toc119864725" w:history="1">
+            <w:r>
+              <w:rPr>
+                <w:rStyle w:val="a8"/>
+                <w:noProof/>
+                <w:lang w:val="en-US"/>
+              </w:rPr>
+              <w:t>Functions</w:t>
+            </w:r>
+            <w:r>
+              <w:rPr>
+                <w:noProof/>
+                <w:webHidden/>
+              </w:rPr>
+              <w:tab/>
+            </w:r>
+            <w:r>
+              <w:rPr>
+                <w:noProof/>
+                <w:webHidden/>
+              </w:rPr>
+              <w:fldChar w:fldCharType="begin"/>
+            </w:r>
+            <w:r>
+              <w:rPr>
+                <w:noProof/>
+                <w:webHidden/>
+              </w:rPr>
+              <w:instrText xml:space="preserve"> PAGEREF _Toc119864725 \h </w:instrText>
+            </w:r>
+            <w:r>
+              <w:rPr>
+                <w:noProof/>
+                <w:webHidden/>
+              </w:rPr>
+            </w:r>
+            <w:r>
+              <w:rPr>
+                <w:noProof/>
+                <w:webHidden/>
+              </w:rPr>
+              <w:fldChar w:fldCharType="separate"/>
+            </w:r>
+            <w:r>
+              <w:rPr>
+                <w:noProof/>
+                <w:webHidden/>
+              </w:rPr>
+              <w:t>6</w:t>
             </w:r>
             <w:r>
               <w:rPr>
@@ -920,7 +991,7 @@
           <w:lang w:val="en-US"/>
         </w:rPr>
       </w:pPr>
-      <w:bookmarkStart w:id="0" w:name="_Toc119836991"/>
+      <w:bookmarkStart w:id="0" w:name="_Toc119864720"/>
       <w:r>
         <w:rPr>
           <w:lang w:val="en-US"/>
@@ -1019,7 +1090,7 @@
           <w:lang w:val="en-US"/>
         </w:rPr>
       </w:pPr>
-      <w:bookmarkStart w:id="1" w:name="_Toc119836992"/>
+      <w:bookmarkStart w:id="1" w:name="_Toc119864721"/>
       <w:r>
         <w:rPr>
           <w:lang w:val="en-US"/>
@@ -1030,7 +1101,6 @@
     </w:p>
     <w:tbl>
       <w:tblPr>
-        <w:tblStyle w:val="a7"/>
         <w:tblW w:w="4927" w:type="pct"/>
         <w:tblBorders>
           <w:bottom w:val="single" w:sz="4" w:space="0" w:color="8EAADB" w:themeColor="accent1" w:themeTint="99"/>
@@ -1047,28 +1117,20 @@
       </w:tblGrid>
       <w:tr>
         <w:trPr>
-          <w:cnfStyle w:val="100000000000" w:firstRow="1" w:lastRow="0" w:firstColumn="0" w:lastColumn="0" w:oddVBand="0" w:evenVBand="0" w:oddHBand="0" w:evenHBand="0" w:firstRowFirstColumn="0" w:firstRowLastColumn="0" w:lastRowFirstColumn="0" w:lastRowLastColumn="0"/>
           <w:trHeight w:val="301"/>
         </w:trPr>
         <w:tc>
           <w:tcPr>
-            <w:cnfStyle w:val="001000000000" w:firstRow="0" w:lastRow="0" w:firstColumn="1" w:lastColumn="0" w:oddVBand="0" w:evenVBand="0" w:oddHBand="0" w:evenHBand="0" w:firstRowFirstColumn="0" w:firstRowLastColumn="0" w:lastRowFirstColumn="0" w:lastRowLastColumn="0"/>
             <w:tcW w:w="521" w:type="dxa"/>
-            <w:tcBorders>
-              <w:top w:val="none" w:sz="0" w:space="0" w:color="auto"/>
-              <w:left w:val="none" w:sz="0" w:space="0" w:color="auto"/>
-              <w:bottom w:val="none" w:sz="0" w:space="0" w:color="auto"/>
-              <w:right w:val="none" w:sz="0" w:space="0" w:color="auto"/>
-              <w:tl2br w:val="none" w:sz="0" w:space="0" w:color="auto"/>
-              <w:tr2bl w:val="none" w:sz="0" w:space="0" w:color="auto"/>
-            </w:tcBorders>
             <w:vAlign w:val="center"/>
           </w:tcPr>
           <w:p>
             <w:pPr>
               <w:spacing w:line="360" w:lineRule="auto"/>
               <w:rPr>
-                <w:rFonts w:asciiTheme="minorHAnsi" w:hAnsiTheme="minorHAnsi" w:cstheme="minorHAnsi"/>
+                <w:rFonts w:cstheme="minorHAnsi"/>
+                <w:b/>
+                <w:bCs/>
                 <w:sz w:val="24"/>
                 <w:szCs w:val="24"/>
                 <w:lang w:val="en-US"/>
@@ -1078,6 +1140,8 @@
               <w:sdtPr>
                 <w:rPr>
                   <w:rFonts w:cstheme="minorHAnsi"/>
+                  <w:b/>
+                  <w:bCs/>
                   <w:sz w:val="24"/>
                   <w:szCs w:val="24"/>
                 </w:rPr>
@@ -1094,7 +1158,9 @@
               <w:sdtContent>
                 <w:r>
                   <w:rPr>
-                    <w:rFonts w:asciiTheme="minorHAnsi" w:hAnsiTheme="minorHAnsi" w:cstheme="minorHAnsi"/>
+                    <w:rFonts w:cstheme="minorHAnsi"/>
+                    <w:b/>
+                    <w:bCs/>
                     <w:sz w:val="24"/>
                     <w:szCs w:val="24"/>
                     <w:lang w:val="en-US" w:bidi="bg-BG"/>
@@ -1108,23 +1174,14 @@
         <w:tc>
           <w:tcPr>
             <w:tcW w:w="8419" w:type="dxa"/>
-            <w:tcBorders>
-              <w:top w:val="none" w:sz="0" w:space="0" w:color="auto"/>
-              <w:left w:val="none" w:sz="0" w:space="0" w:color="auto"/>
-              <w:bottom w:val="none" w:sz="0" w:space="0" w:color="auto"/>
-              <w:right w:val="none" w:sz="0" w:space="0" w:color="auto"/>
-              <w:tl2br w:val="none" w:sz="0" w:space="0" w:color="auto"/>
-              <w:tr2bl w:val="none" w:sz="0" w:space="0" w:color="auto"/>
-            </w:tcBorders>
             <w:vAlign w:val="center"/>
           </w:tcPr>
           <w:p>
             <w:pPr>
               <w:spacing w:line="360" w:lineRule="auto"/>
-              <w:cnfStyle w:val="100000000000" w:firstRow="1" w:lastRow="0" w:firstColumn="0" w:lastColumn="0" w:oddVBand="0" w:evenVBand="0" w:oddHBand="0" w:evenHBand="0" w:firstRowFirstColumn="0" w:firstRowLastColumn="0" w:lastRowFirstColumn="0" w:lastRowLastColumn="0"/>
-              <w:rPr>
-                <w:rFonts w:asciiTheme="minorHAnsi" w:hAnsiTheme="minorHAnsi" w:cstheme="minorHAnsi"/>
-                <w:bCs/>
+              <w:rPr>
+                <w:rFonts w:cstheme="minorHAnsi"/>
+                <w:b/>
                 <w:sz w:val="26"/>
                 <w:szCs w:val="26"/>
                 <w:lang w:val="en-US"/>
@@ -1132,8 +1189,8 @@
             </w:pPr>
             <w:r>
               <w:rPr>
-                <w:rFonts w:asciiTheme="minorHAnsi" w:hAnsiTheme="minorHAnsi" w:cstheme="minorHAnsi"/>
-                <w:bCs/>
+                <w:rFonts w:cstheme="minorHAnsi"/>
+                <w:b/>
                 <w:sz w:val="26"/>
                 <w:szCs w:val="26"/>
                 <w:lang w:val="en-US"/>
@@ -1149,7 +1206,6 @@
         </w:trPr>
         <w:tc>
           <w:tcPr>
-            <w:cnfStyle w:val="001000000000" w:firstRow="0" w:lastRow="0" w:firstColumn="1" w:lastColumn="0" w:oddVBand="0" w:evenVBand="0" w:oddHBand="0" w:evenHBand="0" w:firstRowFirstColumn="0" w:firstRowLastColumn="0" w:lastRowFirstColumn="0" w:lastRowLastColumn="0"/>
             <w:tcW w:w="521" w:type="dxa"/>
             <w:vAlign w:val="center"/>
           </w:tcPr>
@@ -1159,6 +1215,8 @@
               <w:spacing w:line="360" w:lineRule="auto"/>
               <w:rPr>
                 <w:rFonts w:cstheme="minorHAnsi"/>
+                <w:b/>
+                <w:bCs/>
                 <w:sz w:val="24"/>
                 <w:szCs w:val="24"/>
                 <w:lang w:val="en-US"/>
@@ -1174,7 +1232,6 @@
           <w:p>
             <w:pPr>
               <w:spacing w:before="80" w:after="80" w:line="360" w:lineRule="auto"/>
-              <w:cnfStyle w:val="000000000000" w:firstRow="0" w:lastRow="0" w:firstColumn="0" w:lastColumn="0" w:oddVBand="0" w:evenVBand="0" w:oddHBand="0" w:evenHBand="0" w:firstRowFirstColumn="0" w:firstRowLastColumn="0" w:lastRowFirstColumn="0" w:lastRowLastColumn="0"/>
               <w:rPr>
                 <w:rFonts w:cstheme="minorHAnsi"/>
                 <w:sz w:val="24"/>
@@ -1228,7 +1285,6 @@
         </w:trPr>
         <w:tc>
           <w:tcPr>
-            <w:cnfStyle w:val="001000000000" w:firstRow="0" w:lastRow="0" w:firstColumn="1" w:lastColumn="0" w:oddVBand="0" w:evenVBand="0" w:oddHBand="0" w:evenHBand="0" w:firstRowFirstColumn="0" w:firstRowLastColumn="0" w:lastRowFirstColumn="0" w:lastRowLastColumn="0"/>
             <w:tcW w:w="521" w:type="dxa"/>
             <w:vAlign w:val="center"/>
           </w:tcPr>
@@ -1238,6 +1294,8 @@
               <w:spacing w:line="360" w:lineRule="auto"/>
               <w:rPr>
                 <w:rFonts w:cstheme="minorHAnsi"/>
+                <w:b/>
+                <w:bCs/>
                 <w:sz w:val="24"/>
                 <w:szCs w:val="24"/>
                 <w:lang w:val="en-US"/>
@@ -1253,7 +1311,6 @@
           <w:p>
             <w:pPr>
               <w:spacing w:before="80" w:after="80" w:line="360" w:lineRule="auto"/>
-              <w:cnfStyle w:val="000000000000" w:firstRow="0" w:lastRow="0" w:firstColumn="0" w:lastColumn="0" w:oddVBand="0" w:evenVBand="0" w:oddHBand="0" w:evenHBand="0" w:firstRowFirstColumn="0" w:firstRowLastColumn="0" w:lastRowFirstColumn="0" w:lastRowLastColumn="0"/>
               <w:rPr>
                 <w:rFonts w:cstheme="minorHAnsi"/>
                 <w:sz w:val="24"/>
@@ -1316,7 +1373,6 @@
         </w:trPr>
         <w:tc>
           <w:tcPr>
-            <w:cnfStyle w:val="001000000000" w:firstRow="0" w:lastRow="0" w:firstColumn="1" w:lastColumn="0" w:oddVBand="0" w:evenVBand="0" w:oddHBand="0" w:evenHBand="0" w:firstRowFirstColumn="0" w:firstRowLastColumn="0" w:lastRowFirstColumn="0" w:lastRowLastColumn="0"/>
             <w:tcW w:w="521" w:type="dxa"/>
             <w:vAlign w:val="center"/>
           </w:tcPr>
@@ -1326,6 +1382,8 @@
               <w:spacing w:line="360" w:lineRule="auto"/>
               <w:rPr>
                 <w:rFonts w:cstheme="minorHAnsi"/>
+                <w:b/>
+                <w:bCs/>
                 <w:sz w:val="24"/>
                 <w:szCs w:val="24"/>
                 <w:lang w:val="en-US"/>
@@ -1341,7 +1399,6 @@
           <w:p>
             <w:pPr>
               <w:spacing w:before="80" w:after="80" w:line="360" w:lineRule="auto"/>
-              <w:cnfStyle w:val="000000000000" w:firstRow="0" w:lastRow="0" w:firstColumn="0" w:lastColumn="0" w:oddVBand="0" w:evenVBand="0" w:oddHBand="0" w:evenHBand="0" w:firstRowFirstColumn="0" w:firstRowLastColumn="0" w:lastRowFirstColumn="0" w:lastRowLastColumn="0"/>
               <w:rPr>
                 <w:rFonts w:cstheme="minorHAnsi"/>
                 <w:sz w:val="24"/>
@@ -1435,7 +1492,6 @@
         </w:trPr>
         <w:tc>
           <w:tcPr>
-            <w:cnfStyle w:val="001000000000" w:firstRow="0" w:lastRow="0" w:firstColumn="1" w:lastColumn="0" w:oddVBand="0" w:evenVBand="0" w:oddHBand="0" w:evenHBand="0" w:firstRowFirstColumn="0" w:firstRowLastColumn="0" w:lastRowFirstColumn="0" w:lastRowLastColumn="0"/>
             <w:tcW w:w="521" w:type="dxa"/>
             <w:vAlign w:val="center"/>
           </w:tcPr>
@@ -1445,6 +1501,8 @@
               <w:spacing w:line="360" w:lineRule="auto"/>
               <w:rPr>
                 <w:rFonts w:cstheme="minorHAnsi"/>
+                <w:b/>
+                <w:bCs/>
                 <w:sz w:val="24"/>
                 <w:szCs w:val="24"/>
                 <w:lang w:val="en-US"/>
@@ -1460,7 +1518,6 @@
           <w:p>
             <w:pPr>
               <w:spacing w:before="80" w:after="80" w:line="360" w:lineRule="auto"/>
-              <w:cnfStyle w:val="000000000000" w:firstRow="0" w:lastRow="0" w:firstColumn="0" w:lastColumn="0" w:oddVBand="0" w:evenVBand="0" w:oddHBand="0" w:evenHBand="0" w:firstRowFirstColumn="0" w:firstRowLastColumn="0" w:lastRowFirstColumn="0" w:lastRowLastColumn="0"/>
               <w:rPr>
                 <w:rFonts w:cstheme="minorHAnsi"/>
                 <w:sz w:val="24"/>
@@ -1594,7 +1651,7 @@
           <w:lang w:val="en-US"/>
         </w:rPr>
       </w:pPr>
-      <w:bookmarkStart w:id="2" w:name="_Toc119836993"/>
+      <w:bookmarkStart w:id="2" w:name="_Toc119864722"/>
       <w:r>
         <w:rPr>
           <w:lang w:val="en-US"/>
@@ -1605,7 +1662,6 @@
     </w:p>
     <w:tbl>
       <w:tblPr>
-        <w:tblStyle w:val="a7"/>
         <w:tblW w:w="5025" w:type="pct"/>
         <w:tblBorders>
           <w:bottom w:val="single" w:sz="4" w:space="0" w:color="8EAADB" w:themeColor="accent1" w:themeTint="99"/>
@@ -1621,27 +1677,17 @@
         <w:gridCol w:w="8588"/>
       </w:tblGrid>
       <w:tr>
-        <w:trPr>
-          <w:cnfStyle w:val="100000000000" w:firstRow="1" w:lastRow="0" w:firstColumn="0" w:lastColumn="0" w:oddVBand="0" w:evenVBand="0" w:oddHBand="0" w:evenHBand="0" w:firstRowFirstColumn="0" w:firstRowLastColumn="0" w:lastRowFirstColumn="0" w:lastRowLastColumn="0"/>
-        </w:trPr>
-        <w:tc>
-          <w:tcPr>
-            <w:cnfStyle w:val="001000000000" w:firstRow="0" w:lastRow="0" w:firstColumn="1" w:lastColumn="0" w:oddVBand="0" w:evenVBand="0" w:oddHBand="0" w:evenHBand="0" w:firstRowFirstColumn="0" w:firstRowLastColumn="0" w:lastRowFirstColumn="0" w:lastRowLastColumn="0"/>
+        <w:tc>
+          <w:tcPr>
             <w:tcW w:w="526" w:type="dxa"/>
-            <w:tcBorders>
-              <w:top w:val="none" w:sz="0" w:space="0" w:color="auto"/>
-              <w:left w:val="none" w:sz="0" w:space="0" w:color="auto"/>
-              <w:bottom w:val="none" w:sz="0" w:space="0" w:color="auto"/>
-              <w:right w:val="none" w:sz="0" w:space="0" w:color="auto"/>
-              <w:tl2br w:val="none" w:sz="0" w:space="0" w:color="auto"/>
-              <w:tr2bl w:val="none" w:sz="0" w:space="0" w:color="auto"/>
-            </w:tcBorders>
           </w:tcPr>
           <w:p>
             <w:pPr>
               <w:spacing w:line="360" w:lineRule="auto"/>
               <w:rPr>
-                <w:rFonts w:asciiTheme="minorHAnsi" w:hAnsiTheme="minorHAnsi" w:cstheme="minorHAnsi"/>
+                <w:rFonts w:cstheme="minorHAnsi"/>
+                <w:b/>
+                <w:bCs/>
                 <w:lang w:val="en-US"/>
               </w:rPr>
             </w:pPr>
@@ -1649,6 +1695,8 @@
               <w:sdtPr>
                 <w:rPr>
                   <w:rFonts w:cstheme="minorHAnsi"/>
+                  <w:b/>
+                  <w:bCs/>
                 </w:rPr>
                 <w:alias w:val="№:"/>
                 <w:tag w:val="№:"/>
@@ -1663,7 +1711,9 @@
               <w:sdtContent>
                 <w:r>
                   <w:rPr>
-                    <w:rFonts w:asciiTheme="minorHAnsi" w:hAnsiTheme="minorHAnsi" w:cstheme="minorHAnsi"/>
+                    <w:rFonts w:cstheme="minorHAnsi"/>
+                    <w:b/>
+                    <w:bCs/>
                     <w:lang w:val="en-US" w:bidi="bg-BG"/>
                   </w:rPr>
                   <w:t>№</w:t>
@@ -1675,21 +1725,14 @@
         <w:tc>
           <w:tcPr>
             <w:tcW w:w="8545" w:type="dxa"/>
-            <w:tcBorders>
-              <w:top w:val="none" w:sz="0" w:space="0" w:color="auto"/>
-              <w:left w:val="none" w:sz="0" w:space="0" w:color="auto"/>
-              <w:bottom w:val="none" w:sz="0" w:space="0" w:color="auto"/>
-              <w:right w:val="none" w:sz="0" w:space="0" w:color="auto"/>
-              <w:tl2br w:val="none" w:sz="0" w:space="0" w:color="auto"/>
-              <w:tr2bl w:val="none" w:sz="0" w:space="0" w:color="auto"/>
-            </w:tcBorders>
           </w:tcPr>
           <w:p>
             <w:pPr>
               <w:spacing w:line="360" w:lineRule="auto"/>
-              <w:cnfStyle w:val="100000000000" w:firstRow="1" w:lastRow="0" w:firstColumn="0" w:lastColumn="0" w:oddVBand="0" w:evenVBand="0" w:oddHBand="0" w:evenHBand="0" w:firstRowFirstColumn="0" w:firstRowLastColumn="0" w:lastRowFirstColumn="0" w:lastRowLastColumn="0"/>
-              <w:rPr>
-                <w:rFonts w:asciiTheme="minorHAnsi" w:hAnsiTheme="minorHAnsi" w:cstheme="minorHAnsi"/>
+              <w:rPr>
+                <w:rFonts w:cstheme="minorHAnsi"/>
+                <w:b/>
+                <w:bCs/>
                 <w:sz w:val="26"/>
                 <w:szCs w:val="26"/>
                 <w:vertAlign w:val="subscript"/>
@@ -1697,14 +1740,22 @@
             </w:pPr>
             <w:r>
               <w:rPr>
-                <w:rFonts w:asciiTheme="minorHAnsi" w:hAnsiTheme="minorHAnsi" w:cstheme="minorHAnsi"/>
+                <w:rFonts w:cstheme="minorHAnsi"/>
+                <w:b/>
+                <w:bCs/>
+                <w:sz w:val="28"/>
+                <w:szCs w:val="28"/>
                 <w:lang w:val="en-US"/>
               </w:rPr>
               <w:t> </w:t>
             </w:r>
             <w:r>
               <w:rPr>
-                <w:rFonts w:asciiTheme="minorHAnsi" w:hAnsiTheme="minorHAnsi" w:cstheme="minorHAnsi"/>
+                <w:rFonts w:cstheme="minorHAnsi"/>
+                <w:b/>
+                <w:bCs/>
+                <w:sz w:val="26"/>
+                <w:szCs w:val="26"/>
                 <w:lang w:val="en-US"/>
               </w:rPr>
               <w:t>Stages</w:t>
@@ -1715,7 +1766,6 @@
       <w:tr>
         <w:tc>
           <w:tcPr>
-            <w:cnfStyle w:val="001000000000" w:firstRow="0" w:lastRow="0" w:firstColumn="1" w:lastColumn="0" w:oddVBand="0" w:evenVBand="0" w:oddHBand="0" w:evenHBand="0" w:firstRowFirstColumn="0" w:firstRowLastColumn="0" w:lastRowFirstColumn="0" w:lastRowLastColumn="0"/>
             <w:tcW w:w="526" w:type="dxa"/>
           </w:tcPr>
           <w:p>
@@ -1728,6 +1778,8 @@
               <w:spacing w:after="120" w:line="360" w:lineRule="auto"/>
               <w:rPr>
                 <w:rFonts w:cstheme="minorHAnsi"/>
+                <w:b/>
+                <w:bCs/>
                 <w:sz w:val="24"/>
                 <w:szCs w:val="24"/>
                 <w:lang w:val="en-US"/>
@@ -1742,7 +1794,6 @@
           <w:p>
             <w:pPr>
               <w:spacing w:line="360" w:lineRule="auto"/>
-              <w:cnfStyle w:val="000000000000" w:firstRow="0" w:lastRow="0" w:firstColumn="0" w:lastColumn="0" w:oddVBand="0" w:evenVBand="0" w:oddHBand="0" w:evenHBand="0" w:firstRowFirstColumn="0" w:firstRowLastColumn="0" w:lastRowFirstColumn="0" w:lastRowLastColumn="0"/>
               <w:rPr>
                 <w:b/>
                 <w:bCs/>
@@ -1765,9 +1816,8 @@
           <w:p>
             <w:pPr>
               <w:spacing w:line="360" w:lineRule="auto"/>
-              <w:cnfStyle w:val="000000000000" w:firstRow="0" w:lastRow="0" w:firstColumn="0" w:lastColumn="0" w:oddVBand="0" w:evenVBand="0" w:oddHBand="0" w:evenHBand="0" w:firstRowFirstColumn="0" w:firstRowLastColumn="0" w:lastRowFirstColumn="0" w:lastRowLastColumn="0"/>
-              <w:rPr>
-                <w:rStyle w:val="ab"/>
+              <w:rPr>
+                <w:rStyle w:val="aa"/>
                 <w:lang w:val="en-US"/>
               </w:rPr>
             </w:pPr>
@@ -1854,7 +1904,6 @@
       <w:tr>
         <w:tc>
           <w:tcPr>
-            <w:cnfStyle w:val="001000000000" w:firstRow="0" w:lastRow="0" w:firstColumn="1" w:lastColumn="0" w:oddVBand="0" w:evenVBand="0" w:oddHBand="0" w:evenHBand="0" w:firstRowFirstColumn="0" w:firstRowLastColumn="0" w:lastRowFirstColumn="0" w:lastRowLastColumn="0"/>
             <w:tcW w:w="526" w:type="dxa"/>
           </w:tcPr>
           <w:p>
@@ -1868,6 +1917,8 @@
               <w:ind w:left="360"/>
               <w:rPr>
                 <w:rFonts w:cstheme="minorHAnsi"/>
+                <w:b/>
+                <w:bCs/>
                 <w:sz w:val="24"/>
                 <w:szCs w:val="24"/>
                 <w:lang w:val="en-US"/>
@@ -1881,8 +1932,7 @@
           </w:tcPr>
           <w:p>
             <w:pPr>
-              <w:spacing w:before="0" w:after="120" w:line="360" w:lineRule="auto"/>
-              <w:cnfStyle w:val="000000000000" w:firstRow="0" w:lastRow="0" w:firstColumn="0" w:lastColumn="0" w:oddVBand="0" w:evenVBand="0" w:oddHBand="0" w:evenHBand="0" w:firstRowFirstColumn="0" w:firstRowLastColumn="0" w:lastRowFirstColumn="0" w:lastRowLastColumn="0"/>
+              <w:spacing w:after="120" w:line="360" w:lineRule="auto"/>
               <w:rPr>
                 <w:rFonts w:cstheme="minorHAnsi"/>
                 <w:b/>
@@ -1906,8 +1956,7 @@
           </w:p>
           <w:p>
             <w:pPr>
-              <w:spacing w:before="0" w:after="120" w:line="360" w:lineRule="auto"/>
-              <w:cnfStyle w:val="000000000000" w:firstRow="0" w:lastRow="0" w:firstColumn="0" w:lastColumn="0" w:oddVBand="0" w:evenVBand="0" w:oddHBand="0" w:evenHBand="0" w:firstRowFirstColumn="0" w:firstRowLastColumn="0" w:lastRowFirstColumn="0" w:lastRowLastColumn="0"/>
+              <w:spacing w:after="120" w:line="360" w:lineRule="auto"/>
               <w:rPr>
                 <w:rFonts w:cstheme="minorHAnsi"/>
                 <w:sz w:val="24"/>
@@ -2000,7 +2049,6 @@
       <w:tr>
         <w:tc>
           <w:tcPr>
-            <w:cnfStyle w:val="001000000000" w:firstRow="0" w:lastRow="0" w:firstColumn="1" w:lastColumn="0" w:oddVBand="0" w:evenVBand="0" w:oddHBand="0" w:evenHBand="0" w:firstRowFirstColumn="0" w:firstRowLastColumn="0" w:lastRowFirstColumn="0" w:lastRowLastColumn="0"/>
             <w:tcW w:w="526" w:type="dxa"/>
           </w:tcPr>
           <w:p>
@@ -2014,6 +2062,8 @@
               <w:ind w:left="360"/>
               <w:rPr>
                 <w:rFonts w:cstheme="minorHAnsi"/>
+                <w:b/>
+                <w:bCs/>
                 <w:sz w:val="24"/>
                 <w:szCs w:val="24"/>
                 <w:lang w:val="en-US"/>
@@ -2027,8 +2077,7 @@
           </w:tcPr>
           <w:p>
             <w:pPr>
-              <w:spacing w:before="0" w:after="120" w:line="360" w:lineRule="auto"/>
-              <w:cnfStyle w:val="000000000000" w:firstRow="0" w:lastRow="0" w:firstColumn="0" w:lastColumn="0" w:oddVBand="0" w:evenVBand="0" w:oddHBand="0" w:evenHBand="0" w:firstRowFirstColumn="0" w:firstRowLastColumn="0" w:lastRowFirstColumn="0" w:lastRowLastColumn="0"/>
+              <w:spacing w:after="120" w:line="360" w:lineRule="auto"/>
               <w:rPr>
                 <w:rFonts w:cstheme="minorHAnsi"/>
                 <w:b/>
@@ -2052,8 +2101,7 @@
           </w:p>
           <w:p>
             <w:pPr>
-              <w:spacing w:before="0" w:after="120" w:line="360" w:lineRule="auto"/>
-              <w:cnfStyle w:val="000000000000" w:firstRow="0" w:lastRow="0" w:firstColumn="0" w:lastColumn="0" w:oddVBand="0" w:evenVBand="0" w:oddHBand="0" w:evenHBand="0" w:firstRowFirstColumn="0" w:firstRowLastColumn="0" w:lastRowFirstColumn="0" w:lastRowLastColumn="0"/>
+              <w:spacing w:after="120" w:line="360" w:lineRule="auto"/>
               <w:rPr>
                 <w:rFonts w:cstheme="minorHAnsi"/>
                 <w:sz w:val="24"/>
@@ -2117,7 +2165,6 @@
       <w:tr>
         <w:tc>
           <w:tcPr>
-            <w:cnfStyle w:val="001000000000" w:firstRow="0" w:lastRow="0" w:firstColumn="1" w:lastColumn="0" w:oddVBand="0" w:evenVBand="0" w:oddHBand="0" w:evenHBand="0" w:firstRowFirstColumn="0" w:firstRowLastColumn="0" w:lastRowFirstColumn="0" w:lastRowLastColumn="0"/>
             <w:tcW w:w="526" w:type="dxa"/>
           </w:tcPr>
           <w:p>
@@ -2131,6 +2178,8 @@
               <w:ind w:left="360"/>
               <w:rPr>
                 <w:rFonts w:cstheme="minorHAnsi"/>
+                <w:b/>
+                <w:bCs/>
                 <w:sz w:val="24"/>
                 <w:szCs w:val="24"/>
                 <w:lang w:val="en-US"/>
@@ -2144,8 +2193,7 @@
           </w:tcPr>
           <w:p>
             <w:pPr>
-              <w:spacing w:before="0" w:after="120" w:line="360" w:lineRule="auto"/>
-              <w:cnfStyle w:val="000000000000" w:firstRow="0" w:lastRow="0" w:firstColumn="0" w:lastColumn="0" w:oddVBand="0" w:evenVBand="0" w:oddHBand="0" w:evenHBand="0" w:firstRowFirstColumn="0" w:firstRowLastColumn="0" w:lastRowFirstColumn="0" w:lastRowLastColumn="0"/>
+              <w:spacing w:after="120" w:line="360" w:lineRule="auto"/>
               <w:rPr>
                 <w:rFonts w:cstheme="minorHAnsi"/>
                 <w:b/>
@@ -2169,8 +2217,7 @@
           </w:p>
           <w:p>
             <w:pPr>
-              <w:spacing w:before="0" w:after="120" w:line="360" w:lineRule="auto"/>
-              <w:cnfStyle w:val="000000000000" w:firstRow="0" w:lastRow="0" w:firstColumn="0" w:lastColumn="0" w:oddVBand="0" w:evenVBand="0" w:oddHBand="0" w:evenHBand="0" w:firstRowFirstColumn="0" w:firstRowLastColumn="0" w:lastRowFirstColumn="0" w:lastRowLastColumn="0"/>
+              <w:spacing w:after="120" w:line="360" w:lineRule="auto"/>
               <w:rPr>
                 <w:rFonts w:cstheme="minorHAnsi"/>
                 <w:sz w:val="24"/>
@@ -2249,7 +2296,7 @@
           <w:lang w:val="en-US"/>
         </w:rPr>
       </w:pPr>
-      <w:bookmarkStart w:id="3" w:name="_Toc119836994"/>
+      <w:bookmarkStart w:id="3" w:name="_Toc119864723"/>
       <w:r>
         <w:rPr>
           <w:lang w:val="en-US"/>
@@ -2260,7 +2307,6 @@
     </w:p>
     <w:tbl>
       <w:tblPr>
-        <w:tblStyle w:val="a7"/>
         <w:tblW w:w="5025" w:type="pct"/>
         <w:tblBorders>
           <w:bottom w:val="single" w:sz="4" w:space="0" w:color="8EAADB" w:themeColor="accent1" w:themeTint="99"/>
@@ -2276,27 +2322,15 @@
         <w:gridCol w:w="8588"/>
       </w:tblGrid>
       <w:tr>
-        <w:trPr>
-          <w:cnfStyle w:val="100000000000" w:firstRow="1" w:lastRow="0" w:firstColumn="0" w:lastColumn="0" w:oddVBand="0" w:evenVBand="0" w:oddHBand="0" w:evenHBand="0" w:firstRowFirstColumn="0" w:firstRowLastColumn="0" w:lastRowFirstColumn="0" w:lastRowLastColumn="0"/>
-        </w:trPr>
-        <w:tc>
-          <w:tcPr>
-            <w:cnfStyle w:val="001000000000" w:firstRow="0" w:lastRow="0" w:firstColumn="1" w:lastColumn="0" w:oddVBand="0" w:evenVBand="0" w:oddHBand="0" w:evenHBand="0" w:firstRowFirstColumn="0" w:firstRowLastColumn="0" w:lastRowFirstColumn="0" w:lastRowLastColumn="0"/>
+        <w:tc>
+          <w:tcPr>
             <w:tcW w:w="526" w:type="dxa"/>
-            <w:tcBorders>
-              <w:top w:val="none" w:sz="0" w:space="0" w:color="auto"/>
-              <w:left w:val="none" w:sz="0" w:space="0" w:color="auto"/>
-              <w:bottom w:val="none" w:sz="0" w:space="0" w:color="auto"/>
-              <w:right w:val="none" w:sz="0" w:space="0" w:color="auto"/>
-              <w:tl2br w:val="none" w:sz="0" w:space="0" w:color="auto"/>
-              <w:tr2bl w:val="none" w:sz="0" w:space="0" w:color="auto"/>
-            </w:tcBorders>
           </w:tcPr>
           <w:p>
             <w:pPr>
               <w:spacing w:line="360" w:lineRule="auto"/>
               <w:rPr>
-                <w:rFonts w:asciiTheme="minorHAnsi" w:hAnsiTheme="minorHAnsi" w:cstheme="minorHAnsi"/>
+                <w:rFonts w:cstheme="minorHAnsi"/>
                 <w:lang w:val="en-US"/>
               </w:rPr>
             </w:pPr>
@@ -2318,7 +2352,9 @@
               <w:sdtContent>
                 <w:r>
                   <w:rPr>
-                    <w:rFonts w:asciiTheme="minorHAnsi" w:hAnsiTheme="minorHAnsi" w:cstheme="minorHAnsi"/>
+                    <w:rFonts w:cstheme="minorHAnsi"/>
+                    <w:b/>
+                    <w:bCs/>
                     <w:lang w:val="en-US" w:bidi="bg-BG"/>
                   </w:rPr>
                   <w:t>№</w:t>
@@ -2330,21 +2366,14 @@
         <w:tc>
           <w:tcPr>
             <w:tcW w:w="8545" w:type="dxa"/>
-            <w:tcBorders>
-              <w:top w:val="none" w:sz="0" w:space="0" w:color="auto"/>
-              <w:left w:val="none" w:sz="0" w:space="0" w:color="auto"/>
-              <w:bottom w:val="none" w:sz="0" w:space="0" w:color="auto"/>
-              <w:right w:val="none" w:sz="0" w:space="0" w:color="auto"/>
-              <w:tl2br w:val="none" w:sz="0" w:space="0" w:color="auto"/>
-              <w:tr2bl w:val="none" w:sz="0" w:space="0" w:color="auto"/>
-            </w:tcBorders>
           </w:tcPr>
           <w:p>
             <w:pPr>
               <w:spacing w:line="360" w:lineRule="auto"/>
-              <w:cnfStyle w:val="100000000000" w:firstRow="1" w:lastRow="0" w:firstColumn="0" w:lastColumn="0" w:oddVBand="0" w:evenVBand="0" w:oddHBand="0" w:evenHBand="0" w:firstRowFirstColumn="0" w:firstRowLastColumn="0" w:lastRowFirstColumn="0" w:lastRowLastColumn="0"/>
-              <w:rPr>
-                <w:rFonts w:asciiTheme="minorHAnsi" w:hAnsiTheme="minorHAnsi" w:cstheme="minorHAnsi"/>
+              <w:rPr>
+                <w:rFonts w:cstheme="minorHAnsi"/>
+                <w:b/>
+                <w:bCs/>
                 <w:sz w:val="26"/>
                 <w:szCs w:val="26"/>
                 <w:lang w:val="en-US"/>
@@ -2352,14 +2381,16 @@
             </w:pPr>
             <w:r>
               <w:rPr>
-                <w:rFonts w:asciiTheme="minorHAnsi" w:hAnsiTheme="minorHAnsi" w:cstheme="minorHAnsi"/>
+                <w:rFonts w:cstheme="minorHAnsi"/>
                 <w:lang w:val="en-US"/>
               </w:rPr>
               <w:t> </w:t>
             </w:r>
             <w:r>
               <w:rPr>
-                <w:rFonts w:asciiTheme="minorHAnsi" w:hAnsiTheme="minorHAnsi" w:cstheme="minorHAnsi"/>
+                <w:rFonts w:cstheme="minorHAnsi"/>
+                <w:b/>
+                <w:bCs/>
                 <w:sz w:val="26"/>
                 <w:szCs w:val="26"/>
                 <w:lang w:val="en-US"/>
@@ -2372,7 +2403,6 @@
       <w:tr>
         <w:tc>
           <w:tcPr>
-            <w:cnfStyle w:val="001000000000" w:firstRow="0" w:lastRow="0" w:firstColumn="1" w:lastColumn="0" w:oddVBand="0" w:evenVBand="0" w:oddHBand="0" w:evenHBand="0" w:firstRowFirstColumn="0" w:firstRowLastColumn="0" w:lastRowFirstColumn="0" w:lastRowLastColumn="0"/>
             <w:tcW w:w="526" w:type="dxa"/>
           </w:tcPr>
           <w:p>
@@ -2383,6 +2413,8 @@
                 <w:numId w:val="6"/>
               </w:numPr>
               <w:rPr>
+                <w:b/>
+                <w:bCs/>
                 <w:lang w:val="en-US"/>
               </w:rPr>
             </w:pPr>
@@ -2395,7 +2427,6 @@
           <w:p>
             <w:pPr>
               <w:spacing w:line="360" w:lineRule="auto"/>
-              <w:cnfStyle w:val="000000000000" w:firstRow="0" w:lastRow="0" w:firstColumn="0" w:lastColumn="0" w:oddVBand="0" w:evenVBand="0" w:oddHBand="0" w:evenHBand="0" w:firstRowFirstColumn="0" w:firstRowLastColumn="0" w:lastRowFirstColumn="0" w:lastRowLastColumn="0"/>
               <w:rPr>
                 <w:b/>
                 <w:bCs/>
@@ -2418,9 +2449,8 @@
           <w:p>
             <w:pPr>
               <w:spacing w:line="360" w:lineRule="auto"/>
-              <w:cnfStyle w:val="000000000000" w:firstRow="0" w:lastRow="0" w:firstColumn="0" w:lastColumn="0" w:oddVBand="0" w:evenVBand="0" w:oddHBand="0" w:evenHBand="0" w:firstRowFirstColumn="0" w:firstRowLastColumn="0" w:lastRowFirstColumn="0" w:lastRowLastColumn="0"/>
-              <w:rPr>
-                <w:rStyle w:val="ab"/>
+              <w:rPr>
+                <w:rStyle w:val="aa"/>
                 <w:lang w:val="en-US"/>
               </w:rPr>
             </w:pPr>
@@ -2465,13 +2495,14 @@
       <w:tr>
         <w:tc>
           <w:tcPr>
-            <w:cnfStyle w:val="001000000000" w:firstRow="0" w:lastRow="0" w:firstColumn="1" w:lastColumn="0" w:oddVBand="0" w:evenVBand="0" w:oddHBand="0" w:evenHBand="0" w:firstRowFirstColumn="0" w:firstRowLastColumn="0" w:lastRowFirstColumn="0" w:lastRowLastColumn="0"/>
             <w:tcW w:w="526" w:type="dxa"/>
           </w:tcPr>
           <w:p>
             <w:pPr>
               <w:pStyle w:val="a"/>
               <w:rPr>
+                <w:b/>
+                <w:bCs/>
                 <w:lang w:val="en-US"/>
               </w:rPr>
             </w:pPr>
@@ -2483,8 +2514,7 @@
           </w:tcPr>
           <w:p>
             <w:pPr>
-              <w:spacing w:before="0" w:after="120" w:line="360" w:lineRule="auto"/>
-              <w:cnfStyle w:val="000000000000" w:firstRow="0" w:lastRow="0" w:firstColumn="0" w:lastColumn="0" w:oddVBand="0" w:evenVBand="0" w:oddHBand="0" w:evenHBand="0" w:firstRowFirstColumn="0" w:firstRowLastColumn="0" w:lastRowFirstColumn="0" w:lastRowLastColumn="0"/>
+              <w:spacing w:after="120" w:line="360" w:lineRule="auto"/>
               <w:rPr>
                 <w:rFonts w:cstheme="minorHAnsi"/>
                 <w:b/>
@@ -2508,8 +2538,7 @@
           </w:p>
           <w:p>
             <w:pPr>
-              <w:spacing w:before="0" w:after="120" w:line="360" w:lineRule="auto"/>
-              <w:cnfStyle w:val="000000000000" w:firstRow="0" w:lastRow="0" w:firstColumn="0" w:lastColumn="0" w:oddVBand="0" w:evenVBand="0" w:oddHBand="0" w:evenHBand="0" w:firstRowFirstColumn="0" w:firstRowLastColumn="0" w:lastRowFirstColumn="0" w:lastRowLastColumn="0"/>
+              <w:spacing w:after="120" w:line="360" w:lineRule="auto"/>
               <w:rPr>
                 <w:rFonts w:cstheme="minorHAnsi"/>
                 <w:sz w:val="24"/>
@@ -2542,13 +2571,14 @@
       <w:tr>
         <w:tc>
           <w:tcPr>
-            <w:cnfStyle w:val="001000000000" w:firstRow="0" w:lastRow="0" w:firstColumn="1" w:lastColumn="0" w:oddVBand="0" w:evenVBand="0" w:oddHBand="0" w:evenHBand="0" w:firstRowFirstColumn="0" w:firstRowLastColumn="0" w:lastRowFirstColumn="0" w:lastRowLastColumn="0"/>
             <w:tcW w:w="526" w:type="dxa"/>
           </w:tcPr>
           <w:p>
             <w:pPr>
               <w:pStyle w:val="a"/>
               <w:rPr>
+                <w:b/>
+                <w:bCs/>
                 <w:lang w:val="en-US"/>
               </w:rPr>
             </w:pPr>
@@ -2560,8 +2590,7 @@
           </w:tcPr>
           <w:p>
             <w:pPr>
-              <w:spacing w:before="0" w:after="120" w:line="360" w:lineRule="auto"/>
-              <w:cnfStyle w:val="000000000000" w:firstRow="0" w:lastRow="0" w:firstColumn="0" w:lastColumn="0" w:oddVBand="0" w:evenVBand="0" w:oddHBand="0" w:evenHBand="0" w:firstRowFirstColumn="0" w:firstRowLastColumn="0" w:lastRowFirstColumn="0" w:lastRowLastColumn="0"/>
+              <w:spacing w:after="120" w:line="360" w:lineRule="auto"/>
               <w:rPr>
                 <w:rFonts w:cstheme="minorHAnsi"/>
                 <w:b/>
@@ -2587,8 +2616,7 @@
           </w:p>
           <w:p>
             <w:pPr>
-              <w:spacing w:before="0" w:after="120" w:line="360" w:lineRule="auto"/>
-              <w:cnfStyle w:val="000000000000" w:firstRow="0" w:lastRow="0" w:firstColumn="0" w:lastColumn="0" w:oddVBand="0" w:evenVBand="0" w:oddHBand="0" w:evenHBand="0" w:firstRowFirstColumn="0" w:firstRowLastColumn="0" w:lastRowFirstColumn="0" w:lastRowLastColumn="0"/>
+              <w:spacing w:after="120" w:line="360" w:lineRule="auto"/>
               <w:rPr>
                 <w:rFonts w:cstheme="minorHAnsi"/>
                 <w:sz w:val="24"/>
@@ -2686,13 +2714,14 @@
       <w:tr>
         <w:tc>
           <w:tcPr>
-            <w:cnfStyle w:val="001000000000" w:firstRow="0" w:lastRow="0" w:firstColumn="1" w:lastColumn="0" w:oddVBand="0" w:evenVBand="0" w:oddHBand="0" w:evenHBand="0" w:firstRowFirstColumn="0" w:firstRowLastColumn="0" w:lastRowFirstColumn="0" w:lastRowLastColumn="0"/>
             <w:tcW w:w="526" w:type="dxa"/>
           </w:tcPr>
           <w:p>
             <w:pPr>
               <w:pStyle w:val="a"/>
               <w:rPr>
+                <w:b/>
+                <w:bCs/>
                 <w:lang w:val="en-US"/>
               </w:rPr>
             </w:pPr>
@@ -2704,8 +2733,7 @@
           </w:tcPr>
           <w:p>
             <w:pPr>
-              <w:spacing w:before="0" w:after="120" w:line="360" w:lineRule="auto"/>
-              <w:cnfStyle w:val="000000000000" w:firstRow="0" w:lastRow="0" w:firstColumn="0" w:lastColumn="0" w:oddVBand="0" w:evenVBand="0" w:oddHBand="0" w:evenHBand="0" w:firstRowFirstColumn="0" w:firstRowLastColumn="0" w:lastRowFirstColumn="0" w:lastRowLastColumn="0"/>
+              <w:spacing w:after="120" w:line="360" w:lineRule="auto"/>
               <w:rPr>
                 <w:rFonts w:cstheme="minorHAnsi"/>
                 <w:b/>
@@ -2762,8 +2790,7 @@
           </w:p>
           <w:p>
             <w:pPr>
-              <w:spacing w:before="0" w:after="120" w:line="360" w:lineRule="auto"/>
-              <w:cnfStyle w:val="000000000000" w:firstRow="0" w:lastRow="0" w:firstColumn="0" w:lastColumn="0" w:oddVBand="0" w:evenVBand="0" w:oddHBand="0" w:evenHBand="0" w:firstRowFirstColumn="0" w:firstRowLastColumn="0" w:lastRowFirstColumn="0" w:lastRowLastColumn="0"/>
+              <w:spacing w:after="120" w:line="360" w:lineRule="auto"/>
               <w:rPr>
                 <w:rFonts w:cstheme="minorHAnsi"/>
                 <w:sz w:val="24"/>
@@ -3068,7 +3095,7 @@
       <w:pPr>
         <w:pStyle w:val="1"/>
       </w:pPr>
-      <w:bookmarkStart w:id="4" w:name="_Toc119836995"/>
+      <w:bookmarkStart w:id="4" w:name="_Toc119864724"/>
       <w:r>
         <w:t>BLOCK DIAGRAM</w:t>
       </w:r>
@@ -3122,6 +3149,2989 @@
         </w:drawing>
       </w:r>
     </w:p>
+    <w:p>
+      <w:r>
+        <w:br w:type="page"/>
+      </w:r>
+    </w:p>
+    <w:p/>
+    <w:p/>
+    <w:p/>
+    <w:p>
+      <w:pPr>
+        <w:pStyle w:val="1"/>
+        <w:rPr>
+          <w:lang w:val="en-US"/>
+        </w:rPr>
+      </w:pPr>
+      <w:bookmarkStart w:id="5" w:name="_Toc119864725"/>
+      <w:r>
+        <w:rPr>
+          <w:lang w:val="en-US"/>
+        </w:rPr>
+        <w:t>Functions</w:t>
+      </w:r>
+      <w:bookmarkEnd w:id="5"/>
+    </w:p>
+    <w:p>
+      <w:pPr>
+        <w:rPr>
+          <w:lang w:val="en-US"/>
+        </w:rPr>
+      </w:pPr>
+    </w:p>
+    <w:tbl>
+      <w:tblPr>
+        <w:tblW w:w="5000" w:type="pct"/>
+        <w:tblBorders>
+          <w:bottom w:val="single" w:sz="4" w:space="0" w:color="8EAADB" w:themeColor="accent1" w:themeTint="99"/>
+          <w:insideH w:val="single" w:sz="4" w:space="0" w:color="8EAADB" w:themeColor="accent1" w:themeTint="99"/>
+          <w:insideV w:val="single" w:sz="4" w:space="0" w:color="8EAADB" w:themeColor="accent1" w:themeTint="99"/>
+        </w:tblBorders>
+        <w:tblLayout w:type="fixed"/>
+        <w:tblLook w:val="04A0" w:firstRow="1" w:lastRow="0" w:firstColumn="1" w:lastColumn="0" w:noHBand="0" w:noVBand="1"/>
+        <w:tblDescription w:val="Таблица с въпрос за потребителите:"/>
+      </w:tblPr>
+      <w:tblGrid>
+        <w:gridCol w:w="993"/>
+        <w:gridCol w:w="3118"/>
+        <w:gridCol w:w="4961"/>
+      </w:tblGrid>
+      <w:tr>
+        <w:trPr>
+          <w:trHeight w:val="315"/>
+        </w:trPr>
+        <w:tc>
+          <w:tcPr>
+            <w:tcW w:w="993" w:type="dxa"/>
+          </w:tcPr>
+          <w:p>
+            <w:pPr>
+              <w:spacing w:line="360" w:lineRule="auto"/>
+              <w:rPr>
+                <w:rFonts w:ascii="Calibri" w:hAnsi="Calibri" w:cs="Calibri"/>
+                <w:b/>
+                <w:bCs/>
+                <w:sz w:val="24"/>
+                <w:szCs w:val="24"/>
+                <w:lang w:val="en-US"/>
+              </w:rPr>
+            </w:pPr>
+            <w:r>
+              <w:rPr>
+                <w:rFonts w:ascii="Calibri" w:hAnsi="Calibri" w:cs="Calibri"/>
+                <w:b/>
+                <w:bCs/>
+                <w:sz w:val="24"/>
+                <w:szCs w:val="24"/>
+                <w:lang w:val="en-US"/>
+              </w:rPr>
+              <w:t>Type</w:t>
+            </w:r>
+          </w:p>
+        </w:tc>
+        <w:tc>
+          <w:tcPr>
+            <w:tcW w:w="3118" w:type="dxa"/>
+          </w:tcPr>
+          <w:p>
+            <w:pPr>
+              <w:spacing w:line="360" w:lineRule="auto"/>
+              <w:rPr>
+                <w:rFonts w:ascii="Calibri" w:hAnsi="Calibri" w:cs="Calibri"/>
+                <w:b/>
+                <w:bCs/>
+                <w:sz w:val="24"/>
+                <w:szCs w:val="24"/>
+                <w:lang w:val="en-US"/>
+              </w:rPr>
+            </w:pPr>
+            <w:r>
+              <w:rPr>
+                <w:rFonts w:ascii="Calibri" w:hAnsi="Calibri" w:cs="Calibri"/>
+                <w:b/>
+                <w:bCs/>
+                <w:sz w:val="24"/>
+                <w:szCs w:val="24"/>
+                <w:lang w:val="en-US"/>
+              </w:rPr>
+              <w:t>Name</w:t>
+            </w:r>
+          </w:p>
+        </w:tc>
+        <w:tc>
+          <w:tcPr>
+            <w:tcW w:w="4961" w:type="dxa"/>
+          </w:tcPr>
+          <w:p>
+            <w:pPr>
+              <w:spacing w:line="360" w:lineRule="auto"/>
+              <w:rPr>
+                <w:rFonts w:ascii="Calibri" w:hAnsi="Calibri" w:cs="Calibri"/>
+                <w:b/>
+                <w:bCs/>
+                <w:sz w:val="24"/>
+                <w:szCs w:val="24"/>
+                <w:lang w:val="en-US"/>
+              </w:rPr>
+            </w:pPr>
+            <w:r>
+              <w:rPr>
+                <w:rFonts w:ascii="Calibri" w:hAnsi="Calibri" w:cs="Calibri"/>
+                <w:b/>
+                <w:bCs/>
+                <w:sz w:val="24"/>
+                <w:szCs w:val="24"/>
+                <w:lang w:val="en-US"/>
+              </w:rPr>
+              <w:t>Description</w:t>
+            </w:r>
+          </w:p>
+        </w:tc>
+      </w:tr>
+      <w:tr>
+        <w:trPr>
+          <w:trHeight w:val="346"/>
+        </w:trPr>
+        <w:tc>
+          <w:tcPr>
+            <w:tcW w:w="993" w:type="dxa"/>
+          </w:tcPr>
+          <w:p>
+            <w:pPr>
+              <w:pStyle w:val="a"/>
+              <w:numPr>
+                <w:ilvl w:val="0"/>
+                <w:numId w:val="0"/>
+              </w:numPr>
+              <w:spacing w:line="360" w:lineRule="auto"/>
+              <w:ind w:left="288" w:hanging="288"/>
+              <w:rPr>
+                <w:rFonts w:ascii="Calibri" w:hAnsi="Calibri" w:cs="Calibri"/>
+                <w:bCs/>
+                <w:sz w:val="24"/>
+                <w:szCs w:val="24"/>
+                <w:lang w:val="en-US"/>
+              </w:rPr>
+            </w:pPr>
+            <w:r>
+              <w:rPr>
+                <w:rFonts w:ascii="Calibri" w:hAnsi="Calibri" w:cs="Calibri"/>
+                <w:bCs/>
+                <w:sz w:val="24"/>
+                <w:szCs w:val="24"/>
+                <w:lang w:val="en-US"/>
+              </w:rPr>
+              <w:t>void</w:t>
+            </w:r>
+          </w:p>
+        </w:tc>
+        <w:tc>
+          <w:tcPr>
+            <w:tcW w:w="3118" w:type="dxa"/>
+          </w:tcPr>
+          <w:p>
+            <w:pPr>
+              <w:spacing w:before="80" w:after="80" w:line="360" w:lineRule="auto"/>
+              <w:rPr>
+                <w:rFonts w:ascii="Calibri" w:hAnsi="Calibri" w:cs="Calibri"/>
+                <w:bCs/>
+                <w:sz w:val="24"/>
+                <w:szCs w:val="24"/>
+                <w:lang w:val="en-US"/>
+              </w:rPr>
+            </w:pPr>
+            <w:r>
+              <w:rPr>
+                <w:rFonts w:ascii="Calibri" w:hAnsi="Calibri" w:cs="Calibri"/>
+                <w:bCs/>
+                <w:sz w:val="24"/>
+                <w:szCs w:val="24"/>
+                <w:lang w:val="en-US"/>
+              </w:rPr>
+              <w:t>Menu</w:t>
+            </w:r>
+          </w:p>
+        </w:tc>
+        <w:tc>
+          <w:tcPr>
+            <w:tcW w:w="4961" w:type="dxa"/>
+          </w:tcPr>
+          <w:p>
+            <w:pPr>
+              <w:spacing w:before="80" w:after="80" w:line="360" w:lineRule="auto"/>
+              <w:rPr>
+                <w:rFonts w:ascii="Calibri" w:hAnsi="Calibri" w:cs="Calibri"/>
+                <w:bCs/>
+                <w:sz w:val="24"/>
+                <w:szCs w:val="24"/>
+                <w:lang w:val="en-US"/>
+              </w:rPr>
+            </w:pPr>
+            <w:r>
+              <w:rPr>
+                <w:rFonts w:ascii="Calibri" w:hAnsi="Calibri" w:cs="Calibri"/>
+                <w:bCs/>
+                <w:sz w:val="24"/>
+                <w:szCs w:val="24"/>
+                <w:lang w:val="en-US"/>
+              </w:rPr>
+              <w:t>Menu main function.</w:t>
+            </w:r>
+            <w:r>
+              <w:rPr>
+                <w:rFonts w:ascii="Calibri" w:hAnsi="Calibri" w:cs="Calibri"/>
+                <w:bCs/>
+                <w:sz w:val="24"/>
+                <w:szCs w:val="24"/>
+                <w:lang w:val="en-US"/>
+              </w:rPr>
+              <w:t xml:space="preserve"> Create</w:t>
+            </w:r>
+            <w:r>
+              <w:rPr>
+                <w:rFonts w:ascii="Calibri" w:hAnsi="Calibri" w:cs="Calibri"/>
+                <w:bCs/>
+                <w:sz w:val="24"/>
+                <w:szCs w:val="24"/>
+                <w:lang w:val="en-US"/>
+              </w:rPr>
+              <w:t xml:space="preserve"> game menu. Calls all menu functions</w:t>
+            </w:r>
+          </w:p>
+        </w:tc>
+      </w:tr>
+      <w:tr>
+        <w:trPr>
+          <w:trHeight w:val="336"/>
+        </w:trPr>
+        <w:tc>
+          <w:tcPr>
+            <w:tcW w:w="993" w:type="dxa"/>
+          </w:tcPr>
+          <w:p>
+            <w:pPr>
+              <w:pStyle w:val="a"/>
+              <w:numPr>
+                <w:ilvl w:val="0"/>
+                <w:numId w:val="0"/>
+              </w:numPr>
+              <w:spacing w:line="360" w:lineRule="auto"/>
+              <w:ind w:left="288" w:hanging="288"/>
+              <w:rPr>
+                <w:rFonts w:ascii="Calibri" w:hAnsi="Calibri" w:cs="Calibri"/>
+                <w:bCs/>
+                <w:sz w:val="24"/>
+                <w:szCs w:val="24"/>
+                <w:lang w:val="en-US"/>
+              </w:rPr>
+            </w:pPr>
+            <w:r>
+              <w:rPr>
+                <w:rFonts w:ascii="Calibri" w:hAnsi="Calibri" w:cs="Calibri"/>
+                <w:bCs/>
+                <w:sz w:val="24"/>
+                <w:szCs w:val="24"/>
+                <w:lang w:val="en-US"/>
+              </w:rPr>
+              <w:t>v</w:t>
+            </w:r>
+            <w:r>
+              <w:rPr>
+                <w:rFonts w:ascii="Calibri" w:hAnsi="Calibri" w:cs="Calibri"/>
+                <w:bCs/>
+                <w:sz w:val="24"/>
+                <w:szCs w:val="24"/>
+                <w:lang w:val="en-US"/>
+              </w:rPr>
+              <w:t>oid</w:t>
+            </w:r>
+          </w:p>
+        </w:tc>
+        <w:tc>
+          <w:tcPr>
+            <w:tcW w:w="3118" w:type="dxa"/>
+          </w:tcPr>
+          <w:p>
+            <w:pPr>
+              <w:spacing w:before="80" w:after="80" w:line="360" w:lineRule="auto"/>
+              <w:rPr>
+                <w:rFonts w:ascii="Calibri" w:hAnsi="Calibri" w:cs="Calibri"/>
+                <w:bCs/>
+                <w:sz w:val="24"/>
+                <w:szCs w:val="24"/>
+                <w:lang w:val="en-US"/>
+              </w:rPr>
+            </w:pPr>
+            <w:proofErr w:type="spellStart"/>
+            <w:r>
+              <w:rPr>
+                <w:rFonts w:ascii="Calibri" w:hAnsi="Calibri" w:cs="Calibri"/>
+                <w:bCs/>
+                <w:sz w:val="24"/>
+                <w:szCs w:val="24"/>
+                <w:lang w:val="en-US"/>
+              </w:rPr>
+              <w:t>DrawMenuBackground</w:t>
+            </w:r>
+            <w:proofErr w:type="spellEnd"/>
+          </w:p>
+        </w:tc>
+        <w:tc>
+          <w:tcPr>
+            <w:tcW w:w="4961" w:type="dxa"/>
+          </w:tcPr>
+          <w:p>
+            <w:pPr>
+              <w:spacing w:before="80" w:after="80" w:line="360" w:lineRule="auto"/>
+              <w:rPr>
+                <w:rFonts w:ascii="Calibri" w:hAnsi="Calibri" w:cs="Calibri"/>
+                <w:bCs/>
+                <w:sz w:val="24"/>
+                <w:szCs w:val="24"/>
+                <w:lang w:val="en-US"/>
+              </w:rPr>
+            </w:pPr>
+            <w:r>
+              <w:rPr>
+                <w:rFonts w:ascii="Calibri" w:hAnsi="Calibri" w:cs="Calibri"/>
+                <w:bCs/>
+                <w:sz w:val="24"/>
+                <w:szCs w:val="24"/>
+                <w:lang w:val="en-US"/>
+              </w:rPr>
+              <w:t>Creates game menu background animation</w:t>
+            </w:r>
+          </w:p>
+        </w:tc>
+      </w:tr>
+      <w:tr>
+        <w:trPr>
+          <w:trHeight w:val="346"/>
+        </w:trPr>
+        <w:tc>
+          <w:tcPr>
+            <w:tcW w:w="993" w:type="dxa"/>
+          </w:tcPr>
+          <w:p>
+            <w:pPr>
+              <w:pStyle w:val="a"/>
+              <w:numPr>
+                <w:ilvl w:val="0"/>
+                <w:numId w:val="0"/>
+              </w:numPr>
+              <w:spacing w:line="360" w:lineRule="auto"/>
+              <w:ind w:left="288" w:hanging="288"/>
+              <w:rPr>
+                <w:rFonts w:ascii="Calibri" w:hAnsi="Calibri" w:cs="Calibri"/>
+                <w:bCs/>
+                <w:sz w:val="24"/>
+                <w:szCs w:val="24"/>
+                <w:lang w:val="en-US"/>
+              </w:rPr>
+            </w:pPr>
+            <w:r>
+              <w:rPr>
+                <w:rFonts w:ascii="Calibri" w:hAnsi="Calibri" w:cs="Calibri"/>
+                <w:bCs/>
+                <w:sz w:val="24"/>
+                <w:szCs w:val="24"/>
+                <w:lang w:val="en-US"/>
+              </w:rPr>
+              <w:t>v</w:t>
+            </w:r>
+            <w:r>
+              <w:rPr>
+                <w:rFonts w:ascii="Calibri" w:hAnsi="Calibri" w:cs="Calibri"/>
+                <w:bCs/>
+                <w:sz w:val="24"/>
+                <w:szCs w:val="24"/>
+                <w:lang w:val="en-US"/>
+              </w:rPr>
+              <w:t>oid</w:t>
+            </w:r>
+          </w:p>
+        </w:tc>
+        <w:tc>
+          <w:tcPr>
+            <w:tcW w:w="3118" w:type="dxa"/>
+          </w:tcPr>
+          <w:p>
+            <w:pPr>
+              <w:spacing w:before="80" w:after="80" w:line="360" w:lineRule="auto"/>
+              <w:rPr>
+                <w:rFonts w:ascii="Calibri" w:hAnsi="Calibri" w:cs="Calibri"/>
+                <w:bCs/>
+                <w:sz w:val="24"/>
+                <w:szCs w:val="24"/>
+                <w:lang w:val="en-US"/>
+              </w:rPr>
+            </w:pPr>
+            <w:proofErr w:type="spellStart"/>
+            <w:r>
+              <w:rPr>
+                <w:rFonts w:ascii="Calibri" w:hAnsi="Calibri" w:cs="Calibri"/>
+                <w:bCs/>
+                <w:sz w:val="24"/>
+                <w:szCs w:val="24"/>
+                <w:lang w:val="en-US"/>
+              </w:rPr>
+              <w:t>StartGame</w:t>
+            </w:r>
+            <w:proofErr w:type="spellEnd"/>
+          </w:p>
+        </w:tc>
+        <w:tc>
+          <w:tcPr>
+            <w:tcW w:w="4961" w:type="dxa"/>
+          </w:tcPr>
+          <w:p>
+            <w:pPr>
+              <w:spacing w:before="80" w:after="80" w:line="360" w:lineRule="auto"/>
+              <w:rPr>
+                <w:rFonts w:ascii="Calibri" w:hAnsi="Calibri" w:cs="Calibri"/>
+                <w:bCs/>
+                <w:sz w:val="24"/>
+                <w:szCs w:val="24"/>
+                <w:lang w:val="en-US"/>
+              </w:rPr>
+            </w:pPr>
+            <w:r>
+              <w:rPr>
+                <w:rFonts w:ascii="Calibri" w:hAnsi="Calibri" w:cs="Calibri"/>
+                <w:bCs/>
+                <w:sz w:val="24"/>
+                <w:szCs w:val="24"/>
+                <w:lang w:val="en-US"/>
+              </w:rPr>
+              <w:t>Creates a button that takes the player to the game</w:t>
+            </w:r>
+          </w:p>
+        </w:tc>
+      </w:tr>
+      <w:tr>
+        <w:trPr>
+          <w:trHeight w:val="336"/>
+        </w:trPr>
+        <w:tc>
+          <w:tcPr>
+            <w:tcW w:w="993" w:type="dxa"/>
+          </w:tcPr>
+          <w:p>
+            <w:pPr>
+              <w:pStyle w:val="a"/>
+              <w:numPr>
+                <w:ilvl w:val="0"/>
+                <w:numId w:val="0"/>
+              </w:numPr>
+              <w:spacing w:line="360" w:lineRule="auto"/>
+              <w:ind w:left="288" w:hanging="288"/>
+              <w:rPr>
+                <w:rFonts w:ascii="Calibri" w:hAnsi="Calibri" w:cs="Calibri"/>
+                <w:bCs/>
+                <w:sz w:val="24"/>
+                <w:szCs w:val="24"/>
+                <w:lang w:val="en-US"/>
+              </w:rPr>
+            </w:pPr>
+            <w:r>
+              <w:rPr>
+                <w:rFonts w:ascii="Calibri" w:hAnsi="Calibri" w:cs="Calibri"/>
+                <w:bCs/>
+                <w:sz w:val="24"/>
+                <w:szCs w:val="24"/>
+                <w:lang w:val="en-US"/>
+              </w:rPr>
+              <w:t>void</w:t>
+            </w:r>
+          </w:p>
+        </w:tc>
+        <w:tc>
+          <w:tcPr>
+            <w:tcW w:w="3118" w:type="dxa"/>
+          </w:tcPr>
+          <w:p>
+            <w:pPr>
+              <w:spacing w:before="80" w:after="80" w:line="360" w:lineRule="auto"/>
+              <w:rPr>
+                <w:rFonts w:ascii="Calibri" w:hAnsi="Calibri" w:cs="Calibri"/>
+                <w:bCs/>
+                <w:sz w:val="24"/>
+                <w:szCs w:val="24"/>
+                <w:lang w:val="en-US"/>
+              </w:rPr>
+            </w:pPr>
+            <w:proofErr w:type="spellStart"/>
+            <w:r>
+              <w:rPr>
+                <w:rFonts w:ascii="Calibri" w:hAnsi="Calibri" w:cs="Calibri"/>
+                <w:bCs/>
+                <w:sz w:val="24"/>
+                <w:szCs w:val="24"/>
+                <w:lang w:val="en-US"/>
+              </w:rPr>
+              <w:t>CloseGame</w:t>
+            </w:r>
+            <w:proofErr w:type="spellEnd"/>
+          </w:p>
+        </w:tc>
+        <w:tc>
+          <w:tcPr>
+            <w:tcW w:w="4961" w:type="dxa"/>
+          </w:tcPr>
+          <w:p>
+            <w:pPr>
+              <w:spacing w:before="80" w:after="80" w:line="360" w:lineRule="auto"/>
+              <w:rPr>
+                <w:rFonts w:ascii="Calibri" w:hAnsi="Calibri" w:cs="Calibri"/>
+                <w:bCs/>
+                <w:sz w:val="24"/>
+                <w:szCs w:val="24"/>
+                <w:lang w:val="en-US"/>
+              </w:rPr>
+            </w:pPr>
+            <w:r>
+              <w:rPr>
+                <w:rFonts w:ascii="Calibri" w:hAnsi="Calibri" w:cs="Calibri"/>
+                <w:bCs/>
+                <w:sz w:val="24"/>
+                <w:szCs w:val="24"/>
+                <w:lang w:val="en-US"/>
+              </w:rPr>
+              <w:t>Creates a button that takes the player out of the game</w:t>
+            </w:r>
+          </w:p>
+        </w:tc>
+      </w:tr>
+      <w:tr>
+        <w:trPr>
+          <w:trHeight w:val="336"/>
+        </w:trPr>
+        <w:tc>
+          <w:tcPr>
+            <w:tcW w:w="993" w:type="dxa"/>
+          </w:tcPr>
+          <w:p>
+            <w:pPr>
+              <w:pStyle w:val="a"/>
+              <w:numPr>
+                <w:ilvl w:val="0"/>
+                <w:numId w:val="0"/>
+              </w:numPr>
+              <w:spacing w:line="360" w:lineRule="auto"/>
+              <w:ind w:left="288" w:hanging="288"/>
+              <w:rPr>
+                <w:rFonts w:ascii="Calibri" w:hAnsi="Calibri" w:cs="Calibri"/>
+                <w:bCs/>
+                <w:sz w:val="24"/>
+                <w:szCs w:val="24"/>
+                <w:lang w:val="en-US"/>
+              </w:rPr>
+            </w:pPr>
+            <w:r>
+              <w:rPr>
+                <w:rFonts w:ascii="Calibri" w:hAnsi="Calibri" w:cs="Calibri"/>
+                <w:bCs/>
+                <w:sz w:val="24"/>
+                <w:szCs w:val="24"/>
+                <w:lang w:val="en-US"/>
+              </w:rPr>
+              <w:t>void</w:t>
+            </w:r>
+          </w:p>
+        </w:tc>
+        <w:tc>
+          <w:tcPr>
+            <w:tcW w:w="3118" w:type="dxa"/>
+          </w:tcPr>
+          <w:p>
+            <w:pPr>
+              <w:spacing w:before="80" w:after="80" w:line="360" w:lineRule="auto"/>
+              <w:rPr>
+                <w:rFonts w:ascii="Calibri" w:hAnsi="Calibri" w:cs="Calibri"/>
+                <w:bCs/>
+                <w:sz w:val="24"/>
+                <w:szCs w:val="24"/>
+                <w:lang w:val="en-US"/>
+              </w:rPr>
+            </w:pPr>
+            <w:proofErr w:type="spellStart"/>
+            <w:r>
+              <w:rPr>
+                <w:rFonts w:ascii="Calibri" w:hAnsi="Calibri" w:cs="Calibri"/>
+                <w:bCs/>
+                <w:sz w:val="24"/>
+                <w:szCs w:val="24"/>
+                <w:lang w:val="en-US"/>
+              </w:rPr>
+              <w:t>SaveData</w:t>
+            </w:r>
+            <w:proofErr w:type="spellEnd"/>
+          </w:p>
+        </w:tc>
+        <w:tc>
+          <w:tcPr>
+            <w:tcW w:w="4961" w:type="dxa"/>
+          </w:tcPr>
+          <w:p>
+            <w:pPr>
+              <w:spacing w:before="80" w:after="80" w:line="360" w:lineRule="auto"/>
+              <w:rPr>
+                <w:rFonts w:ascii="Calibri" w:hAnsi="Calibri" w:cs="Calibri"/>
+                <w:bCs/>
+                <w:sz w:val="24"/>
+                <w:szCs w:val="24"/>
+                <w:lang w:val="en-US"/>
+              </w:rPr>
+            </w:pPr>
+            <w:r>
+              <w:rPr>
+                <w:rFonts w:ascii="Calibri" w:hAnsi="Calibri" w:cs="Calibri"/>
+                <w:bCs/>
+                <w:sz w:val="24"/>
+                <w:szCs w:val="24"/>
+                <w:lang w:val="en-US"/>
+              </w:rPr>
+              <w:t>Saves game progress after closing the game and continue the game after you run it again</w:t>
+            </w:r>
+          </w:p>
+        </w:tc>
+      </w:tr>
+      <w:tr>
+        <w:trPr>
+          <w:trHeight w:val="336"/>
+        </w:trPr>
+        <w:tc>
+          <w:tcPr>
+            <w:tcW w:w="993" w:type="dxa"/>
+          </w:tcPr>
+          <w:p>
+            <w:pPr>
+              <w:pStyle w:val="a"/>
+              <w:numPr>
+                <w:ilvl w:val="0"/>
+                <w:numId w:val="0"/>
+              </w:numPr>
+              <w:spacing w:line="360" w:lineRule="auto"/>
+              <w:ind w:left="288" w:hanging="288"/>
+              <w:rPr>
+                <w:rFonts w:ascii="Calibri" w:hAnsi="Calibri" w:cs="Calibri"/>
+                <w:bCs/>
+                <w:sz w:val="24"/>
+                <w:szCs w:val="24"/>
+                <w:lang w:val="en-US"/>
+              </w:rPr>
+            </w:pPr>
+            <w:r>
+              <w:rPr>
+                <w:rFonts w:ascii="Calibri" w:hAnsi="Calibri" w:cs="Calibri"/>
+                <w:bCs/>
+                <w:sz w:val="24"/>
+                <w:szCs w:val="24"/>
+                <w:lang w:val="en-US"/>
+              </w:rPr>
+              <w:t>void</w:t>
+            </w:r>
+          </w:p>
+        </w:tc>
+        <w:tc>
+          <w:tcPr>
+            <w:tcW w:w="3118" w:type="dxa"/>
+          </w:tcPr>
+          <w:p>
+            <w:pPr>
+              <w:spacing w:before="80" w:after="80" w:line="360" w:lineRule="auto"/>
+              <w:rPr>
+                <w:rFonts w:ascii="Calibri" w:hAnsi="Calibri" w:cs="Calibri"/>
+                <w:bCs/>
+                <w:sz w:val="24"/>
+                <w:szCs w:val="24"/>
+                <w:lang w:val="en-US"/>
+              </w:rPr>
+            </w:pPr>
+            <w:proofErr w:type="spellStart"/>
+            <w:r>
+              <w:rPr>
+                <w:rFonts w:ascii="Calibri" w:hAnsi="Calibri" w:cs="Calibri"/>
+                <w:bCs/>
+                <w:sz w:val="24"/>
+                <w:szCs w:val="24"/>
+                <w:lang w:val="en-US"/>
+              </w:rPr>
+              <w:t>NewGame</w:t>
+            </w:r>
+            <w:proofErr w:type="spellEnd"/>
+          </w:p>
+        </w:tc>
+        <w:tc>
+          <w:tcPr>
+            <w:tcW w:w="4961" w:type="dxa"/>
+          </w:tcPr>
+          <w:p>
+            <w:pPr>
+              <w:spacing w:before="80" w:after="80" w:line="360" w:lineRule="auto"/>
+              <w:rPr>
+                <w:rFonts w:ascii="Calibri" w:hAnsi="Calibri" w:cs="Calibri"/>
+                <w:bCs/>
+                <w:sz w:val="24"/>
+                <w:szCs w:val="24"/>
+                <w:lang w:val="en-US"/>
+              </w:rPr>
+            </w:pPr>
+            <w:r>
+              <w:rPr>
+                <w:rFonts w:ascii="Calibri" w:hAnsi="Calibri" w:cs="Calibri"/>
+                <w:bCs/>
+                <w:sz w:val="24"/>
+                <w:szCs w:val="24"/>
+                <w:lang w:val="en-US"/>
+              </w:rPr>
+              <w:t>Creates a button that reset the game. The game start from the beginning</w:t>
+            </w:r>
+          </w:p>
+        </w:tc>
+      </w:tr>
+      <w:tr>
+        <w:trPr>
+          <w:trHeight w:val="336"/>
+        </w:trPr>
+        <w:tc>
+          <w:tcPr>
+            <w:tcW w:w="993" w:type="dxa"/>
+          </w:tcPr>
+          <w:p>
+            <w:pPr>
+              <w:pStyle w:val="a"/>
+              <w:numPr>
+                <w:ilvl w:val="0"/>
+                <w:numId w:val="0"/>
+              </w:numPr>
+              <w:spacing w:line="360" w:lineRule="auto"/>
+              <w:ind w:left="288" w:hanging="288"/>
+              <w:rPr>
+                <w:rFonts w:ascii="Calibri" w:hAnsi="Calibri" w:cs="Calibri"/>
+                <w:bCs/>
+                <w:sz w:val="24"/>
+                <w:szCs w:val="24"/>
+                <w:lang w:val="en-US"/>
+              </w:rPr>
+            </w:pPr>
+            <w:r>
+              <w:rPr>
+                <w:rFonts w:ascii="Calibri" w:hAnsi="Calibri" w:cs="Calibri"/>
+                <w:bCs/>
+                <w:sz w:val="24"/>
+                <w:szCs w:val="24"/>
+                <w:lang w:val="en-US"/>
+              </w:rPr>
+              <w:t>void</w:t>
+            </w:r>
+          </w:p>
+        </w:tc>
+        <w:tc>
+          <w:tcPr>
+            <w:tcW w:w="3118" w:type="dxa"/>
+          </w:tcPr>
+          <w:p>
+            <w:pPr>
+              <w:spacing w:before="80" w:after="80" w:line="360" w:lineRule="auto"/>
+              <w:rPr>
+                <w:rFonts w:ascii="Calibri" w:hAnsi="Calibri" w:cs="Calibri"/>
+                <w:bCs/>
+                <w:sz w:val="24"/>
+                <w:szCs w:val="24"/>
+                <w:lang w:val="en-US"/>
+              </w:rPr>
+            </w:pPr>
+            <w:proofErr w:type="spellStart"/>
+            <w:r>
+              <w:rPr>
+                <w:rFonts w:ascii="Calibri" w:hAnsi="Calibri" w:cs="Calibri"/>
+                <w:bCs/>
+                <w:sz w:val="24"/>
+                <w:szCs w:val="24"/>
+                <w:lang w:val="en-US"/>
+              </w:rPr>
+              <w:t>ResetValues</w:t>
+            </w:r>
+            <w:proofErr w:type="spellEnd"/>
+          </w:p>
+        </w:tc>
+        <w:tc>
+          <w:tcPr>
+            <w:tcW w:w="4961" w:type="dxa"/>
+          </w:tcPr>
+          <w:p>
+            <w:pPr>
+              <w:spacing w:before="80" w:after="80" w:line="360" w:lineRule="auto"/>
+              <w:rPr>
+                <w:rFonts w:ascii="Calibri" w:hAnsi="Calibri" w:cs="Calibri"/>
+                <w:bCs/>
+                <w:sz w:val="24"/>
+                <w:szCs w:val="24"/>
+                <w:lang w:val="en-US"/>
+              </w:rPr>
+            </w:pPr>
+            <w:r>
+              <w:rPr>
+                <w:rFonts w:ascii="Calibri" w:hAnsi="Calibri" w:cs="Calibri"/>
+                <w:bCs/>
+                <w:sz w:val="24"/>
+                <w:szCs w:val="24"/>
+                <w:lang w:val="en-US"/>
+              </w:rPr>
+              <w:t>Player progress is reset. All values are returned to default</w:t>
+            </w:r>
+          </w:p>
+        </w:tc>
+      </w:tr>
+      <w:tr>
+        <w:trPr>
+          <w:trHeight w:val="336"/>
+        </w:trPr>
+        <w:tc>
+          <w:tcPr>
+            <w:tcW w:w="993" w:type="dxa"/>
+          </w:tcPr>
+          <w:p>
+            <w:pPr>
+              <w:pStyle w:val="a"/>
+              <w:numPr>
+                <w:ilvl w:val="0"/>
+                <w:numId w:val="0"/>
+              </w:numPr>
+              <w:spacing w:line="360" w:lineRule="auto"/>
+              <w:ind w:left="288" w:hanging="288"/>
+              <w:rPr>
+                <w:rFonts w:ascii="Calibri" w:hAnsi="Calibri" w:cs="Calibri"/>
+                <w:bCs/>
+                <w:sz w:val="24"/>
+                <w:szCs w:val="24"/>
+                <w:lang w:val="en-US"/>
+              </w:rPr>
+            </w:pPr>
+            <w:r>
+              <w:rPr>
+                <w:rFonts w:ascii="Calibri" w:hAnsi="Calibri" w:cs="Calibri"/>
+                <w:bCs/>
+                <w:sz w:val="24"/>
+                <w:szCs w:val="24"/>
+                <w:lang w:val="en-US"/>
+              </w:rPr>
+              <w:t>void</w:t>
+            </w:r>
+          </w:p>
+        </w:tc>
+        <w:tc>
+          <w:tcPr>
+            <w:tcW w:w="3118" w:type="dxa"/>
+          </w:tcPr>
+          <w:p>
+            <w:pPr>
+              <w:spacing w:before="80" w:after="80" w:line="360" w:lineRule="auto"/>
+              <w:rPr>
+                <w:rFonts w:ascii="Calibri" w:hAnsi="Calibri" w:cs="Calibri"/>
+                <w:bCs/>
+                <w:sz w:val="24"/>
+                <w:szCs w:val="24"/>
+                <w:lang w:val="en-US"/>
+              </w:rPr>
+            </w:pPr>
+            <w:r>
+              <w:rPr>
+                <w:rFonts w:ascii="Calibri" w:hAnsi="Calibri" w:cs="Calibri"/>
+                <w:bCs/>
+                <w:sz w:val="24"/>
+                <w:szCs w:val="24"/>
+                <w:lang w:val="en-US"/>
+              </w:rPr>
+              <w:t>Settings</w:t>
+            </w:r>
+          </w:p>
+        </w:tc>
+        <w:tc>
+          <w:tcPr>
+            <w:tcW w:w="4961" w:type="dxa"/>
+          </w:tcPr>
+          <w:p>
+            <w:pPr>
+              <w:spacing w:before="80" w:after="80" w:line="360" w:lineRule="auto"/>
+              <w:rPr>
+                <w:rFonts w:ascii="Calibri" w:hAnsi="Calibri" w:cs="Calibri"/>
+                <w:bCs/>
+                <w:sz w:val="24"/>
+                <w:szCs w:val="24"/>
+                <w:lang w:val="en-US"/>
+              </w:rPr>
+            </w:pPr>
+            <w:proofErr w:type="gramStart"/>
+            <w:r>
+              <w:rPr>
+                <w:rFonts w:ascii="Calibri" w:hAnsi="Calibri" w:cs="Calibri"/>
+                <w:bCs/>
+                <w:sz w:val="24"/>
+                <w:szCs w:val="24"/>
+                <w:lang w:val="en-US"/>
+              </w:rPr>
+              <w:t>Settings</w:t>
+            </w:r>
+            <w:proofErr w:type="gramEnd"/>
+            <w:r>
+              <w:rPr>
+                <w:rFonts w:ascii="Calibri" w:hAnsi="Calibri" w:cs="Calibri"/>
+                <w:bCs/>
+                <w:sz w:val="24"/>
+                <w:szCs w:val="24"/>
+                <w:lang w:val="en-US"/>
+              </w:rPr>
+              <w:t xml:space="preserve"> main function. </w:t>
+            </w:r>
+            <w:proofErr w:type="spellStart"/>
+            <w:r>
+              <w:rPr>
+                <w:rFonts w:ascii="Calibri" w:hAnsi="Calibri" w:cs="Calibri"/>
+                <w:bCs/>
+                <w:sz w:val="24"/>
+                <w:szCs w:val="24"/>
+                <w:lang w:val="en-US"/>
+              </w:rPr>
+              <w:t>Creats</w:t>
+            </w:r>
+            <w:proofErr w:type="spellEnd"/>
+            <w:r>
+              <w:rPr>
+                <w:rFonts w:ascii="Calibri" w:hAnsi="Calibri" w:cs="Calibri"/>
+                <w:bCs/>
+                <w:sz w:val="24"/>
+                <w:szCs w:val="24"/>
+                <w:lang w:val="en-US"/>
+              </w:rPr>
+              <w:t xml:space="preserve"> game settings. Calls all settings functions</w:t>
+            </w:r>
+          </w:p>
+        </w:tc>
+      </w:tr>
+      <w:tr>
+        <w:trPr>
+          <w:trHeight w:val="336"/>
+        </w:trPr>
+        <w:tc>
+          <w:tcPr>
+            <w:tcW w:w="993" w:type="dxa"/>
+          </w:tcPr>
+          <w:p>
+            <w:pPr>
+              <w:pStyle w:val="a"/>
+              <w:numPr>
+                <w:ilvl w:val="0"/>
+                <w:numId w:val="0"/>
+              </w:numPr>
+              <w:spacing w:line="360" w:lineRule="auto"/>
+              <w:ind w:left="288" w:hanging="288"/>
+              <w:rPr>
+                <w:rFonts w:ascii="Calibri" w:hAnsi="Calibri" w:cs="Calibri"/>
+                <w:bCs/>
+                <w:sz w:val="24"/>
+                <w:szCs w:val="24"/>
+                <w:lang w:val="en-US"/>
+              </w:rPr>
+            </w:pPr>
+            <w:r>
+              <w:rPr>
+                <w:rFonts w:ascii="Calibri" w:hAnsi="Calibri" w:cs="Calibri"/>
+                <w:bCs/>
+                <w:sz w:val="24"/>
+                <w:szCs w:val="24"/>
+                <w:lang w:val="en-US"/>
+              </w:rPr>
+              <w:t>void</w:t>
+            </w:r>
+          </w:p>
+        </w:tc>
+        <w:tc>
+          <w:tcPr>
+            <w:tcW w:w="3118" w:type="dxa"/>
+          </w:tcPr>
+          <w:p>
+            <w:pPr>
+              <w:spacing w:before="80" w:after="80" w:line="360" w:lineRule="auto"/>
+              <w:rPr>
+                <w:rFonts w:ascii="Calibri" w:hAnsi="Calibri" w:cs="Calibri"/>
+                <w:bCs/>
+                <w:sz w:val="24"/>
+                <w:szCs w:val="24"/>
+                <w:lang w:val="en-US"/>
+              </w:rPr>
+            </w:pPr>
+            <w:proofErr w:type="spellStart"/>
+            <w:r>
+              <w:rPr>
+                <w:rFonts w:ascii="Calibri" w:hAnsi="Calibri" w:cs="Calibri"/>
+                <w:bCs/>
+                <w:sz w:val="24"/>
+                <w:szCs w:val="24"/>
+                <w:lang w:val="en-US"/>
+              </w:rPr>
+              <w:t>CloseSettings</w:t>
+            </w:r>
+            <w:proofErr w:type="spellEnd"/>
+          </w:p>
+        </w:tc>
+        <w:tc>
+          <w:tcPr>
+            <w:tcW w:w="4961" w:type="dxa"/>
+          </w:tcPr>
+          <w:p>
+            <w:pPr>
+              <w:spacing w:before="80" w:after="80" w:line="360" w:lineRule="auto"/>
+              <w:rPr>
+                <w:rFonts w:ascii="Calibri" w:hAnsi="Calibri" w:cs="Calibri"/>
+                <w:bCs/>
+                <w:sz w:val="24"/>
+                <w:szCs w:val="24"/>
+                <w:lang w:val="en-US"/>
+              </w:rPr>
+            </w:pPr>
+            <w:r>
+              <w:rPr>
+                <w:rFonts w:ascii="Calibri" w:hAnsi="Calibri" w:cs="Calibri"/>
+                <w:bCs/>
+                <w:sz w:val="24"/>
+                <w:szCs w:val="24"/>
+                <w:lang w:val="en-US"/>
+              </w:rPr>
+              <w:t>Creates a button that closes the settings menu</w:t>
+            </w:r>
+          </w:p>
+        </w:tc>
+      </w:tr>
+      <w:tr>
+        <w:trPr>
+          <w:trHeight w:val="336"/>
+        </w:trPr>
+        <w:tc>
+          <w:tcPr>
+            <w:tcW w:w="993" w:type="dxa"/>
+          </w:tcPr>
+          <w:p>
+            <w:pPr>
+              <w:pStyle w:val="a"/>
+              <w:numPr>
+                <w:ilvl w:val="0"/>
+                <w:numId w:val="0"/>
+              </w:numPr>
+              <w:spacing w:line="360" w:lineRule="auto"/>
+              <w:ind w:left="288" w:hanging="288"/>
+              <w:rPr>
+                <w:rFonts w:ascii="Calibri" w:hAnsi="Calibri" w:cs="Calibri"/>
+                <w:bCs/>
+                <w:sz w:val="24"/>
+                <w:szCs w:val="24"/>
+                <w:lang w:val="en-US"/>
+              </w:rPr>
+            </w:pPr>
+            <w:r>
+              <w:rPr>
+                <w:rFonts w:ascii="Calibri" w:hAnsi="Calibri" w:cs="Calibri"/>
+                <w:bCs/>
+                <w:sz w:val="24"/>
+                <w:szCs w:val="24"/>
+                <w:lang w:val="en-US"/>
+              </w:rPr>
+              <w:t>void</w:t>
+            </w:r>
+          </w:p>
+        </w:tc>
+        <w:tc>
+          <w:tcPr>
+            <w:tcW w:w="3118" w:type="dxa"/>
+          </w:tcPr>
+          <w:p>
+            <w:pPr>
+              <w:spacing w:before="80" w:after="80" w:line="360" w:lineRule="auto"/>
+              <w:rPr>
+                <w:rFonts w:ascii="Calibri" w:hAnsi="Calibri" w:cs="Calibri"/>
+                <w:bCs/>
+                <w:sz w:val="24"/>
+                <w:szCs w:val="24"/>
+                <w:lang w:val="en-US"/>
+              </w:rPr>
+            </w:pPr>
+            <w:proofErr w:type="spellStart"/>
+            <w:r>
+              <w:rPr>
+                <w:rFonts w:ascii="Calibri" w:hAnsi="Calibri" w:cs="Calibri"/>
+                <w:bCs/>
+                <w:sz w:val="24"/>
+                <w:szCs w:val="24"/>
+                <w:lang w:val="en-US"/>
+              </w:rPr>
+              <w:t>OpenSettings</w:t>
+            </w:r>
+            <w:proofErr w:type="spellEnd"/>
+          </w:p>
+        </w:tc>
+        <w:tc>
+          <w:tcPr>
+            <w:tcW w:w="4961" w:type="dxa"/>
+          </w:tcPr>
+          <w:p>
+            <w:pPr>
+              <w:spacing w:before="80" w:after="80" w:line="360" w:lineRule="auto"/>
+              <w:rPr>
+                <w:rFonts w:ascii="Calibri" w:hAnsi="Calibri" w:cs="Calibri"/>
+                <w:bCs/>
+                <w:sz w:val="24"/>
+                <w:szCs w:val="24"/>
+                <w:lang w:val="en-US"/>
+              </w:rPr>
+            </w:pPr>
+            <w:r>
+              <w:rPr>
+                <w:rFonts w:ascii="Calibri" w:hAnsi="Calibri" w:cs="Calibri"/>
+                <w:bCs/>
+                <w:sz w:val="24"/>
+                <w:szCs w:val="24"/>
+                <w:lang w:val="en-US"/>
+              </w:rPr>
+              <w:t>Creates a button that opens the settings menu</w:t>
+            </w:r>
+          </w:p>
+        </w:tc>
+      </w:tr>
+      <w:tr>
+        <w:trPr>
+          <w:trHeight w:val="336"/>
+        </w:trPr>
+        <w:tc>
+          <w:tcPr>
+            <w:tcW w:w="993" w:type="dxa"/>
+          </w:tcPr>
+          <w:p>
+            <w:pPr>
+              <w:pStyle w:val="a"/>
+              <w:numPr>
+                <w:ilvl w:val="0"/>
+                <w:numId w:val="0"/>
+              </w:numPr>
+              <w:spacing w:line="360" w:lineRule="auto"/>
+              <w:ind w:left="288" w:hanging="288"/>
+              <w:rPr>
+                <w:rFonts w:ascii="Calibri" w:hAnsi="Calibri" w:cs="Calibri"/>
+                <w:bCs/>
+                <w:sz w:val="24"/>
+                <w:szCs w:val="24"/>
+                <w:lang w:val="en-US"/>
+              </w:rPr>
+            </w:pPr>
+            <w:r>
+              <w:rPr>
+                <w:rFonts w:ascii="Calibri" w:hAnsi="Calibri" w:cs="Calibri"/>
+                <w:bCs/>
+                <w:sz w:val="24"/>
+                <w:szCs w:val="24"/>
+                <w:lang w:val="en-US"/>
+              </w:rPr>
+              <w:t>void</w:t>
+            </w:r>
+          </w:p>
+        </w:tc>
+        <w:tc>
+          <w:tcPr>
+            <w:tcW w:w="3118" w:type="dxa"/>
+          </w:tcPr>
+          <w:p>
+            <w:pPr>
+              <w:spacing w:before="80" w:after="80" w:line="360" w:lineRule="auto"/>
+              <w:rPr>
+                <w:rFonts w:ascii="Calibri" w:hAnsi="Calibri" w:cs="Calibri"/>
+                <w:bCs/>
+                <w:sz w:val="24"/>
+                <w:szCs w:val="24"/>
+                <w:lang w:val="en-US"/>
+              </w:rPr>
+            </w:pPr>
+            <w:proofErr w:type="spellStart"/>
+            <w:r>
+              <w:rPr>
+                <w:rFonts w:ascii="Calibri" w:hAnsi="Calibri" w:cs="Calibri"/>
+                <w:bCs/>
+                <w:sz w:val="24"/>
+                <w:szCs w:val="24"/>
+                <w:lang w:val="en-US"/>
+              </w:rPr>
+              <w:t>BackToMenu</w:t>
+            </w:r>
+            <w:proofErr w:type="spellEnd"/>
+          </w:p>
+        </w:tc>
+        <w:tc>
+          <w:tcPr>
+            <w:tcW w:w="4961" w:type="dxa"/>
+          </w:tcPr>
+          <w:p>
+            <w:pPr>
+              <w:spacing w:before="80" w:after="80" w:line="360" w:lineRule="auto"/>
+              <w:rPr>
+                <w:rFonts w:ascii="Calibri" w:hAnsi="Calibri" w:cs="Calibri"/>
+                <w:bCs/>
+                <w:sz w:val="24"/>
+                <w:szCs w:val="24"/>
+                <w:lang w:val="en-US"/>
+              </w:rPr>
+            </w:pPr>
+            <w:r>
+              <w:rPr>
+                <w:rFonts w:ascii="Calibri" w:hAnsi="Calibri" w:cs="Calibri"/>
+                <w:bCs/>
+                <w:sz w:val="24"/>
+                <w:szCs w:val="24"/>
+                <w:lang w:val="en-US"/>
+              </w:rPr>
+              <w:t>Creates a button that takes the player to the game menu</w:t>
+            </w:r>
+          </w:p>
+        </w:tc>
+      </w:tr>
+      <w:tr>
+        <w:trPr>
+          <w:trHeight w:val="336"/>
+        </w:trPr>
+        <w:tc>
+          <w:tcPr>
+            <w:tcW w:w="993" w:type="dxa"/>
+          </w:tcPr>
+          <w:p>
+            <w:pPr>
+              <w:pStyle w:val="a"/>
+              <w:numPr>
+                <w:ilvl w:val="0"/>
+                <w:numId w:val="0"/>
+              </w:numPr>
+              <w:spacing w:line="360" w:lineRule="auto"/>
+              <w:ind w:left="288" w:hanging="288"/>
+              <w:rPr>
+                <w:rFonts w:ascii="Calibri" w:hAnsi="Calibri" w:cs="Calibri"/>
+                <w:bCs/>
+                <w:sz w:val="24"/>
+                <w:szCs w:val="24"/>
+                <w:lang w:val="en-US"/>
+              </w:rPr>
+            </w:pPr>
+            <w:r>
+              <w:rPr>
+                <w:rFonts w:ascii="Calibri" w:hAnsi="Calibri" w:cs="Calibri"/>
+                <w:bCs/>
+                <w:sz w:val="24"/>
+                <w:szCs w:val="24"/>
+                <w:lang w:val="en-US"/>
+              </w:rPr>
+              <w:lastRenderedPageBreak/>
+              <w:t>void</w:t>
+            </w:r>
+          </w:p>
+        </w:tc>
+        <w:tc>
+          <w:tcPr>
+            <w:tcW w:w="3118" w:type="dxa"/>
+          </w:tcPr>
+          <w:p>
+            <w:pPr>
+              <w:spacing w:before="80" w:after="80" w:line="360" w:lineRule="auto"/>
+              <w:rPr>
+                <w:rFonts w:ascii="Calibri" w:hAnsi="Calibri" w:cs="Calibri"/>
+                <w:bCs/>
+                <w:sz w:val="24"/>
+                <w:szCs w:val="24"/>
+                <w:lang w:val="en-US"/>
+              </w:rPr>
+            </w:pPr>
+            <w:proofErr w:type="spellStart"/>
+            <w:r>
+              <w:rPr>
+                <w:rFonts w:ascii="Calibri" w:hAnsi="Calibri" w:cs="Calibri"/>
+                <w:bCs/>
+                <w:sz w:val="24"/>
+                <w:szCs w:val="24"/>
+                <w:lang w:val="en-US"/>
+              </w:rPr>
+              <w:t>BackToMap</w:t>
+            </w:r>
+            <w:proofErr w:type="spellEnd"/>
+          </w:p>
+        </w:tc>
+        <w:tc>
+          <w:tcPr>
+            <w:tcW w:w="4961" w:type="dxa"/>
+          </w:tcPr>
+          <w:p>
+            <w:pPr>
+              <w:spacing w:before="80" w:after="80" w:line="360" w:lineRule="auto"/>
+              <w:rPr>
+                <w:rFonts w:ascii="Calibri" w:hAnsi="Calibri" w:cs="Calibri"/>
+                <w:bCs/>
+                <w:sz w:val="24"/>
+                <w:szCs w:val="24"/>
+                <w:lang w:val="en-US"/>
+              </w:rPr>
+            </w:pPr>
+            <w:r>
+              <w:rPr>
+                <w:rFonts w:ascii="Calibri" w:hAnsi="Calibri" w:cs="Calibri"/>
+                <w:bCs/>
+                <w:sz w:val="24"/>
+                <w:szCs w:val="24"/>
+                <w:lang w:val="en-US"/>
+              </w:rPr>
+              <w:t>Creates a button that takes the player to the game map</w:t>
+            </w:r>
+          </w:p>
+        </w:tc>
+      </w:tr>
+      <w:tr>
+        <w:trPr>
+          <w:trHeight w:val="336"/>
+        </w:trPr>
+        <w:tc>
+          <w:tcPr>
+            <w:tcW w:w="993" w:type="dxa"/>
+          </w:tcPr>
+          <w:p>
+            <w:pPr>
+              <w:pStyle w:val="a"/>
+              <w:numPr>
+                <w:ilvl w:val="0"/>
+                <w:numId w:val="0"/>
+              </w:numPr>
+              <w:spacing w:line="360" w:lineRule="auto"/>
+              <w:ind w:left="288" w:hanging="288"/>
+              <w:rPr>
+                <w:rFonts w:ascii="Calibri" w:hAnsi="Calibri" w:cs="Calibri"/>
+                <w:bCs/>
+                <w:sz w:val="24"/>
+                <w:szCs w:val="24"/>
+                <w:lang w:val="en-US"/>
+              </w:rPr>
+            </w:pPr>
+            <w:r>
+              <w:rPr>
+                <w:rFonts w:ascii="Calibri" w:hAnsi="Calibri" w:cs="Calibri"/>
+                <w:bCs/>
+                <w:sz w:val="24"/>
+                <w:szCs w:val="24"/>
+                <w:lang w:val="en-US"/>
+              </w:rPr>
+              <w:t>void</w:t>
+            </w:r>
+          </w:p>
+        </w:tc>
+        <w:tc>
+          <w:tcPr>
+            <w:tcW w:w="3118" w:type="dxa"/>
+          </w:tcPr>
+          <w:p>
+            <w:pPr>
+              <w:spacing w:before="80" w:after="80" w:line="360" w:lineRule="auto"/>
+              <w:rPr>
+                <w:rFonts w:ascii="Calibri" w:hAnsi="Calibri" w:cs="Calibri"/>
+                <w:bCs/>
+                <w:sz w:val="24"/>
+                <w:szCs w:val="24"/>
+                <w:lang w:val="en-US"/>
+              </w:rPr>
+            </w:pPr>
+            <w:proofErr w:type="spellStart"/>
+            <w:r>
+              <w:rPr>
+                <w:rFonts w:ascii="Calibri" w:hAnsi="Calibri" w:cs="Calibri"/>
+                <w:bCs/>
+                <w:sz w:val="24"/>
+                <w:szCs w:val="24"/>
+                <w:lang w:val="en-US"/>
+              </w:rPr>
+              <w:t>SetFPS</w:t>
+            </w:r>
+            <w:proofErr w:type="spellEnd"/>
+          </w:p>
+        </w:tc>
+        <w:tc>
+          <w:tcPr>
+            <w:tcW w:w="4961" w:type="dxa"/>
+          </w:tcPr>
+          <w:p>
+            <w:pPr>
+              <w:spacing w:before="80" w:after="80" w:line="360" w:lineRule="auto"/>
+              <w:rPr>
+                <w:rFonts w:ascii="Calibri" w:hAnsi="Calibri" w:cs="Calibri"/>
+                <w:bCs/>
+                <w:sz w:val="24"/>
+                <w:szCs w:val="24"/>
+                <w:lang w:val="en-US"/>
+              </w:rPr>
+            </w:pPr>
+            <w:r>
+              <w:rPr>
+                <w:rFonts w:ascii="Calibri" w:hAnsi="Calibri" w:cs="Calibri"/>
+                <w:bCs/>
+                <w:sz w:val="24"/>
+                <w:szCs w:val="24"/>
+                <w:lang w:val="en-US"/>
+              </w:rPr>
+              <w:t>Creates a box that allows the player to change the FPS</w:t>
+            </w:r>
+          </w:p>
+        </w:tc>
+      </w:tr>
+      <w:tr>
+        <w:trPr>
+          <w:trHeight w:val="336"/>
+        </w:trPr>
+        <w:tc>
+          <w:tcPr>
+            <w:tcW w:w="993" w:type="dxa"/>
+          </w:tcPr>
+          <w:p>
+            <w:pPr>
+              <w:pStyle w:val="a"/>
+              <w:numPr>
+                <w:ilvl w:val="0"/>
+                <w:numId w:val="0"/>
+              </w:numPr>
+              <w:spacing w:line="360" w:lineRule="auto"/>
+              <w:ind w:left="288" w:hanging="288"/>
+              <w:rPr>
+                <w:rFonts w:ascii="Calibri" w:hAnsi="Calibri" w:cs="Calibri"/>
+                <w:bCs/>
+                <w:sz w:val="24"/>
+                <w:szCs w:val="24"/>
+                <w:lang w:val="en-US"/>
+              </w:rPr>
+            </w:pPr>
+            <w:r>
+              <w:rPr>
+                <w:rFonts w:ascii="Calibri" w:hAnsi="Calibri" w:cs="Calibri"/>
+                <w:bCs/>
+                <w:sz w:val="24"/>
+                <w:szCs w:val="24"/>
+                <w:lang w:val="en-US"/>
+              </w:rPr>
+              <w:t>void</w:t>
+            </w:r>
+          </w:p>
+        </w:tc>
+        <w:tc>
+          <w:tcPr>
+            <w:tcW w:w="3118" w:type="dxa"/>
+          </w:tcPr>
+          <w:p>
+            <w:pPr>
+              <w:spacing w:before="80" w:after="80" w:line="360" w:lineRule="auto"/>
+              <w:rPr>
+                <w:rFonts w:ascii="Calibri" w:hAnsi="Calibri" w:cs="Calibri"/>
+                <w:bCs/>
+                <w:sz w:val="24"/>
+                <w:szCs w:val="24"/>
+                <w:lang w:val="en-US"/>
+              </w:rPr>
+            </w:pPr>
+            <w:proofErr w:type="spellStart"/>
+            <w:r>
+              <w:rPr>
+                <w:rFonts w:ascii="Calibri" w:hAnsi="Calibri" w:cs="Calibri"/>
+                <w:bCs/>
+                <w:sz w:val="24"/>
+                <w:szCs w:val="24"/>
+                <w:lang w:val="en-US"/>
+              </w:rPr>
+              <w:t>ChangeMusicVolume</w:t>
+            </w:r>
+            <w:proofErr w:type="spellEnd"/>
+          </w:p>
+        </w:tc>
+        <w:tc>
+          <w:tcPr>
+            <w:tcW w:w="4961" w:type="dxa"/>
+          </w:tcPr>
+          <w:p>
+            <w:pPr>
+              <w:spacing w:before="80" w:after="80" w:line="360" w:lineRule="auto"/>
+              <w:rPr>
+                <w:rFonts w:ascii="Calibri" w:hAnsi="Calibri" w:cs="Calibri"/>
+                <w:bCs/>
+                <w:sz w:val="24"/>
+                <w:szCs w:val="24"/>
+                <w:lang w:val="en-US"/>
+              </w:rPr>
+            </w:pPr>
+            <w:r>
+              <w:rPr>
+                <w:rFonts w:ascii="Calibri" w:hAnsi="Calibri" w:cs="Calibri"/>
+                <w:bCs/>
+                <w:sz w:val="24"/>
+                <w:szCs w:val="24"/>
+                <w:lang w:val="en-US"/>
+              </w:rPr>
+              <w:t>Creates a box that allows the player to change the FPS the music volume</w:t>
+            </w:r>
+          </w:p>
+        </w:tc>
+      </w:tr>
+      <w:tr>
+        <w:trPr>
+          <w:trHeight w:val="336"/>
+        </w:trPr>
+        <w:tc>
+          <w:tcPr>
+            <w:tcW w:w="993" w:type="dxa"/>
+          </w:tcPr>
+          <w:p>
+            <w:pPr>
+              <w:pStyle w:val="a"/>
+              <w:numPr>
+                <w:ilvl w:val="0"/>
+                <w:numId w:val="0"/>
+              </w:numPr>
+              <w:spacing w:line="360" w:lineRule="auto"/>
+              <w:ind w:left="288" w:hanging="288"/>
+              <w:rPr>
+                <w:rFonts w:ascii="Calibri" w:hAnsi="Calibri" w:cs="Calibri"/>
+                <w:bCs/>
+                <w:sz w:val="24"/>
+                <w:szCs w:val="24"/>
+                <w:lang w:val="en-US"/>
+              </w:rPr>
+            </w:pPr>
+            <w:r>
+              <w:rPr>
+                <w:rFonts w:ascii="Calibri" w:hAnsi="Calibri" w:cs="Calibri"/>
+                <w:bCs/>
+                <w:sz w:val="24"/>
+                <w:szCs w:val="24"/>
+                <w:lang w:val="en-US"/>
+              </w:rPr>
+              <w:t>void</w:t>
+            </w:r>
+          </w:p>
+        </w:tc>
+        <w:tc>
+          <w:tcPr>
+            <w:tcW w:w="3118" w:type="dxa"/>
+          </w:tcPr>
+          <w:p>
+            <w:pPr>
+              <w:spacing w:before="80" w:after="80" w:line="360" w:lineRule="auto"/>
+              <w:rPr>
+                <w:rFonts w:ascii="Calibri" w:hAnsi="Calibri" w:cs="Calibri"/>
+                <w:bCs/>
+                <w:sz w:val="24"/>
+                <w:szCs w:val="24"/>
+                <w:lang w:val="en-US"/>
+              </w:rPr>
+            </w:pPr>
+            <w:proofErr w:type="spellStart"/>
+            <w:r>
+              <w:rPr>
+                <w:rFonts w:ascii="Calibri" w:hAnsi="Calibri" w:cs="Calibri"/>
+                <w:bCs/>
+                <w:sz w:val="24"/>
+                <w:szCs w:val="24"/>
+                <w:lang w:val="en-US"/>
+              </w:rPr>
+              <w:t>ChangeSoundVolume</w:t>
+            </w:r>
+            <w:proofErr w:type="spellEnd"/>
+          </w:p>
+        </w:tc>
+        <w:tc>
+          <w:tcPr>
+            <w:tcW w:w="4961" w:type="dxa"/>
+          </w:tcPr>
+          <w:p>
+            <w:pPr>
+              <w:spacing w:before="80" w:after="80" w:line="360" w:lineRule="auto"/>
+              <w:rPr>
+                <w:rFonts w:ascii="Calibri" w:hAnsi="Calibri" w:cs="Calibri"/>
+                <w:bCs/>
+                <w:sz w:val="24"/>
+                <w:szCs w:val="24"/>
+                <w:lang w:val="en-US"/>
+              </w:rPr>
+            </w:pPr>
+            <w:r>
+              <w:rPr>
+                <w:rFonts w:ascii="Calibri" w:hAnsi="Calibri" w:cs="Calibri"/>
+                <w:bCs/>
+                <w:sz w:val="24"/>
+                <w:szCs w:val="24"/>
+                <w:lang w:val="en-US"/>
+              </w:rPr>
+              <w:t>Creates a box that allows the player to change the FPS the sound volume</w:t>
+            </w:r>
+          </w:p>
+        </w:tc>
+      </w:tr>
+      <w:tr>
+        <w:trPr>
+          <w:trHeight w:val="336"/>
+        </w:trPr>
+        <w:tc>
+          <w:tcPr>
+            <w:tcW w:w="993" w:type="dxa"/>
+          </w:tcPr>
+          <w:p>
+            <w:pPr>
+              <w:pStyle w:val="a"/>
+              <w:numPr>
+                <w:ilvl w:val="0"/>
+                <w:numId w:val="0"/>
+              </w:numPr>
+              <w:spacing w:line="360" w:lineRule="auto"/>
+              <w:ind w:left="288" w:hanging="288"/>
+              <w:rPr>
+                <w:rFonts w:ascii="Calibri" w:hAnsi="Calibri" w:cs="Calibri"/>
+                <w:bCs/>
+                <w:sz w:val="24"/>
+                <w:szCs w:val="24"/>
+                <w:lang w:val="en-US"/>
+              </w:rPr>
+            </w:pPr>
+            <w:r>
+              <w:rPr>
+                <w:rFonts w:ascii="Calibri" w:hAnsi="Calibri" w:cs="Calibri"/>
+                <w:bCs/>
+                <w:sz w:val="24"/>
+                <w:szCs w:val="24"/>
+                <w:lang w:val="en-US"/>
+              </w:rPr>
+              <w:t>void</w:t>
+            </w:r>
+          </w:p>
+        </w:tc>
+        <w:tc>
+          <w:tcPr>
+            <w:tcW w:w="3118" w:type="dxa"/>
+          </w:tcPr>
+          <w:p>
+            <w:pPr>
+              <w:spacing w:before="80" w:after="80" w:line="360" w:lineRule="auto"/>
+              <w:rPr>
+                <w:rFonts w:ascii="Calibri" w:hAnsi="Calibri" w:cs="Calibri"/>
+                <w:bCs/>
+                <w:sz w:val="24"/>
+                <w:szCs w:val="24"/>
+                <w:lang w:val="en-US"/>
+              </w:rPr>
+            </w:pPr>
+            <w:r>
+              <w:rPr>
+                <w:rFonts w:ascii="Calibri" w:hAnsi="Calibri" w:cs="Calibri"/>
+                <w:bCs/>
+                <w:sz w:val="24"/>
+                <w:szCs w:val="24"/>
+                <w:lang w:val="en-US"/>
+              </w:rPr>
+              <w:t>Game</w:t>
+            </w:r>
+          </w:p>
+        </w:tc>
+        <w:tc>
+          <w:tcPr>
+            <w:tcW w:w="4961" w:type="dxa"/>
+          </w:tcPr>
+          <w:p>
+            <w:pPr>
+              <w:spacing w:before="80" w:after="80" w:line="360" w:lineRule="auto"/>
+              <w:rPr>
+                <w:rFonts w:ascii="Calibri" w:hAnsi="Calibri" w:cs="Calibri"/>
+                <w:bCs/>
+                <w:sz w:val="24"/>
+                <w:szCs w:val="24"/>
+                <w:lang w:val="en-US"/>
+              </w:rPr>
+            </w:pPr>
+            <w:r>
+              <w:rPr>
+                <w:rFonts w:ascii="Calibri" w:hAnsi="Calibri" w:cs="Calibri"/>
+                <w:bCs/>
+                <w:sz w:val="24"/>
+                <w:szCs w:val="24"/>
+                <w:lang w:val="en-US"/>
+              </w:rPr>
+              <w:t>Game main function. Calls all game functions</w:t>
+            </w:r>
+          </w:p>
+        </w:tc>
+      </w:tr>
+      <w:tr>
+        <w:trPr>
+          <w:trHeight w:val="336"/>
+        </w:trPr>
+        <w:tc>
+          <w:tcPr>
+            <w:tcW w:w="993" w:type="dxa"/>
+          </w:tcPr>
+          <w:p>
+            <w:pPr>
+              <w:pStyle w:val="a"/>
+              <w:numPr>
+                <w:ilvl w:val="0"/>
+                <w:numId w:val="0"/>
+              </w:numPr>
+              <w:spacing w:line="360" w:lineRule="auto"/>
+              <w:ind w:left="288" w:hanging="288"/>
+              <w:rPr>
+                <w:rFonts w:ascii="Calibri" w:hAnsi="Calibri" w:cs="Calibri"/>
+                <w:bCs/>
+                <w:sz w:val="24"/>
+                <w:szCs w:val="24"/>
+                <w:lang w:val="en-US"/>
+              </w:rPr>
+            </w:pPr>
+            <w:r>
+              <w:rPr>
+                <w:rFonts w:ascii="Calibri" w:hAnsi="Calibri" w:cs="Calibri"/>
+                <w:bCs/>
+                <w:sz w:val="24"/>
+                <w:szCs w:val="24"/>
+                <w:lang w:val="en-US"/>
+              </w:rPr>
+              <w:t>void</w:t>
+            </w:r>
+          </w:p>
+        </w:tc>
+        <w:tc>
+          <w:tcPr>
+            <w:tcW w:w="3118" w:type="dxa"/>
+          </w:tcPr>
+          <w:p>
+            <w:pPr>
+              <w:spacing w:before="80" w:after="80" w:line="360" w:lineRule="auto"/>
+              <w:rPr>
+                <w:rFonts w:ascii="Calibri" w:hAnsi="Calibri" w:cs="Calibri"/>
+                <w:bCs/>
+                <w:sz w:val="24"/>
+                <w:szCs w:val="24"/>
+                <w:lang w:val="en-US"/>
+              </w:rPr>
+            </w:pPr>
+            <w:r>
+              <w:rPr>
+                <w:rFonts w:ascii="Calibri" w:hAnsi="Calibri" w:cs="Calibri"/>
+                <w:bCs/>
+                <w:sz w:val="24"/>
+                <w:szCs w:val="24"/>
+                <w:lang w:val="en-US"/>
+              </w:rPr>
+              <w:t>Open&lt;Country name&gt;Quiz</w:t>
+            </w:r>
+          </w:p>
+        </w:tc>
+        <w:tc>
+          <w:tcPr>
+            <w:tcW w:w="4961" w:type="dxa"/>
+          </w:tcPr>
+          <w:p>
+            <w:pPr>
+              <w:spacing w:before="80" w:after="80" w:line="360" w:lineRule="auto"/>
+              <w:rPr>
+                <w:rFonts w:ascii="Calibri" w:hAnsi="Calibri" w:cs="Calibri"/>
+                <w:bCs/>
+                <w:sz w:val="24"/>
+                <w:szCs w:val="24"/>
+                <w:lang w:val="en-US"/>
+              </w:rPr>
+            </w:pPr>
+            <w:r>
+              <w:rPr>
+                <w:rFonts w:ascii="Calibri" w:hAnsi="Calibri" w:cs="Calibri"/>
+                <w:bCs/>
+                <w:sz w:val="24"/>
+                <w:szCs w:val="24"/>
+                <w:lang w:val="en-US"/>
+              </w:rPr>
+              <w:t>Sets quiz background and all questions and answers</w:t>
+            </w:r>
+          </w:p>
+        </w:tc>
+      </w:tr>
+      <w:tr>
+        <w:trPr>
+          <w:trHeight w:val="336"/>
+        </w:trPr>
+        <w:tc>
+          <w:tcPr>
+            <w:tcW w:w="993" w:type="dxa"/>
+          </w:tcPr>
+          <w:p>
+            <w:pPr>
+              <w:pStyle w:val="a"/>
+              <w:numPr>
+                <w:ilvl w:val="0"/>
+                <w:numId w:val="0"/>
+              </w:numPr>
+              <w:spacing w:line="360" w:lineRule="auto"/>
+              <w:ind w:left="288" w:hanging="288"/>
+              <w:rPr>
+                <w:rFonts w:ascii="Calibri" w:eastAsiaTheme="minorHAnsi" w:hAnsi="Calibri" w:cs="Calibri"/>
+                <w:bCs/>
+                <w:kern w:val="0"/>
+                <w:sz w:val="24"/>
+                <w:szCs w:val="24"/>
+                <w:lang w:val="en-US" w:eastAsia="en-US"/>
+                <w14:ligatures w14:val="none"/>
+              </w:rPr>
+            </w:pPr>
+            <w:r>
+              <w:rPr>
+                <w:rFonts w:ascii="Calibri" w:eastAsiaTheme="minorHAnsi" w:hAnsi="Calibri" w:cs="Calibri"/>
+                <w:bCs/>
+                <w:kern w:val="0"/>
+                <w:sz w:val="24"/>
+                <w:szCs w:val="24"/>
+                <w:lang w:val="en-US" w:eastAsia="en-US"/>
+                <w14:ligatures w14:val="none"/>
+              </w:rPr>
+              <w:t>void</w:t>
+            </w:r>
+          </w:p>
+        </w:tc>
+        <w:tc>
+          <w:tcPr>
+            <w:tcW w:w="3118" w:type="dxa"/>
+          </w:tcPr>
+          <w:p>
+            <w:pPr>
+              <w:spacing w:before="80" w:after="80" w:line="360" w:lineRule="auto"/>
+              <w:rPr>
+                <w:rFonts w:ascii="Calibri" w:hAnsi="Calibri" w:cs="Calibri"/>
+                <w:bCs/>
+                <w:sz w:val="24"/>
+                <w:szCs w:val="24"/>
+                <w:lang w:val="en-US"/>
+              </w:rPr>
+            </w:pPr>
+            <w:r>
+              <w:rPr>
+                <w:rFonts w:ascii="Calibri" w:hAnsi="Calibri" w:cs="Calibri"/>
+                <w:bCs/>
+                <w:sz w:val="24"/>
+                <w:szCs w:val="24"/>
+                <w:lang w:val="en-US"/>
+              </w:rPr>
+              <w:t>Open&lt;Country name&gt;Game</w:t>
+            </w:r>
+          </w:p>
+        </w:tc>
+        <w:tc>
+          <w:tcPr>
+            <w:tcW w:w="4961" w:type="dxa"/>
+          </w:tcPr>
+          <w:p>
+            <w:pPr>
+              <w:spacing w:before="80" w:after="80" w:line="360" w:lineRule="auto"/>
+              <w:rPr>
+                <w:rFonts w:ascii="Calibri" w:hAnsi="Calibri" w:cs="Calibri"/>
+                <w:bCs/>
+                <w:sz w:val="24"/>
+                <w:szCs w:val="24"/>
+                <w:lang w:val="en-US"/>
+              </w:rPr>
+            </w:pPr>
+            <w:r>
+              <w:rPr>
+                <w:rFonts w:ascii="Calibri" w:hAnsi="Calibri" w:cs="Calibri"/>
+                <w:bCs/>
+                <w:sz w:val="24"/>
+                <w:szCs w:val="24"/>
+                <w:lang w:val="en-US"/>
+              </w:rPr>
+              <w:t>Sets all mini game frames and open the mini game</w:t>
+            </w:r>
+          </w:p>
+        </w:tc>
+      </w:tr>
+      <w:tr>
+        <w:trPr>
+          <w:trHeight w:val="336"/>
+        </w:trPr>
+        <w:tc>
+          <w:tcPr>
+            <w:tcW w:w="993" w:type="dxa"/>
+          </w:tcPr>
+          <w:p>
+            <w:pPr>
+              <w:pStyle w:val="a"/>
+              <w:numPr>
+                <w:ilvl w:val="0"/>
+                <w:numId w:val="0"/>
+              </w:numPr>
+              <w:spacing w:line="360" w:lineRule="auto"/>
+              <w:ind w:left="288" w:hanging="288"/>
+              <w:rPr>
+                <w:rFonts w:ascii="Calibri" w:eastAsiaTheme="minorHAnsi" w:hAnsi="Calibri" w:cs="Calibri"/>
+                <w:bCs/>
+                <w:kern w:val="0"/>
+                <w:sz w:val="24"/>
+                <w:szCs w:val="24"/>
+                <w:lang w:val="en-US" w:eastAsia="en-US"/>
+                <w14:ligatures w14:val="none"/>
+              </w:rPr>
+            </w:pPr>
+            <w:r>
+              <w:rPr>
+                <w:rFonts w:ascii="Calibri" w:eastAsiaTheme="minorHAnsi" w:hAnsi="Calibri" w:cs="Calibri"/>
+                <w:bCs/>
+                <w:kern w:val="0"/>
+                <w:sz w:val="24"/>
+                <w:szCs w:val="24"/>
+                <w:lang w:val="en-US" w:eastAsia="en-US"/>
+                <w14:ligatures w14:val="none"/>
+              </w:rPr>
+              <w:t>void</w:t>
+            </w:r>
+          </w:p>
+        </w:tc>
+        <w:tc>
+          <w:tcPr>
+            <w:tcW w:w="3118" w:type="dxa"/>
+          </w:tcPr>
+          <w:p>
+            <w:pPr>
+              <w:spacing w:before="80" w:after="80" w:line="360" w:lineRule="auto"/>
+              <w:rPr>
+                <w:rFonts w:ascii="Calibri" w:hAnsi="Calibri" w:cs="Calibri"/>
+                <w:bCs/>
+                <w:sz w:val="24"/>
+                <w:szCs w:val="24"/>
+                <w:lang w:val="en-US"/>
+              </w:rPr>
+            </w:pPr>
+            <w:proofErr w:type="spellStart"/>
+            <w:r>
+              <w:rPr>
+                <w:rFonts w:ascii="Calibri" w:hAnsi="Calibri" w:cs="Calibri"/>
+                <w:bCs/>
+                <w:sz w:val="24"/>
+                <w:szCs w:val="24"/>
+                <w:lang w:val="en-US"/>
+              </w:rPr>
+              <w:t>OpenTheMap</w:t>
+            </w:r>
+            <w:proofErr w:type="spellEnd"/>
+          </w:p>
+        </w:tc>
+        <w:tc>
+          <w:tcPr>
+            <w:tcW w:w="4961" w:type="dxa"/>
+          </w:tcPr>
+          <w:p>
+            <w:pPr>
+              <w:spacing w:before="80" w:after="80" w:line="360" w:lineRule="auto"/>
+              <w:rPr>
+                <w:rFonts w:ascii="Calibri" w:hAnsi="Calibri" w:cs="Calibri"/>
+                <w:bCs/>
+                <w:sz w:val="24"/>
+                <w:szCs w:val="24"/>
+                <w:lang w:val="en-US"/>
+              </w:rPr>
+            </w:pPr>
+            <w:r>
+              <w:rPr>
+                <w:rFonts w:ascii="Calibri" w:hAnsi="Calibri" w:cs="Calibri"/>
+                <w:bCs/>
+                <w:sz w:val="24"/>
+                <w:szCs w:val="24"/>
+                <w:lang w:val="en-US"/>
+              </w:rPr>
+              <w:t>Opens map section and draws Europe map</w:t>
+            </w:r>
+          </w:p>
+        </w:tc>
+      </w:tr>
+      <w:tr>
+        <w:trPr>
+          <w:trHeight w:val="336"/>
+        </w:trPr>
+        <w:tc>
+          <w:tcPr>
+            <w:tcW w:w="993" w:type="dxa"/>
+          </w:tcPr>
+          <w:p>
+            <w:pPr>
+              <w:pStyle w:val="a"/>
+              <w:numPr>
+                <w:ilvl w:val="0"/>
+                <w:numId w:val="0"/>
+              </w:numPr>
+              <w:spacing w:line="360" w:lineRule="auto"/>
+              <w:ind w:left="288" w:hanging="288"/>
+              <w:rPr>
+                <w:rFonts w:ascii="Calibri" w:eastAsiaTheme="minorHAnsi" w:hAnsi="Calibri" w:cs="Calibri"/>
+                <w:bCs/>
+                <w:kern w:val="0"/>
+                <w:sz w:val="24"/>
+                <w:szCs w:val="24"/>
+                <w:lang w:val="en-US" w:eastAsia="en-US"/>
+                <w14:ligatures w14:val="none"/>
+              </w:rPr>
+            </w:pPr>
+            <w:r>
+              <w:rPr>
+                <w:rFonts w:ascii="Calibri" w:eastAsiaTheme="minorHAnsi" w:hAnsi="Calibri" w:cs="Calibri"/>
+                <w:bCs/>
+                <w:kern w:val="0"/>
+                <w:sz w:val="24"/>
+                <w:szCs w:val="24"/>
+                <w:lang w:val="en-US" w:eastAsia="en-US"/>
+                <w14:ligatures w14:val="none"/>
+              </w:rPr>
+              <w:t>void</w:t>
+            </w:r>
+          </w:p>
+        </w:tc>
+        <w:tc>
+          <w:tcPr>
+            <w:tcW w:w="3118" w:type="dxa"/>
+          </w:tcPr>
+          <w:p>
+            <w:pPr>
+              <w:spacing w:before="80" w:after="80" w:line="360" w:lineRule="auto"/>
+              <w:rPr>
+                <w:rFonts w:ascii="Calibri" w:hAnsi="Calibri" w:cs="Calibri"/>
+                <w:bCs/>
+                <w:sz w:val="24"/>
+                <w:szCs w:val="24"/>
+                <w:lang w:val="en-US"/>
+              </w:rPr>
+            </w:pPr>
+            <w:proofErr w:type="spellStart"/>
+            <w:r>
+              <w:rPr>
+                <w:rFonts w:ascii="Calibri" w:hAnsi="Calibri" w:cs="Calibri"/>
+                <w:bCs/>
+                <w:sz w:val="24"/>
+                <w:szCs w:val="24"/>
+                <w:lang w:val="en-US"/>
+              </w:rPr>
+              <w:t>ChooseCountry</w:t>
+            </w:r>
+            <w:proofErr w:type="spellEnd"/>
+          </w:p>
+        </w:tc>
+        <w:tc>
+          <w:tcPr>
+            <w:tcW w:w="4961" w:type="dxa"/>
+          </w:tcPr>
+          <w:p>
+            <w:pPr>
+              <w:spacing w:before="80" w:after="80" w:line="360" w:lineRule="auto"/>
+              <w:rPr>
+                <w:rFonts w:ascii="Calibri" w:hAnsi="Calibri" w:cs="Calibri"/>
+                <w:bCs/>
+                <w:sz w:val="24"/>
+                <w:szCs w:val="24"/>
+                <w:lang w:val="en-US"/>
+              </w:rPr>
+            </w:pPr>
+            <w:r>
+              <w:rPr>
+                <w:rFonts w:ascii="Calibri" w:hAnsi="Calibri" w:cs="Calibri"/>
+                <w:bCs/>
+                <w:sz w:val="24"/>
+                <w:szCs w:val="24"/>
+                <w:lang w:val="en-US"/>
+              </w:rPr>
+              <w:t>Creates expandable list of countries and hover the country on the map if your mouse is over its name</w:t>
+            </w:r>
+          </w:p>
+        </w:tc>
+      </w:tr>
+      <w:tr>
+        <w:trPr>
+          <w:trHeight w:val="336"/>
+        </w:trPr>
+        <w:tc>
+          <w:tcPr>
+            <w:tcW w:w="993" w:type="dxa"/>
+          </w:tcPr>
+          <w:p>
+            <w:pPr>
+              <w:pStyle w:val="a"/>
+              <w:numPr>
+                <w:ilvl w:val="0"/>
+                <w:numId w:val="0"/>
+              </w:numPr>
+              <w:spacing w:line="360" w:lineRule="auto"/>
+              <w:ind w:left="288" w:hanging="288"/>
+              <w:rPr>
+                <w:rFonts w:ascii="Calibri" w:eastAsiaTheme="minorHAnsi" w:hAnsi="Calibri" w:cs="Calibri"/>
+                <w:bCs/>
+                <w:kern w:val="0"/>
+                <w:sz w:val="24"/>
+                <w:szCs w:val="24"/>
+                <w:lang w:val="en-US" w:eastAsia="en-US"/>
+                <w14:ligatures w14:val="none"/>
+              </w:rPr>
+            </w:pPr>
+            <w:r>
+              <w:rPr>
+                <w:rFonts w:ascii="Calibri" w:eastAsiaTheme="minorHAnsi" w:hAnsi="Calibri" w:cs="Calibri"/>
+                <w:bCs/>
+                <w:kern w:val="0"/>
+                <w:sz w:val="24"/>
+                <w:szCs w:val="24"/>
+                <w:lang w:val="en-US" w:eastAsia="en-US"/>
+                <w14:ligatures w14:val="none"/>
+              </w:rPr>
+              <w:t>void</w:t>
+            </w:r>
+          </w:p>
+        </w:tc>
+        <w:tc>
+          <w:tcPr>
+            <w:tcW w:w="3118" w:type="dxa"/>
+          </w:tcPr>
+          <w:p>
+            <w:pPr>
+              <w:spacing w:before="80" w:after="80" w:line="360" w:lineRule="auto"/>
+              <w:rPr>
+                <w:rFonts w:ascii="Calibri" w:hAnsi="Calibri" w:cs="Calibri"/>
+                <w:bCs/>
+                <w:sz w:val="24"/>
+                <w:szCs w:val="24"/>
+                <w:lang w:val="en-US"/>
+              </w:rPr>
+            </w:pPr>
+            <w:proofErr w:type="spellStart"/>
+            <w:r>
+              <w:rPr>
+                <w:rFonts w:ascii="Calibri" w:hAnsi="Calibri" w:cs="Calibri"/>
+                <w:bCs/>
+                <w:sz w:val="24"/>
+                <w:szCs w:val="24"/>
+                <w:lang w:val="en-US"/>
+              </w:rPr>
+              <w:t>MoveMap</w:t>
+            </w:r>
+            <w:proofErr w:type="spellEnd"/>
+          </w:p>
+        </w:tc>
+        <w:tc>
+          <w:tcPr>
+            <w:tcW w:w="4961" w:type="dxa"/>
+          </w:tcPr>
+          <w:p>
+            <w:pPr>
+              <w:spacing w:before="80" w:after="80" w:line="360" w:lineRule="auto"/>
+              <w:rPr>
+                <w:rFonts w:ascii="Calibri" w:hAnsi="Calibri" w:cs="Calibri"/>
+                <w:bCs/>
+                <w:sz w:val="24"/>
+                <w:szCs w:val="24"/>
+                <w:lang w:val="en-US"/>
+              </w:rPr>
+            </w:pPr>
+            <w:r>
+              <w:rPr>
+                <w:rFonts w:ascii="Calibri" w:hAnsi="Calibri" w:cs="Calibri"/>
+                <w:bCs/>
+                <w:sz w:val="24"/>
+                <w:szCs w:val="24"/>
+                <w:lang w:val="en-US"/>
+              </w:rPr>
+              <w:t>Makes the map movable when the list of countries is opened</w:t>
+            </w:r>
+          </w:p>
+        </w:tc>
+      </w:tr>
+      <w:tr>
+        <w:trPr>
+          <w:trHeight w:val="336"/>
+        </w:trPr>
+        <w:tc>
+          <w:tcPr>
+            <w:tcW w:w="993" w:type="dxa"/>
+          </w:tcPr>
+          <w:p>
+            <w:pPr>
+              <w:pStyle w:val="a"/>
+              <w:numPr>
+                <w:ilvl w:val="0"/>
+                <w:numId w:val="0"/>
+              </w:numPr>
+              <w:spacing w:line="360" w:lineRule="auto"/>
+              <w:ind w:left="288" w:hanging="288"/>
+              <w:rPr>
+                <w:rFonts w:ascii="Calibri" w:eastAsiaTheme="minorHAnsi" w:hAnsi="Calibri" w:cs="Calibri"/>
+                <w:bCs/>
+                <w:kern w:val="0"/>
+                <w:sz w:val="24"/>
+                <w:szCs w:val="24"/>
+                <w:lang w:val="en-US" w:eastAsia="en-US"/>
+                <w14:ligatures w14:val="none"/>
+              </w:rPr>
+            </w:pPr>
+            <w:r>
+              <w:rPr>
+                <w:rFonts w:ascii="Calibri" w:eastAsiaTheme="minorHAnsi" w:hAnsi="Calibri" w:cs="Calibri"/>
+                <w:bCs/>
+                <w:kern w:val="0"/>
+                <w:sz w:val="24"/>
+                <w:szCs w:val="24"/>
+                <w:lang w:val="en-US" w:eastAsia="en-US"/>
+                <w14:ligatures w14:val="none"/>
+              </w:rPr>
+              <w:t>void</w:t>
+            </w:r>
+          </w:p>
+        </w:tc>
+        <w:tc>
+          <w:tcPr>
+            <w:tcW w:w="3118" w:type="dxa"/>
+          </w:tcPr>
+          <w:p>
+            <w:pPr>
+              <w:spacing w:before="80" w:after="80" w:line="360" w:lineRule="auto"/>
+              <w:rPr>
+                <w:rFonts w:ascii="Calibri" w:hAnsi="Calibri" w:cs="Calibri"/>
+                <w:bCs/>
+                <w:sz w:val="24"/>
+                <w:szCs w:val="24"/>
+                <w:lang w:val="en-US"/>
+              </w:rPr>
+            </w:pPr>
+            <w:proofErr w:type="spellStart"/>
+            <w:r>
+              <w:rPr>
+                <w:rFonts w:ascii="Calibri" w:hAnsi="Calibri" w:cs="Calibri"/>
+                <w:bCs/>
+                <w:sz w:val="24"/>
+                <w:szCs w:val="24"/>
+                <w:lang w:val="en-US"/>
+              </w:rPr>
+              <w:t>OpenCountry</w:t>
+            </w:r>
+            <w:proofErr w:type="spellEnd"/>
+          </w:p>
+        </w:tc>
+        <w:tc>
+          <w:tcPr>
+            <w:tcW w:w="4961" w:type="dxa"/>
+          </w:tcPr>
+          <w:p>
+            <w:pPr>
+              <w:spacing w:before="80" w:after="80" w:line="360" w:lineRule="auto"/>
+              <w:rPr>
+                <w:rFonts w:ascii="Calibri" w:hAnsi="Calibri" w:cs="Calibri"/>
+                <w:bCs/>
+                <w:sz w:val="24"/>
+                <w:szCs w:val="24"/>
+                <w:lang w:val="en-US"/>
+              </w:rPr>
+            </w:pPr>
+            <w:r>
+              <w:rPr>
+                <w:rFonts w:ascii="Calibri" w:hAnsi="Calibri" w:cs="Calibri"/>
+                <w:bCs/>
+                <w:sz w:val="24"/>
+                <w:szCs w:val="24"/>
+                <w:lang w:val="en-US"/>
+              </w:rPr>
+              <w:t xml:space="preserve">After country is chosen country game and quiz section is opened. Draws mini game and quiz background. Displays questions, </w:t>
+            </w:r>
+            <w:proofErr w:type="gramStart"/>
+            <w:r>
+              <w:rPr>
+                <w:rFonts w:ascii="Calibri" w:hAnsi="Calibri" w:cs="Calibri"/>
+                <w:bCs/>
+                <w:sz w:val="24"/>
+                <w:szCs w:val="24"/>
+                <w:lang w:val="en-US"/>
+              </w:rPr>
+              <w:t>answers</w:t>
+            </w:r>
+            <w:proofErr w:type="gramEnd"/>
+            <w:r>
+              <w:rPr>
+                <w:rFonts w:ascii="Calibri" w:hAnsi="Calibri" w:cs="Calibri"/>
+                <w:bCs/>
+                <w:sz w:val="24"/>
+                <w:szCs w:val="24"/>
+                <w:lang w:val="en-US"/>
+              </w:rPr>
+              <w:t xml:space="preserve"> and game textures randomly</w:t>
+            </w:r>
+          </w:p>
+        </w:tc>
+      </w:tr>
+      <w:tr>
+        <w:trPr>
+          <w:trHeight w:val="336"/>
+        </w:trPr>
+        <w:tc>
+          <w:tcPr>
+            <w:tcW w:w="993" w:type="dxa"/>
+          </w:tcPr>
+          <w:p>
+            <w:pPr>
+              <w:pStyle w:val="a"/>
+              <w:numPr>
+                <w:ilvl w:val="0"/>
+                <w:numId w:val="0"/>
+              </w:numPr>
+              <w:spacing w:line="360" w:lineRule="auto"/>
+              <w:ind w:left="288" w:hanging="288"/>
+              <w:rPr>
+                <w:rFonts w:ascii="Calibri" w:eastAsiaTheme="minorHAnsi" w:hAnsi="Calibri" w:cs="Calibri"/>
+                <w:bCs/>
+                <w:kern w:val="0"/>
+                <w:sz w:val="24"/>
+                <w:szCs w:val="24"/>
+                <w:lang w:val="en-US" w:eastAsia="en-US"/>
+                <w14:ligatures w14:val="none"/>
+              </w:rPr>
+            </w:pPr>
+            <w:r>
+              <w:rPr>
+                <w:rFonts w:ascii="Calibri" w:eastAsiaTheme="minorHAnsi" w:hAnsi="Calibri" w:cs="Calibri"/>
+                <w:bCs/>
+                <w:kern w:val="0"/>
+                <w:sz w:val="24"/>
+                <w:szCs w:val="24"/>
+                <w:lang w:val="en-US" w:eastAsia="en-US"/>
+                <w14:ligatures w14:val="none"/>
+              </w:rPr>
+              <w:t>void</w:t>
+            </w:r>
+          </w:p>
+        </w:tc>
+        <w:tc>
+          <w:tcPr>
+            <w:tcW w:w="3118" w:type="dxa"/>
+          </w:tcPr>
+          <w:p>
+            <w:pPr>
+              <w:spacing w:before="80" w:after="80" w:line="360" w:lineRule="auto"/>
+              <w:rPr>
+                <w:rFonts w:ascii="Calibri" w:hAnsi="Calibri" w:cs="Calibri"/>
+                <w:bCs/>
+                <w:sz w:val="24"/>
+                <w:szCs w:val="24"/>
+                <w:lang w:val="en-US"/>
+              </w:rPr>
+            </w:pPr>
+            <w:proofErr w:type="spellStart"/>
+            <w:r>
+              <w:rPr>
+                <w:rFonts w:ascii="Calibri" w:hAnsi="Calibri" w:cs="Calibri"/>
+                <w:bCs/>
+                <w:sz w:val="24"/>
+                <w:szCs w:val="24"/>
+                <w:lang w:val="en-US"/>
+              </w:rPr>
+              <w:t>OpenQuiz</w:t>
+            </w:r>
+            <w:proofErr w:type="spellEnd"/>
+          </w:p>
+        </w:tc>
+        <w:tc>
+          <w:tcPr>
+            <w:tcW w:w="4961" w:type="dxa"/>
+          </w:tcPr>
+          <w:p>
+            <w:pPr>
+              <w:spacing w:before="80" w:after="80" w:line="360" w:lineRule="auto"/>
+              <w:rPr>
+                <w:rFonts w:ascii="Calibri" w:hAnsi="Calibri" w:cs="Calibri"/>
+                <w:bCs/>
+                <w:sz w:val="24"/>
+                <w:szCs w:val="24"/>
+                <w:lang w:val="en-US"/>
+              </w:rPr>
+            </w:pPr>
+            <w:r>
+              <w:rPr>
+                <w:rFonts w:ascii="Calibri" w:hAnsi="Calibri" w:cs="Calibri"/>
+                <w:bCs/>
+                <w:sz w:val="24"/>
+                <w:szCs w:val="24"/>
+                <w:lang w:val="en-US"/>
+              </w:rPr>
+              <w:t xml:space="preserve">Draws quiz background. Displays questions and answers randomly. Takes you </w:t>
+            </w:r>
+            <w:proofErr w:type="spellStart"/>
+            <w:r>
+              <w:rPr>
+                <w:rFonts w:ascii="Calibri" w:hAnsi="Calibri" w:cs="Calibri"/>
+                <w:bCs/>
+                <w:sz w:val="24"/>
+                <w:szCs w:val="24"/>
+                <w:lang w:val="en-US"/>
+              </w:rPr>
+              <w:t>hay</w:t>
+            </w:r>
+            <w:proofErr w:type="spellEnd"/>
+            <w:r>
+              <w:rPr>
+                <w:rFonts w:ascii="Calibri" w:hAnsi="Calibri" w:cs="Calibri"/>
+                <w:bCs/>
+                <w:sz w:val="24"/>
+                <w:szCs w:val="24"/>
+                <w:lang w:val="en-US"/>
+              </w:rPr>
+              <w:t xml:space="preserve"> to start your attempt. After you finish your </w:t>
+            </w:r>
+            <w:proofErr w:type="gramStart"/>
+            <w:r>
+              <w:rPr>
+                <w:rFonts w:ascii="Calibri" w:hAnsi="Calibri" w:cs="Calibri"/>
+                <w:bCs/>
+                <w:sz w:val="24"/>
+                <w:szCs w:val="24"/>
+                <w:lang w:val="en-US"/>
+              </w:rPr>
+              <w:t>attempt</w:t>
+            </w:r>
+            <w:proofErr w:type="gramEnd"/>
+            <w:r>
+              <w:rPr>
+                <w:rFonts w:ascii="Calibri" w:hAnsi="Calibri" w:cs="Calibri"/>
+                <w:bCs/>
+                <w:sz w:val="24"/>
+                <w:szCs w:val="24"/>
+                <w:lang w:val="en-US"/>
+              </w:rPr>
+              <w:t xml:space="preserve"> it gives </w:t>
+            </w:r>
+            <w:r>
+              <w:rPr>
+                <w:rFonts w:ascii="Calibri" w:hAnsi="Calibri" w:cs="Calibri"/>
+                <w:bCs/>
+                <w:sz w:val="24"/>
+                <w:szCs w:val="24"/>
+                <w:lang w:val="en-US"/>
+              </w:rPr>
+              <w:lastRenderedPageBreak/>
+              <w:t>you hay based on how many right answers you have. After the third attempt closes the quiz</w:t>
+            </w:r>
+          </w:p>
+        </w:tc>
+      </w:tr>
+      <w:tr>
+        <w:trPr>
+          <w:trHeight w:val="336"/>
+        </w:trPr>
+        <w:tc>
+          <w:tcPr>
+            <w:tcW w:w="993" w:type="dxa"/>
+          </w:tcPr>
+          <w:p>
+            <w:pPr>
+              <w:pStyle w:val="a"/>
+              <w:numPr>
+                <w:ilvl w:val="0"/>
+                <w:numId w:val="0"/>
+              </w:numPr>
+              <w:spacing w:line="360" w:lineRule="auto"/>
+              <w:ind w:left="288" w:hanging="288"/>
+              <w:rPr>
+                <w:rFonts w:ascii="Calibri" w:eastAsiaTheme="minorHAnsi" w:hAnsi="Calibri" w:cs="Calibri"/>
+                <w:bCs/>
+                <w:kern w:val="0"/>
+                <w:sz w:val="24"/>
+                <w:szCs w:val="24"/>
+                <w:lang w:val="en-US" w:eastAsia="en-US"/>
+                <w14:ligatures w14:val="none"/>
+              </w:rPr>
+            </w:pPr>
+            <w:r>
+              <w:rPr>
+                <w:rFonts w:ascii="Calibri" w:eastAsiaTheme="minorHAnsi" w:hAnsi="Calibri" w:cs="Calibri"/>
+                <w:bCs/>
+                <w:kern w:val="0"/>
+                <w:sz w:val="24"/>
+                <w:szCs w:val="24"/>
+                <w:lang w:val="en-US" w:eastAsia="en-US"/>
+                <w14:ligatures w14:val="none"/>
+              </w:rPr>
+              <w:lastRenderedPageBreak/>
+              <w:t>void</w:t>
+            </w:r>
+          </w:p>
+        </w:tc>
+        <w:tc>
+          <w:tcPr>
+            <w:tcW w:w="3118" w:type="dxa"/>
+          </w:tcPr>
+          <w:p>
+            <w:pPr>
+              <w:spacing w:before="80" w:after="80" w:line="360" w:lineRule="auto"/>
+              <w:rPr>
+                <w:rFonts w:ascii="Calibri" w:hAnsi="Calibri" w:cs="Calibri"/>
+                <w:bCs/>
+                <w:sz w:val="24"/>
+                <w:szCs w:val="24"/>
+                <w:lang w:val="en-US"/>
+              </w:rPr>
+            </w:pPr>
+            <w:proofErr w:type="spellStart"/>
+            <w:r>
+              <w:rPr>
+                <w:rFonts w:ascii="Calibri" w:hAnsi="Calibri" w:cs="Calibri"/>
+                <w:bCs/>
+                <w:sz w:val="24"/>
+                <w:szCs w:val="24"/>
+                <w:lang w:val="en-US"/>
+              </w:rPr>
+              <w:t>MoveArm</w:t>
+            </w:r>
+            <w:proofErr w:type="spellEnd"/>
+          </w:p>
+        </w:tc>
+        <w:tc>
+          <w:tcPr>
+            <w:tcW w:w="4961" w:type="dxa"/>
+          </w:tcPr>
+          <w:p>
+            <w:pPr>
+              <w:spacing w:before="80" w:after="80" w:line="360" w:lineRule="auto"/>
+              <w:rPr>
+                <w:rFonts w:ascii="Calibri" w:hAnsi="Calibri" w:cs="Calibri"/>
+                <w:bCs/>
+                <w:sz w:val="24"/>
+                <w:szCs w:val="24"/>
+                <w:lang w:val="en-US"/>
+              </w:rPr>
+            </w:pPr>
+            <w:r>
+              <w:rPr>
+                <w:rFonts w:ascii="Calibri" w:hAnsi="Calibri" w:cs="Calibri"/>
+                <w:bCs/>
+                <w:sz w:val="24"/>
+                <w:szCs w:val="24"/>
+                <w:lang w:val="en-US"/>
+              </w:rPr>
+              <w:t xml:space="preserve">When mini game is opened displays an arm that holds dart that can move up, down, </w:t>
+            </w:r>
+            <w:proofErr w:type="gramStart"/>
+            <w:r>
+              <w:rPr>
+                <w:rFonts w:ascii="Calibri" w:hAnsi="Calibri" w:cs="Calibri"/>
+                <w:bCs/>
+                <w:sz w:val="24"/>
+                <w:szCs w:val="24"/>
+                <w:lang w:val="en-US"/>
+              </w:rPr>
+              <w:t>right</w:t>
+            </w:r>
+            <w:proofErr w:type="gramEnd"/>
+            <w:r>
+              <w:rPr>
+                <w:rFonts w:ascii="Calibri" w:hAnsi="Calibri" w:cs="Calibri"/>
+                <w:bCs/>
+                <w:sz w:val="24"/>
+                <w:szCs w:val="24"/>
+                <w:lang w:val="en-US"/>
+              </w:rPr>
+              <w:t xml:space="preserve"> and left and when space pressed throw the dart</w:t>
+            </w:r>
+          </w:p>
+        </w:tc>
+      </w:tr>
+      <w:tr>
+        <w:trPr>
+          <w:trHeight w:val="336"/>
+        </w:trPr>
+        <w:tc>
+          <w:tcPr>
+            <w:tcW w:w="993" w:type="dxa"/>
+          </w:tcPr>
+          <w:p>
+            <w:pPr>
+              <w:pStyle w:val="a"/>
+              <w:numPr>
+                <w:ilvl w:val="0"/>
+                <w:numId w:val="0"/>
+              </w:numPr>
+              <w:spacing w:line="360" w:lineRule="auto"/>
+              <w:ind w:left="288" w:hanging="288"/>
+              <w:rPr>
+                <w:rFonts w:ascii="Calibri" w:eastAsiaTheme="minorHAnsi" w:hAnsi="Calibri" w:cs="Calibri"/>
+                <w:bCs/>
+                <w:kern w:val="0"/>
+                <w:sz w:val="24"/>
+                <w:szCs w:val="24"/>
+                <w:lang w:val="en-US" w:eastAsia="en-US"/>
+                <w14:ligatures w14:val="none"/>
+              </w:rPr>
+            </w:pPr>
+            <w:r>
+              <w:rPr>
+                <w:rFonts w:ascii="Calibri" w:eastAsiaTheme="minorHAnsi" w:hAnsi="Calibri" w:cs="Calibri"/>
+                <w:bCs/>
+                <w:kern w:val="0"/>
+                <w:sz w:val="24"/>
+                <w:szCs w:val="24"/>
+                <w:lang w:val="en-US" w:eastAsia="en-US"/>
+                <w14:ligatures w14:val="none"/>
+              </w:rPr>
+              <w:t>bool</w:t>
+            </w:r>
+          </w:p>
+        </w:tc>
+        <w:tc>
+          <w:tcPr>
+            <w:tcW w:w="3118" w:type="dxa"/>
+          </w:tcPr>
+          <w:p>
+            <w:pPr>
+              <w:spacing w:before="80" w:after="80" w:line="360" w:lineRule="auto"/>
+              <w:rPr>
+                <w:rFonts w:ascii="Calibri" w:hAnsi="Calibri" w:cs="Calibri"/>
+                <w:bCs/>
+                <w:sz w:val="24"/>
+                <w:szCs w:val="24"/>
+                <w:lang w:val="en-US"/>
+              </w:rPr>
+            </w:pPr>
+            <w:proofErr w:type="spellStart"/>
+            <w:r>
+              <w:rPr>
+                <w:rFonts w:ascii="Calibri" w:hAnsi="Calibri" w:cs="Calibri"/>
+                <w:bCs/>
+                <w:sz w:val="24"/>
+                <w:szCs w:val="24"/>
+                <w:lang w:val="en-US"/>
+              </w:rPr>
+              <w:t>IsHit</w:t>
+            </w:r>
+            <w:proofErr w:type="spellEnd"/>
+          </w:p>
+        </w:tc>
+        <w:tc>
+          <w:tcPr>
+            <w:tcW w:w="4961" w:type="dxa"/>
+          </w:tcPr>
+          <w:p>
+            <w:pPr>
+              <w:spacing w:before="80" w:after="80" w:line="360" w:lineRule="auto"/>
+              <w:rPr>
+                <w:rFonts w:ascii="Calibri" w:hAnsi="Calibri" w:cs="Calibri"/>
+                <w:bCs/>
+                <w:sz w:val="24"/>
+                <w:szCs w:val="24"/>
+                <w:lang w:val="en-US"/>
+              </w:rPr>
+            </w:pPr>
+            <w:r>
+              <w:rPr>
+                <w:rFonts w:ascii="Calibri" w:hAnsi="Calibri" w:cs="Calibri"/>
+                <w:bCs/>
+                <w:sz w:val="24"/>
+                <w:szCs w:val="24"/>
+                <w:lang w:val="en-US"/>
+              </w:rPr>
+              <w:t>Check that the arrow is stuck in the correct frame and gives you hay if it is</w:t>
+            </w:r>
+          </w:p>
+        </w:tc>
+      </w:tr>
+      <w:tr>
+        <w:trPr>
+          <w:trHeight w:val="336"/>
+        </w:trPr>
+        <w:tc>
+          <w:tcPr>
+            <w:tcW w:w="993" w:type="dxa"/>
+          </w:tcPr>
+          <w:p>
+            <w:pPr>
+              <w:pStyle w:val="a"/>
+              <w:numPr>
+                <w:ilvl w:val="0"/>
+                <w:numId w:val="0"/>
+              </w:numPr>
+              <w:spacing w:line="360" w:lineRule="auto"/>
+              <w:ind w:left="288" w:hanging="288"/>
+              <w:rPr>
+                <w:rFonts w:ascii="Calibri" w:eastAsiaTheme="minorHAnsi" w:hAnsi="Calibri" w:cs="Calibri"/>
+                <w:bCs/>
+                <w:kern w:val="0"/>
+                <w:sz w:val="24"/>
+                <w:szCs w:val="24"/>
+                <w:lang w:val="en-US" w:eastAsia="en-US"/>
+                <w14:ligatures w14:val="none"/>
+              </w:rPr>
+            </w:pPr>
+            <w:r>
+              <w:rPr>
+                <w:rFonts w:ascii="Calibri" w:eastAsiaTheme="minorHAnsi" w:hAnsi="Calibri" w:cs="Calibri"/>
+                <w:bCs/>
+                <w:kern w:val="0"/>
+                <w:sz w:val="24"/>
+                <w:szCs w:val="24"/>
+                <w:lang w:val="en-US" w:eastAsia="en-US"/>
+                <w14:ligatures w14:val="none"/>
+              </w:rPr>
+              <w:t>void</w:t>
+            </w:r>
+          </w:p>
+        </w:tc>
+        <w:tc>
+          <w:tcPr>
+            <w:tcW w:w="3118" w:type="dxa"/>
+          </w:tcPr>
+          <w:p>
+            <w:pPr>
+              <w:spacing w:before="80" w:after="80" w:line="360" w:lineRule="auto"/>
+              <w:rPr>
+                <w:rFonts w:ascii="Calibri" w:hAnsi="Calibri" w:cs="Calibri"/>
+                <w:bCs/>
+                <w:sz w:val="24"/>
+                <w:szCs w:val="24"/>
+                <w:lang w:val="en-US"/>
+              </w:rPr>
+            </w:pPr>
+            <w:proofErr w:type="spellStart"/>
+            <w:r>
+              <w:rPr>
+                <w:rFonts w:ascii="Calibri" w:hAnsi="Calibri" w:cs="Calibri"/>
+                <w:bCs/>
+                <w:sz w:val="24"/>
+                <w:szCs w:val="24"/>
+                <w:lang w:val="en-US"/>
+              </w:rPr>
+              <w:t>CrazyCow</w:t>
+            </w:r>
+            <w:proofErr w:type="spellEnd"/>
+          </w:p>
+        </w:tc>
+        <w:tc>
+          <w:tcPr>
+            <w:tcW w:w="4961" w:type="dxa"/>
+          </w:tcPr>
+          <w:p>
+            <w:pPr>
+              <w:spacing w:before="80" w:after="80" w:line="360" w:lineRule="auto"/>
+              <w:rPr>
+                <w:rFonts w:ascii="Calibri" w:hAnsi="Calibri" w:cs="Calibri"/>
+                <w:bCs/>
+                <w:sz w:val="24"/>
+                <w:szCs w:val="24"/>
+                <w:lang w:val="en-US"/>
+              </w:rPr>
+            </w:pPr>
+            <w:r>
+              <w:rPr>
+                <w:rFonts w:ascii="Calibri" w:hAnsi="Calibri" w:cs="Calibri"/>
+                <w:bCs/>
+                <w:sz w:val="24"/>
+                <w:szCs w:val="24"/>
+                <w:lang w:val="en-US"/>
+              </w:rPr>
+              <w:t>Creates event after you have not enough money to continue the game. Display background, hand with dart and targets. When all targets are down you earn hay</w:t>
+            </w:r>
+          </w:p>
+        </w:tc>
+      </w:tr>
+      <w:tr>
+        <w:trPr>
+          <w:trHeight w:val="336"/>
+        </w:trPr>
+        <w:tc>
+          <w:tcPr>
+            <w:tcW w:w="993" w:type="dxa"/>
+          </w:tcPr>
+          <w:p>
+            <w:pPr>
+              <w:pStyle w:val="a"/>
+              <w:numPr>
+                <w:ilvl w:val="0"/>
+                <w:numId w:val="0"/>
+              </w:numPr>
+              <w:spacing w:line="360" w:lineRule="auto"/>
+              <w:ind w:left="288" w:hanging="288"/>
+              <w:rPr>
+                <w:rFonts w:ascii="Calibri" w:eastAsiaTheme="minorHAnsi" w:hAnsi="Calibri" w:cs="Calibri"/>
+                <w:bCs/>
+                <w:kern w:val="0"/>
+                <w:sz w:val="24"/>
+                <w:szCs w:val="24"/>
+                <w:lang w:val="en-US" w:eastAsia="en-US"/>
+                <w14:ligatures w14:val="none"/>
+              </w:rPr>
+            </w:pPr>
+            <w:r>
+              <w:rPr>
+                <w:rFonts w:ascii="Calibri" w:eastAsiaTheme="minorHAnsi" w:hAnsi="Calibri" w:cs="Calibri"/>
+                <w:bCs/>
+                <w:kern w:val="0"/>
+                <w:sz w:val="24"/>
+                <w:szCs w:val="24"/>
+                <w:lang w:val="en-US" w:eastAsia="en-US"/>
+                <w14:ligatures w14:val="none"/>
+              </w:rPr>
+              <w:t>void</w:t>
+            </w:r>
+          </w:p>
+        </w:tc>
+        <w:tc>
+          <w:tcPr>
+            <w:tcW w:w="3118" w:type="dxa"/>
+          </w:tcPr>
+          <w:p>
+            <w:pPr>
+              <w:spacing w:before="80" w:after="80" w:line="360" w:lineRule="auto"/>
+              <w:rPr>
+                <w:rFonts w:ascii="Calibri" w:hAnsi="Calibri" w:cs="Calibri"/>
+                <w:bCs/>
+                <w:sz w:val="24"/>
+                <w:szCs w:val="24"/>
+                <w:lang w:val="en-US"/>
+              </w:rPr>
+            </w:pPr>
+            <w:proofErr w:type="spellStart"/>
+            <w:r>
+              <w:rPr>
+                <w:rFonts w:ascii="Calibri" w:hAnsi="Calibri" w:cs="Calibri"/>
+                <w:bCs/>
+                <w:sz w:val="24"/>
+                <w:szCs w:val="24"/>
+                <w:lang w:val="en-US"/>
+              </w:rPr>
+              <w:t>OpenCrazyCow</w:t>
+            </w:r>
+            <w:proofErr w:type="spellEnd"/>
+          </w:p>
+        </w:tc>
+        <w:tc>
+          <w:tcPr>
+            <w:tcW w:w="4961" w:type="dxa"/>
+          </w:tcPr>
+          <w:p>
+            <w:pPr>
+              <w:spacing w:before="80" w:after="80" w:line="360" w:lineRule="auto"/>
+              <w:rPr>
+                <w:rFonts w:ascii="Calibri" w:hAnsi="Calibri" w:cs="Calibri"/>
+                <w:bCs/>
+                <w:sz w:val="24"/>
+                <w:szCs w:val="24"/>
+                <w:lang w:val="en-US"/>
+              </w:rPr>
+            </w:pPr>
+            <w:r>
+              <w:rPr>
+                <w:rFonts w:ascii="Calibri" w:hAnsi="Calibri" w:cs="Calibri"/>
+                <w:bCs/>
+                <w:sz w:val="24"/>
+                <w:szCs w:val="24"/>
+                <w:lang w:val="en-US"/>
+              </w:rPr>
+              <w:t>Checks if you don't have enough hay and display a button to start crazy cow event</w:t>
+            </w:r>
+          </w:p>
+        </w:tc>
+      </w:tr>
+      <w:tr>
+        <w:trPr>
+          <w:trHeight w:val="336"/>
+        </w:trPr>
+        <w:tc>
+          <w:tcPr>
+            <w:tcW w:w="993" w:type="dxa"/>
+          </w:tcPr>
+          <w:p>
+            <w:pPr>
+              <w:pStyle w:val="a"/>
+              <w:numPr>
+                <w:ilvl w:val="0"/>
+                <w:numId w:val="0"/>
+              </w:numPr>
+              <w:spacing w:line="360" w:lineRule="auto"/>
+              <w:ind w:left="288" w:hanging="288"/>
+              <w:rPr>
+                <w:rFonts w:ascii="Calibri" w:eastAsiaTheme="minorHAnsi" w:hAnsi="Calibri" w:cs="Calibri"/>
+                <w:bCs/>
+                <w:kern w:val="0"/>
+                <w:sz w:val="24"/>
+                <w:szCs w:val="24"/>
+                <w:lang w:val="en-US" w:eastAsia="en-US"/>
+                <w14:ligatures w14:val="none"/>
+              </w:rPr>
+            </w:pPr>
+            <w:r>
+              <w:rPr>
+                <w:rFonts w:ascii="Calibri" w:eastAsiaTheme="minorHAnsi" w:hAnsi="Calibri" w:cs="Calibri"/>
+                <w:bCs/>
+                <w:kern w:val="0"/>
+                <w:sz w:val="24"/>
+                <w:szCs w:val="24"/>
+                <w:lang w:val="en-US" w:eastAsia="en-US"/>
+                <w14:ligatures w14:val="none"/>
+              </w:rPr>
+              <w:t>void</w:t>
+            </w:r>
+          </w:p>
+        </w:tc>
+        <w:tc>
+          <w:tcPr>
+            <w:tcW w:w="3118" w:type="dxa"/>
+          </w:tcPr>
+          <w:p>
+            <w:pPr>
+              <w:spacing w:before="80" w:after="80" w:line="360" w:lineRule="auto"/>
+              <w:rPr>
+                <w:rFonts w:ascii="Calibri" w:hAnsi="Calibri" w:cs="Calibri"/>
+                <w:bCs/>
+                <w:sz w:val="24"/>
+                <w:szCs w:val="24"/>
+                <w:lang w:val="en-US"/>
+              </w:rPr>
+            </w:pPr>
+            <w:proofErr w:type="spellStart"/>
+            <w:r>
+              <w:rPr>
+                <w:rFonts w:ascii="Calibri" w:hAnsi="Calibri" w:cs="Calibri"/>
+                <w:bCs/>
+                <w:sz w:val="24"/>
+                <w:szCs w:val="24"/>
+                <w:lang w:val="en-US"/>
+              </w:rPr>
+              <w:t>FlyingCow</w:t>
+            </w:r>
+            <w:proofErr w:type="spellEnd"/>
+          </w:p>
+        </w:tc>
+        <w:tc>
+          <w:tcPr>
+            <w:tcW w:w="4961" w:type="dxa"/>
+          </w:tcPr>
+          <w:p>
+            <w:pPr>
+              <w:spacing w:before="80" w:after="80" w:line="360" w:lineRule="auto"/>
+              <w:rPr>
+                <w:rFonts w:ascii="Calibri" w:hAnsi="Calibri" w:cs="Calibri"/>
+                <w:bCs/>
+                <w:sz w:val="24"/>
+                <w:szCs w:val="24"/>
+                <w:lang w:val="en-US"/>
+              </w:rPr>
+            </w:pPr>
+            <w:r>
+              <w:rPr>
+                <w:rFonts w:ascii="Calibri" w:hAnsi="Calibri" w:cs="Calibri"/>
+                <w:bCs/>
+                <w:sz w:val="24"/>
+                <w:szCs w:val="24"/>
+                <w:lang w:val="en-US"/>
+              </w:rPr>
+              <w:t>Displays flying cows that move in random directions on the map</w:t>
+            </w:r>
+          </w:p>
+        </w:tc>
+      </w:tr>
+    </w:tbl>
+    <w:p/>
     <w:sectPr>
       <w:headerReference w:type="default" r:id="rId14"/>
       <w:footerReference w:type="default" r:id="rId15"/>
@@ -3147,6 +6157,7 @@
         <w:separator/>
       </w:r>
     </w:p>
+    <w:p/>
   </w:endnote>
   <w:endnote w:type="continuationSeparator" w:id="0">
     <w:p>
@@ -3157,6 +6168,7 @@
         <w:continuationSeparator/>
       </w:r>
     </w:p>
+    <w:p/>
   </w:endnote>
 </w:endnotes>
 </file>
@@ -3174,7 +6186,7 @@
     <w:sdtContent>
       <w:p>
         <w:pPr>
-          <w:pStyle w:val="af1"/>
+          <w:pStyle w:val="af0"/>
           <w:jc w:val="right"/>
         </w:pPr>
         <w:r>
@@ -3197,9 +6209,10 @@
   </w:sdt>
   <w:p>
     <w:pPr>
-      <w:pStyle w:val="af1"/>
+      <w:pStyle w:val="af0"/>
     </w:pPr>
   </w:p>
+  <w:p/>
 </w:ftr>
 </file>
 
@@ -3214,6 +6227,7 @@
         <w:separator/>
       </w:r>
     </w:p>
+    <w:p/>
   </w:footnote>
   <w:footnote w:type="continuationSeparator" w:id="0">
     <w:p>
@@ -3224,6 +6238,7 @@
         <w:continuationSeparator/>
       </w:r>
     </w:p>
+    <w:p/>
   </w:footnote>
 </w:footnotes>
 </file>
@@ -3232,10 +6247,10 @@
 <w:hdr xmlns:wpc="http://schemas.microsoft.com/office/word/2010/wordprocessingCanvas" xmlns:cx="http://schemas.microsoft.com/office/drawing/2014/chartex" xmlns:cx1="http://schemas.microsoft.com/office/drawing/2015/9/8/chartex" xmlns:cx2="http://schemas.microsoft.com/office/drawing/2015/10/21/chartex" xmlns:cx3="http://schemas.microsoft.com/office/drawing/2016/5/9/chartex" xmlns:cx4="http://schemas.microsoft.com/office/drawing/2016/5/10/chartex" xmlns:cx5="http://schemas.microsoft.com/office/drawing/2016/5/11/chartex" xmlns:cx6="http://schemas.microsoft.com/office/drawing/2016/5/12/chartex" xmlns:cx7="http://schemas.microsoft.com/office/drawing/2016/5/13/chartex" xmlns:cx8="http://schemas.microsoft.com/office/drawing/2016/5/14/chartex" xmlns:mc="http://schemas.openxmlformats.org/markup-compatibility/2006" xmlns:aink="http://schemas.microsoft.com/office/drawing/2016/ink" xmlns:am3d="http://schemas.microsoft.com/office/drawing/2017/model3d" xmlns:o="urn:schemas-microsoft-com:office:office" xmlns:oel="http://schemas.microsoft.com/office/2019/extlst" xmlns:r="http://schemas.openxmlformats.org/officeDocument/2006/relationships" xmlns:m="http://schemas.openxmlformats.org/officeDocument/2006/math" xmlns:v="urn:schemas-microsoft-com:vml" xmlns:wp14="http://schemas.microsoft.com/office/word/2010/wordprocessingDrawing" xmlns:wp="http://schemas.openxmlformats.org/drawingml/2006/wordprocessingDrawing" xmlns:w10="urn:schemas-microsoft-com:office:word" xmlns:w="http://schemas.openxmlformats.org/wordprocessingml/2006/main" xmlns:w14="http://schemas.microsoft.com/office/word/2010/wordml" xmlns:w15="http://schemas.microsoft.com/office/word/2012/wordml" xmlns:w16cex="http://schemas.microsoft.com/office/word/2018/wordml/cex" xmlns:w16cid="http://schemas.microsoft.com/office/word/2016/wordml/cid" xmlns:w16="http://schemas.microsoft.com/office/word/2018/wordml" xmlns:w16sdtdh="http://schemas.microsoft.com/office/word/2020/wordml/sdtdatahash" xmlns:w16se="http://schemas.microsoft.com/office/word/2015/wordml/symex" xmlns:wpg="http://schemas.microsoft.com/office/word/2010/wordprocessingGroup" xmlns:wpi="http://schemas.microsoft.com/office/word/2010/wordprocessingInk" xmlns:wne="http://schemas.microsoft.com/office/word/2006/wordml" xmlns:wps="http://schemas.microsoft.com/office/word/2010/wordprocessingShape" mc:Ignorable="w14 w15 w16se w16cid w16 w16cex w16sdtdh wp14">
   <w:p>
     <w:pPr>
-      <w:pStyle w:val="af3"/>
+      <w:pStyle w:val="af2"/>
       <w:jc w:val="center"/>
       <w:rPr>
-        <w:rStyle w:val="ab"/>
+        <w:rStyle w:val="aa"/>
         <w:sz w:val="48"/>
         <w:szCs w:val="48"/>
         <w:lang w:val="en-US"/>
@@ -3243,7 +6258,7 @@
     </w:pPr>
     <w:r>
       <w:rPr>
-        <w:rStyle w:val="ab"/>
+        <w:rStyle w:val="aa"/>
         <w:sz w:val="48"/>
         <w:szCs w:val="48"/>
       </w:rPr>
@@ -3251,7 +6266,7 @@
     </w:r>
     <w:r>
       <w:rPr>
-        <w:rStyle w:val="ab"/>
+        <w:rStyle w:val="aa"/>
         <w:sz w:val="48"/>
         <w:szCs w:val="48"/>
         <w:lang w:val="en-US"/>
@@ -3259,6 +6274,7 @@
       <w:t xml:space="preserve"> 2022</w:t>
     </w:r>
   </w:p>
+  <w:p/>
 </w:hdr>
 </file>
 
@@ -3399,6 +6415,9 @@
     <w:lvlOverride w:ilvl="0">
       <w:startOverride w:val="1"/>
     </w:lvlOverride>
+  </w:num>
+  <w:num w:numId="7" w16cid:durableId="718012654">
+    <w:abstractNumId w:val="1"/>
   </w:num>
 </w:numbering>
 </file>
@@ -3801,7 +6820,7 @@
   <w:style w:type="paragraph" w:default="1" w:styleId="a0">
     <w:name w:val="Normal"/>
     <w:qFormat/>
-    <w:rsid w:val="00544E13"/>
+    <w:rsid w:val="003D4AEA"/>
   </w:style>
   <w:style w:type="paragraph" w:styleId="1">
     <w:name w:val="heading 1"/>
@@ -4015,70 +7034,6 @@
       </w:tcPr>
     </w:tblStylePr>
   </w:style>
-  <w:style w:type="table" w:customStyle="1" w:styleId="a7">
-    <w:name w:val="Без граници"/>
-    <w:basedOn w:val="a2"/>
-    <w:uiPriority w:val="99"/>
-    <w:rsid w:val="00897FA7"/>
-    <w:pPr>
-      <w:spacing w:before="120" w:after="0" w:line="240" w:lineRule="auto"/>
-    </w:pPr>
-    <w:rPr>
-      <w:rFonts w:eastAsiaTheme="minorEastAsia"/>
-      <w:kern w:val="22"/>
-      <w:lang w:eastAsia="ja-JP"/>
-      <w14:ligatures w14:val="standard"/>
-    </w:rPr>
-    <w:tblPr>
-      <w:tblBorders>
-        <w:bottom w:val="single" w:sz="4" w:space="0" w:color="F7CAAC" w:themeColor="accent2" w:themeTint="66"/>
-        <w:insideH w:val="single" w:sz="4" w:space="0" w:color="F7CAAC" w:themeColor="accent2" w:themeTint="66"/>
-        <w:insideV w:val="single" w:sz="4" w:space="0" w:color="F7CAAC" w:themeColor="accent2" w:themeTint="66"/>
-      </w:tblBorders>
-      <w:tblCellMar>
-        <w:left w:w="72" w:type="dxa"/>
-        <w:right w:w="72" w:type="dxa"/>
-      </w:tblCellMar>
-    </w:tblPr>
-    <w:tblStylePr w:type="firstRow">
-      <w:pPr>
-        <w:keepNext/>
-        <w:wordWrap/>
-      </w:pPr>
-      <w:rPr>
-        <w:rFonts w:asciiTheme="majorHAnsi" w:hAnsiTheme="majorHAnsi"/>
-        <w:b/>
-        <w:i w:val="0"/>
-        <w:caps w:val="0"/>
-        <w:smallCaps w:val="0"/>
-        <w:color w:val="auto"/>
-        <w:sz w:val="22"/>
-      </w:rPr>
-      <w:tblPr/>
-      <w:trPr>
-        <w:tblHeader/>
-      </w:trPr>
-      <w:tcPr>
-        <w:tcBorders>
-          <w:top w:val="nil"/>
-          <w:left w:val="nil"/>
-          <w:bottom w:val="single" w:sz="12" w:space="0" w:color="F7CAAC" w:themeColor="accent2" w:themeTint="66"/>
-          <w:right w:val="nil"/>
-          <w:insideH w:val="nil"/>
-          <w:insideV w:val="single" w:sz="4" w:space="0" w:color="F7CAAC" w:themeColor="accent2" w:themeTint="66"/>
-          <w:tl2br w:val="nil"/>
-          <w:tr2bl w:val="nil"/>
-        </w:tcBorders>
-        <w:vAlign w:val="bottom"/>
-      </w:tcPr>
-    </w:tblStylePr>
-    <w:tblStylePr w:type="firstCol">
-      <w:rPr>
-        <w:b/>
-        <w:i w:val="0"/>
-      </w:rPr>
-    </w:tblStylePr>
-  </w:style>
   <w:style w:type="paragraph" w:styleId="a">
     <w:name w:val="List Number"/>
     <w:basedOn w:val="a0"/>
@@ -4112,7 +7067,7 @@
       <w:szCs w:val="32"/>
     </w:rPr>
   </w:style>
-  <w:style w:type="paragraph" w:styleId="a8">
+  <w:style w:type="paragraph" w:styleId="a7">
     <w:name w:val="TOC Heading"/>
     <w:basedOn w:val="1"/>
     <w:next w:val="a0"/>
@@ -4139,7 +7094,7 @@
       <w:spacing w:after="100"/>
     </w:pPr>
   </w:style>
-  <w:style w:type="character" w:styleId="a9">
+  <w:style w:type="character" w:styleId="a8">
     <w:name w:val="Hyperlink"/>
     <w:basedOn w:val="a1"/>
     <w:uiPriority w:val="99"/>
@@ -4150,7 +7105,7 @@
       <w:u w:val="single"/>
     </w:rPr>
   </w:style>
-  <w:style w:type="character" w:styleId="aa">
+  <w:style w:type="character" w:styleId="a9">
     <w:name w:val="Intense Emphasis"/>
     <w:basedOn w:val="a1"/>
     <w:uiPriority w:val="21"/>
@@ -4162,7 +7117,7 @@
       <w:color w:val="4472C4" w:themeColor="accent1"/>
     </w:rPr>
   </w:style>
-  <w:style w:type="character" w:styleId="ab">
+  <w:style w:type="character" w:styleId="aa">
     <w:name w:val="Subtle Reference"/>
     <w:basedOn w:val="a1"/>
     <w:uiPriority w:val="31"/>
@@ -4206,10 +7161,10 @@
       <w:lang w:val="en-US"/>
     </w:rPr>
   </w:style>
-  <w:style w:type="paragraph" w:styleId="ac">
+  <w:style w:type="paragraph" w:styleId="ab">
     <w:name w:val="endnote text"/>
     <w:basedOn w:val="a0"/>
-    <w:link w:val="ad"/>
+    <w:link w:val="ac"/>
     <w:uiPriority w:val="99"/>
     <w:semiHidden/>
     <w:unhideWhenUsed/>
@@ -4222,10 +7177,10 @@
       <w:szCs w:val="20"/>
     </w:rPr>
   </w:style>
-  <w:style w:type="character" w:customStyle="1" w:styleId="ad">
+  <w:style w:type="character" w:customStyle="1" w:styleId="ac">
     <w:name w:val="Текст на бележка в края Знак"/>
     <w:basedOn w:val="a1"/>
-    <w:link w:val="ac"/>
+    <w:link w:val="ab"/>
     <w:uiPriority w:val="99"/>
     <w:semiHidden/>
     <w:rsid w:val="00D13D97"/>
@@ -4234,7 +7189,7 @@
       <w:szCs w:val="20"/>
     </w:rPr>
   </w:style>
-  <w:style w:type="character" w:styleId="ae">
+  <w:style w:type="character" w:styleId="ad">
     <w:name w:val="endnote reference"/>
     <w:basedOn w:val="a1"/>
     <w:uiPriority w:val="99"/>
@@ -4245,10 +7200,10 @@
       <w:vertAlign w:val="superscript"/>
     </w:rPr>
   </w:style>
-  <w:style w:type="paragraph" w:styleId="af">
+  <w:style w:type="paragraph" w:styleId="ae">
     <w:name w:val="header"/>
     <w:basedOn w:val="a0"/>
-    <w:link w:val="af0"/>
+    <w:link w:val="af"/>
     <w:uiPriority w:val="99"/>
     <w:unhideWhenUsed/>
     <w:rsid w:val="00D13D97"/>
@@ -4260,17 +7215,17 @@
       <w:spacing w:after="0" w:line="240" w:lineRule="auto"/>
     </w:pPr>
   </w:style>
-  <w:style w:type="character" w:customStyle="1" w:styleId="af0">
+  <w:style w:type="character" w:customStyle="1" w:styleId="af">
     <w:name w:val="Горен колонтитул Знак"/>
     <w:basedOn w:val="a1"/>
-    <w:link w:val="af"/>
+    <w:link w:val="ae"/>
     <w:uiPriority w:val="99"/>
     <w:rsid w:val="00D13D97"/>
   </w:style>
-  <w:style w:type="paragraph" w:styleId="af1">
+  <w:style w:type="paragraph" w:styleId="af0">
     <w:name w:val="footer"/>
     <w:basedOn w:val="a0"/>
-    <w:link w:val="af2"/>
+    <w:link w:val="af1"/>
     <w:uiPriority w:val="99"/>
     <w:unhideWhenUsed/>
     <w:rsid w:val="00D13D97"/>
@@ -4282,18 +7237,18 @@
       <w:spacing w:after="0" w:line="240" w:lineRule="auto"/>
     </w:pPr>
   </w:style>
-  <w:style w:type="character" w:customStyle="1" w:styleId="af2">
+  <w:style w:type="character" w:customStyle="1" w:styleId="af1">
     <w:name w:val="Долен колонтитул Знак"/>
     <w:basedOn w:val="a1"/>
-    <w:link w:val="af1"/>
+    <w:link w:val="af0"/>
     <w:uiPriority w:val="99"/>
     <w:rsid w:val="00D13D97"/>
   </w:style>
-  <w:style w:type="paragraph" w:styleId="af3">
+  <w:style w:type="paragraph" w:styleId="af2">
     <w:name w:val="Title"/>
     <w:basedOn w:val="a0"/>
     <w:next w:val="a0"/>
-    <w:link w:val="af4"/>
+    <w:link w:val="af3"/>
     <w:uiPriority w:val="10"/>
     <w:qFormat/>
     <w:rsid w:val="005510CE"/>
@@ -4309,10 +7264,10 @@
       <w:szCs w:val="56"/>
     </w:rPr>
   </w:style>
-  <w:style w:type="character" w:customStyle="1" w:styleId="af4">
+  <w:style w:type="character" w:customStyle="1" w:styleId="af3">
     <w:name w:val="Заглавие Знак"/>
     <w:basedOn w:val="a1"/>
-    <w:link w:val="af3"/>
+    <w:link w:val="af2"/>
     <w:uiPriority w:val="10"/>
     <w:rsid w:val="005510CE"/>
     <w:rPr>
@@ -4476,10 +7431,12 @@
     <w:rsid w:val="0073383F"/>
     <w:rsid w:val="00851AB5"/>
     <w:rsid w:val="00A949DC"/>
+    <w:rsid w:val="00AC2E0A"/>
     <w:rsid w:val="00AE6249"/>
     <w:rsid w:val="00AE68CE"/>
     <w:rsid w:val="00C07D21"/>
     <w:rsid w:val="00D63F90"/>
+    <w:rsid w:val="00E44AC5"/>
     <w:rsid w:val="00ED69C8"/>
   </w:rsids>
   <m:mathPr>
@@ -4941,6 +7898,70 @@
     <w:name w:val="02F5D0E75B8D428CA43B575140962781"/>
     <w:rsid w:val="00AE6249"/>
   </w:style>
+  <w:style w:type="paragraph" w:customStyle="1" w:styleId="3B6712F8103349BB876100616F49DF8A">
+    <w:name w:val="3B6712F8103349BB876100616F49DF8A"/>
+    <w:rsid w:val="00AC2E0A"/>
+  </w:style>
+  <w:style w:type="paragraph" w:customStyle="1" w:styleId="1C6CAD1179564FDABD41DAB318160FB7">
+    <w:name w:val="1C6CAD1179564FDABD41DAB318160FB7"/>
+    <w:rsid w:val="00AC2E0A"/>
+  </w:style>
+  <w:style w:type="paragraph" w:customStyle="1" w:styleId="48DB5BFC444E4192AE423CA4B106A522">
+    <w:name w:val="48DB5BFC444E4192AE423CA4B106A522"/>
+    <w:rsid w:val="00AC2E0A"/>
+  </w:style>
+  <w:style w:type="paragraph" w:customStyle="1" w:styleId="2AB39C1B4BE14DE4AEDED027937CC68D">
+    <w:name w:val="2AB39C1B4BE14DE4AEDED027937CC68D"/>
+    <w:rsid w:val="00AC2E0A"/>
+  </w:style>
+  <w:style w:type="paragraph" w:customStyle="1" w:styleId="525915F4F313485BB902286062CFC562">
+    <w:name w:val="525915F4F313485BB902286062CFC562"/>
+    <w:rsid w:val="00AC2E0A"/>
+  </w:style>
+  <w:style w:type="paragraph" w:customStyle="1" w:styleId="B416DD21641B4F4ABA5710A6C8E11F49">
+    <w:name w:val="B416DD21641B4F4ABA5710A6C8E11F49"/>
+    <w:rsid w:val="00AC2E0A"/>
+  </w:style>
+  <w:style w:type="paragraph" w:customStyle="1" w:styleId="133328108D384668AB7F39D855D9EECC">
+    <w:name w:val="133328108D384668AB7F39D855D9EECC"/>
+    <w:rsid w:val="00AC2E0A"/>
+  </w:style>
+  <w:style w:type="paragraph" w:customStyle="1" w:styleId="2A17826E8B034DC0AEF7D84D66965F67">
+    <w:name w:val="2A17826E8B034DC0AEF7D84D66965F67"/>
+    <w:rsid w:val="00AC2E0A"/>
+  </w:style>
+  <w:style w:type="paragraph" w:customStyle="1" w:styleId="515A6A6DF4B24888A622B9D26015C5D0">
+    <w:name w:val="515A6A6DF4B24888A622B9D26015C5D0"/>
+    <w:rsid w:val="00AC2E0A"/>
+  </w:style>
+  <w:style w:type="paragraph" w:customStyle="1" w:styleId="6AABF8B8415845FD97C942FD9AA9622F">
+    <w:name w:val="6AABF8B8415845FD97C942FD9AA9622F"/>
+    <w:rsid w:val="00AC2E0A"/>
+  </w:style>
+  <w:style w:type="paragraph" w:customStyle="1" w:styleId="6DEF7095479749A9B098C4C7A5995803">
+    <w:name w:val="6DEF7095479749A9B098C4C7A5995803"/>
+    <w:rsid w:val="00AC2E0A"/>
+  </w:style>
+  <w:style w:type="paragraph" w:customStyle="1" w:styleId="7D3FB73C5FBC40709237BD3D8AB10EAB">
+    <w:name w:val="7D3FB73C5FBC40709237BD3D8AB10EAB"/>
+    <w:rsid w:val="00AC2E0A"/>
+  </w:style>
+  <w:style w:type="paragraph" w:customStyle="1" w:styleId="C56BBC1C2135438586A086B544E08AA3">
+    <w:name w:val="C56BBC1C2135438586A086B544E08AA3"/>
+    <w:rsid w:val="00AC2E0A"/>
+  </w:style>
+  <w:style w:type="paragraph" w:customStyle="1" w:styleId="FCA7D309BCB64164B9092BFC82D988DC">
+    <w:name w:val="FCA7D309BCB64164B9092BFC82D988DC"/>
+    <w:rsid w:val="00AC2E0A"/>
+  </w:style>
+  <w:style w:type="paragraph" w:customStyle="1" w:styleId="893012398D2E4FF193B7C78D0B781D43">
+    <w:name w:val="893012398D2E4FF193B7C78D0B781D43"/>
+    <w:rsid w:val="00AC2E0A"/>
+  </w:style>
+  <w:style w:type="paragraph" w:customStyle="1" w:styleId="28F0A57C528144E0880AA5ED4B9826ED">
+    <w:name w:val="28F0A57C528144E0880AA5ED4B9826ED"/>
+    <w:rsid w:val="00AC2E0A"/>
+  </w:style>
 </w:styles>
 </file>
 
@@ -5258,6 +8279,21 @@
 </file>
 
 <file path=customXml/item2.xml><?xml version="1.0" encoding="utf-8"?>
+<p:properties xmlns:p="http://schemas.microsoft.com/office/2006/metadata/properties" xmlns:xsi="http://www.w3.org/2001/XMLSchema-instance" xmlns:pc="http://schemas.microsoft.com/office/infopath/2007/PartnerControls">
+  <documentManagement/>
+</p:properties>
+</file>
+
+<file path=customXml/item3.xml><?xml version="1.0" encoding="utf-8"?>
+<?mso-contentType ?>
+<FormTemplates xmlns="http://schemas.microsoft.com/sharepoint/v3/contenttype/forms">
+  <Display>DocumentLibraryForm</Display>
+  <Edit>DocumentLibraryForm</Edit>
+  <New>DocumentLibraryForm</New>
+</FormTemplates>
+</file>
+
+<file path=customXml/item4.xml><?xml version="1.0" encoding="utf-8"?>
 <ct:contentTypeSchema xmlns:ct="http://schemas.microsoft.com/office/2006/metadata/contentType" xmlns:ma="http://schemas.microsoft.com/office/2006/metadata/properties/metaAttributes" ct:_="" ma:_="" ma:contentTypeName="Документ" ma:contentTypeID="0x010100488A9A9EA7749A4D899B843B60C34D15" ma:contentTypeVersion="13" ma:contentTypeDescription="Създаване на нов документ" ma:contentTypeScope="" ma:versionID="bef621b451d7d84b899609fac755949a">
   <xsd:schema xmlns:xsd="http://www.w3.org/2001/XMLSchema" xmlns:xs="http://www.w3.org/2001/XMLSchema" xmlns:p="http://schemas.microsoft.com/office/2006/metadata/properties" xmlns:ns3="c2eb7742-cf85-4f13-b326-99e6b2b66dd9" xmlns:ns4="846cb94f-94e2-47b5-b89f-9eb9d690e4d4" targetNamespace="http://schemas.microsoft.com/office/2006/metadata/properties" ma:root="true" ma:fieldsID="48484161e1bbfe5f836147c41cd9185a" ns3:_="" ns4:_="">
     <xsd:import namespace="c2eb7742-cf85-4f13-b326-99e6b2b66dd9"/>
@@ -5480,21 +8516,6 @@
 </ct:contentTypeSchema>
 </file>
 
-<file path=customXml/item3.xml><?xml version="1.0" encoding="utf-8"?>
-<?mso-contentType ?>
-<FormTemplates xmlns="http://schemas.microsoft.com/sharepoint/v3/contenttype/forms">
-  <Display>DocumentLibraryForm</Display>
-  <Edit>DocumentLibraryForm</Edit>
-  <New>DocumentLibraryForm</New>
-</FormTemplates>
-</file>
-
-<file path=customXml/item4.xml><?xml version="1.0" encoding="utf-8"?>
-<p:properties xmlns:p="http://schemas.microsoft.com/office/2006/metadata/properties" xmlns:xsi="http://www.w3.org/2001/XMLSchema-instance" xmlns:pc="http://schemas.microsoft.com/office/infopath/2007/PartnerControls">
-  <documentManagement/>
-</p:properties>
-</file>
-
 <file path=customXml/item5.xml><?xml version="1.0" encoding="utf-8"?>
 <b:Sources xmlns:b="http://schemas.openxmlformats.org/officeDocument/2006/bibliography" xmlns="http://schemas.openxmlformats.org/officeDocument/2006/bibliography" SelectedStyle="\APASixthEditionOfficeOnline.xsl" StyleName="APA" Version="6"/>
 </file>
@@ -5508,6 +8529,23 @@
 </file>
 
 <file path=customXml/itemProps2.xml><?xml version="1.0" encoding="utf-8"?>
+<ds:datastoreItem xmlns:ds="http://schemas.openxmlformats.org/officeDocument/2006/customXml" ds:itemID="{94577726-BFE4-4F21-B1A7-643DD6B436DA}">
+  <ds:schemaRefs>
+    <ds:schemaRef ds:uri="http://schemas.microsoft.com/office/2006/metadata/properties"/>
+    <ds:schemaRef ds:uri="http://schemas.microsoft.com/office/infopath/2007/PartnerControls"/>
+  </ds:schemaRefs>
+</ds:datastoreItem>
+</file>
+
+<file path=customXml/itemProps3.xml><?xml version="1.0" encoding="utf-8"?>
+<ds:datastoreItem xmlns:ds="http://schemas.openxmlformats.org/officeDocument/2006/customXml" ds:itemID="{E70F4157-E45B-4940-AA6A-CEAD57B8CAC7}">
+  <ds:schemaRefs>
+    <ds:schemaRef ds:uri="http://schemas.microsoft.com/sharepoint/v3/contenttype/forms"/>
+  </ds:schemaRefs>
+</ds:datastoreItem>
+</file>
+
+<file path=customXml/itemProps4.xml><?xml version="1.0" encoding="utf-8"?>
 <ds:datastoreItem xmlns:ds="http://schemas.openxmlformats.org/officeDocument/2006/customXml" ds:itemID="{35325262-413C-46AD-8574-8A9718D7424E}">
   <ds:schemaRefs>
     <ds:schemaRef ds:uri="http://schemas.microsoft.com/office/2006/metadata/contentType"/>
@@ -5526,23 +8564,6 @@
 </ds:datastoreItem>
 </file>
 
-<file path=customXml/itemProps3.xml><?xml version="1.0" encoding="utf-8"?>
-<ds:datastoreItem xmlns:ds="http://schemas.openxmlformats.org/officeDocument/2006/customXml" ds:itemID="{E70F4157-E45B-4940-AA6A-CEAD57B8CAC7}">
-  <ds:schemaRefs>
-    <ds:schemaRef ds:uri="http://schemas.microsoft.com/sharepoint/v3/contenttype/forms"/>
-  </ds:schemaRefs>
-</ds:datastoreItem>
-</file>
-
-<file path=customXml/itemProps4.xml><?xml version="1.0" encoding="utf-8"?>
-<ds:datastoreItem xmlns:ds="http://schemas.openxmlformats.org/officeDocument/2006/customXml" ds:itemID="{94577726-BFE4-4F21-B1A7-643DD6B436DA}">
-  <ds:schemaRefs>
-    <ds:schemaRef ds:uri="http://schemas.microsoft.com/office/2006/metadata/properties"/>
-    <ds:schemaRef ds:uri="http://schemas.microsoft.com/office/infopath/2007/PartnerControls"/>
-  </ds:schemaRefs>
-</ds:datastoreItem>
-</file>
-
 <file path=customXml/itemProps5.xml><?xml version="1.0" encoding="utf-8"?>
 <ds:datastoreItem xmlns:ds="http://schemas.openxmlformats.org/officeDocument/2006/customXml" ds:itemID="{5C3F2336-5D0D-4651-A0AD-D0222FC23C37}">
   <ds:schemaRefs>

</xml_diff>